<commit_message>
where these techniques fit in the UCD process
</commit_message>
<xml_diff>
--- a/UX DESIGN 5 CREATING SCENARIOS AND STORYBOARDS.docx
+++ b/UX DESIGN 5 CREATING SCENARIOS AND STORYBOARDS.docx
@@ -100,7 +100,7 @@
                     </pic:cNvPicPr>
                   </pic:nvPicPr>
                   <pic:blipFill>
-                    <a:blip r:embed="rId4">
+                    <a:blip r:embed="rId5">
                       <a:extLst>
                         <a:ext uri="{28A0092B-C50C-407E-A947-70E740481C1C}">
                           <a14:useLocalDpi xmlns:a14="http://schemas.microsoft.com/office/drawing/2010/main" val="0"/>
@@ -166,7 +166,7 @@
                     </pic:cNvPicPr>
                   </pic:nvPicPr>
                   <pic:blipFill>
-                    <a:blip r:embed="rId5">
+                    <a:blip r:embed="rId6">
                       <a:extLst>
                         <a:ext uri="{28A0092B-C50C-407E-A947-70E740481C1C}">
                           <a14:useLocalDpi xmlns:a14="http://schemas.microsoft.com/office/drawing/2010/main" val="0"/>
@@ -233,7 +233,7 @@
                     </pic:cNvPicPr>
                   </pic:nvPicPr>
                   <pic:blipFill>
-                    <a:blip r:embed="rId6">
+                    <a:blip r:embed="rId7">
                       <a:extLst>
                         <a:ext uri="{28A0092B-C50C-407E-A947-70E740481C1C}">
                           <a14:useLocalDpi xmlns:a14="http://schemas.microsoft.com/office/drawing/2010/main" val="0"/>
@@ -299,7 +299,7 @@
                     </pic:cNvPicPr>
                   </pic:nvPicPr>
                   <pic:blipFill>
-                    <a:blip r:embed="rId7">
+                    <a:blip r:embed="rId8">
                       <a:extLst>
                         <a:ext uri="{28A0092B-C50C-407E-A947-70E740481C1C}">
                           <a14:useLocalDpi xmlns:a14="http://schemas.microsoft.com/office/drawing/2010/main" val="0"/>
@@ -335,6 +335,347 @@
       <w:pPr>
         <w:jc w:val="both"/>
         <w:rPr>
+          <w:lang w:val="en-US"/>
+        </w:rPr>
+      </w:pPr>
+      <w:hyperlink r:id="rId9" w:history="1">
+        <w:r>
+          <w:rPr>
+            <w:rStyle w:val="a4"/>
+            <w:lang w:val="en-US"/>
+          </w:rPr>
+          <w:t>Hello, I'm Chris Nodder, welcome to the fifth installment </w:t>
+        </w:r>
+      </w:hyperlink>
+      <w:hyperlink r:id="rId10" w:history="1">
+        <w:r>
+          <w:rPr>
+            <w:rStyle w:val="a4"/>
+            <w:lang w:val="en-US"/>
+          </w:rPr>
+          <w:t>of the UX Design Techniques series. </w:t>
+        </w:r>
+      </w:hyperlink>
+      <w:hyperlink r:id="rId11" w:history="1">
+        <w:r>
+          <w:rPr>
+            <w:rStyle w:val="a4"/>
+            <w:lang w:val="en-US"/>
+          </w:rPr>
+          <w:t>In this episode, we'll look at the way scenarios </w:t>
+        </w:r>
+      </w:hyperlink>
+      <w:hyperlink r:id="rId12" w:history="1">
+        <w:r>
+          <w:rPr>
+            <w:rStyle w:val="a4"/>
+            <w:lang w:val="en-US"/>
+          </w:rPr>
+          <w:t>and storyboards help you ensure that there are no gaps </w:t>
+        </w:r>
+      </w:hyperlink>
+      <w:hyperlink r:id="rId13" w:history="1">
+        <w:r>
+          <w:rPr>
+            <w:rStyle w:val="a4"/>
+            <w:lang w:val="en-US"/>
+          </w:rPr>
+          <w:t>in your design before you start building it. </w:t>
+        </w:r>
+      </w:hyperlink>
+      <w:hyperlink r:id="rId14" w:history="1">
+        <w:r>
+          <w:rPr>
+            <w:rStyle w:val="a4"/>
+            <w:lang w:val="en-US"/>
+          </w:rPr>
+          <w:t>This is the fifth course in a series that describes </w:t>
+        </w:r>
+      </w:hyperlink>
+      <w:hyperlink r:id="rId15" w:history="1">
+        <w:r>
+          <w:rPr>
+            <w:rStyle w:val="a4"/>
+            <w:lang w:val="en-US"/>
+          </w:rPr>
+          <w:t>a set of techniques you can use to make </w:t>
+        </w:r>
+      </w:hyperlink>
+      <w:hyperlink r:id="rId16" w:history="1">
+        <w:r>
+          <w:rPr>
+            <w:rStyle w:val="a4"/>
+            <w:lang w:val="en-US"/>
+          </w:rPr>
+          <w:t>your development process more user-centered. </w:t>
+        </w:r>
+      </w:hyperlink>
+      <w:hyperlink r:id="rId17" w:history="1">
+        <w:r>
+          <w:rPr>
+            <w:rStyle w:val="a4"/>
+            <w:lang w:val="en-US"/>
+          </w:rPr>
+          <w:t>In this course, I'll show you how to turn the ideas </w:t>
+        </w:r>
+      </w:hyperlink>
+      <w:hyperlink r:id="rId18" w:history="1">
+        <w:r>
+          <w:rPr>
+            <w:rStyle w:val="a4"/>
+            <w:lang w:val="en-US"/>
+          </w:rPr>
+          <w:t>you generated in your ideation exercises </w:t>
+        </w:r>
+      </w:hyperlink>
+      <w:hyperlink r:id="rId19" w:history="1">
+        <w:r>
+          <w:rPr>
+            <w:rStyle w:val="a4"/>
+            <w:lang w:val="en-US"/>
+          </w:rPr>
+          <w:t>into a more complete solution that </w:t>
+        </w:r>
+      </w:hyperlink>
+      <w:hyperlink r:id="rId20" w:history="1">
+        <w:r>
+          <w:rPr>
+            <w:rStyle w:val="a4"/>
+            <w:lang w:val="en-US"/>
+          </w:rPr>
+          <w:t>you can subsequently prototype and build. </w:t>
+        </w:r>
+      </w:hyperlink>
+      <w:hyperlink r:id="rId21" w:history="1">
+        <w:r>
+          <w:rPr>
+            <w:rStyle w:val="a4"/>
+            <w:lang w:val="en-US"/>
+          </w:rPr>
+          <w:t>After running design charrettes, or other similar ideation </w:t>
+        </w:r>
+      </w:hyperlink>
+      <w:hyperlink r:id="rId22" w:history="1">
+        <w:r>
+          <w:rPr>
+            <w:rStyle w:val="a4"/>
+            <w:lang w:val="en-US"/>
+          </w:rPr>
+          <w:t>exercises, you have some great ideas for how you could </w:t>
+        </w:r>
+      </w:hyperlink>
+      <w:hyperlink r:id="rId23" w:history="1">
+        <w:r>
+          <w:rPr>
+            <w:rStyle w:val="a4"/>
+            <w:lang w:val="en-US"/>
+          </w:rPr>
+          <w:t>design the interaction of your product to remove </w:t>
+        </w:r>
+      </w:hyperlink>
+      <w:hyperlink r:id="rId24" w:history="1">
+        <w:r>
+          <w:rPr>
+            <w:rStyle w:val="a4"/>
+            <w:lang w:val="en-US"/>
+          </w:rPr>
+          <w:t>the pain points that users normally experience. </w:t>
+        </w:r>
+      </w:hyperlink>
+      <w:hyperlink r:id="rId25" w:history="1">
+        <w:r>
+          <w:rPr>
+            <w:rStyle w:val="a4"/>
+            <w:lang w:val="en-US"/>
+          </w:rPr>
+          <w:t>However, at this point, you don't know how well </w:t>
+        </w:r>
+      </w:hyperlink>
+      <w:hyperlink r:id="rId26" w:history="1">
+        <w:r>
+          <w:rPr>
+            <w:rStyle w:val="a4"/>
+            <w:lang w:val="en-US"/>
+          </w:rPr>
+          <w:t>those design ideas match with users' real-world tasks. </w:t>
+        </w:r>
+      </w:hyperlink>
+      <w:hyperlink r:id="rId27" w:history="1">
+        <w:r>
+          <w:rPr>
+            <w:rStyle w:val="a4"/>
+            <w:lang w:val="en-US"/>
+          </w:rPr>
+          <w:t>To help flesh those designs out into full solutions, </w:t>
+        </w:r>
+      </w:hyperlink>
+      <w:hyperlink r:id="rId28" w:history="1">
+        <w:r>
+          <w:rPr>
+            <w:rStyle w:val="a4"/>
+            <w:lang w:val="en-US"/>
+          </w:rPr>
+          <w:t>it helps to create scenarios that detail how users </w:t>
+        </w:r>
+      </w:hyperlink>
+      <w:hyperlink r:id="rId29" w:history="1">
+        <w:r>
+          <w:rPr>
+            <w:rStyle w:val="a4"/>
+            <w:lang w:val="en-US"/>
+          </w:rPr>
+          <w:t>would interact with the feature. </w:t>
+        </w:r>
+      </w:hyperlink>
+      <w:hyperlink r:id="rId30" w:history="1">
+        <w:r>
+          <w:rPr>
+            <w:rStyle w:val="a4"/>
+            <w:lang w:val="en-US"/>
+          </w:rPr>
+          <w:t>Then, turning those scenarios into storyboards </w:t>
+        </w:r>
+      </w:hyperlink>
+      <w:hyperlink r:id="rId31" w:history="1">
+        <w:r>
+          <w:rPr>
+            <w:rStyle w:val="a4"/>
+            <w:lang w:val="en-US"/>
+          </w:rPr>
+          <w:t>means you can list all the areas that need to be built </w:t>
+        </w:r>
+      </w:hyperlink>
+      <w:hyperlink r:id="rId32" w:history="1">
+        <w:r>
+          <w:rPr>
+            <w:rStyle w:val="a4"/>
+            <w:lang w:val="en-US"/>
+          </w:rPr>
+          <w:t>in order to make the solution useful and usable </w:t>
+        </w:r>
+      </w:hyperlink>
+      <w:hyperlink r:id="rId33" w:history="1">
+        <w:r>
+          <w:rPr>
+            <w:rStyle w:val="a4"/>
+            <w:lang w:val="en-US"/>
+          </w:rPr>
+          <w:t>to your customers. </w:t>
+        </w:r>
+      </w:hyperlink>
+      <w:hyperlink r:id="rId34" w:history="1">
+        <w:r>
+          <w:rPr>
+            <w:rStyle w:val="a4"/>
+            <w:lang w:val="en-US"/>
+          </w:rPr>
+          <w:t>It's time to take a look at the scenario </w:t>
+        </w:r>
+      </w:hyperlink>
+      <w:hyperlink r:id="rId35" w:history="1">
+        <w:r>
+          <w:rPr>
+            <w:rStyle w:val="a4"/>
+            <w:lang w:val="en-US"/>
+          </w:rPr>
+          <w:t>and storyboard creation process. </w:t>
+        </w:r>
+      </w:hyperlink>
+      <w:hyperlink r:id="rId36" w:history="1">
+        <w:r>
+          <w:rPr>
+            <w:rStyle w:val="a4"/>
+            <w:lang w:val="en-US"/>
+          </w:rPr>
+          <w:t>A well-</w:t>
+        </w:r>
+        <w:r>
+          <w:rPr>
+            <w:rStyle w:val="a4"/>
+            <w:lang w:val="en-US"/>
+          </w:rPr>
+          <w:lastRenderedPageBreak/>
+          <w:t>thought-through storyboard helps you clearly </w:t>
+        </w:r>
+      </w:hyperlink>
+      <w:hyperlink r:id="rId37" w:history="1">
+        <w:r>
+          <w:rPr>
+            <w:rStyle w:val="a4"/>
+            <w:lang w:val="en-US"/>
+          </w:rPr>
+          <w:t>articulate what you need to build to make users happy. </w:t>
+        </w:r>
+      </w:hyperlink>
+      <w:hyperlink r:id="rId38" w:history="1">
+        <w:proofErr w:type="spellStart"/>
+        <w:r>
+          <w:rPr>
+            <w:rStyle w:val="a4"/>
+          </w:rPr>
+          <w:t>So</w:t>
+        </w:r>
+        <w:proofErr w:type="spellEnd"/>
+        <w:r>
+          <w:rPr>
+            <w:rStyle w:val="a4"/>
+          </w:rPr>
+          <w:t xml:space="preserve"> </w:t>
+        </w:r>
+        <w:proofErr w:type="spellStart"/>
+        <w:r>
+          <w:rPr>
+            <w:rStyle w:val="a4"/>
+          </w:rPr>
+          <w:t>let's</w:t>
+        </w:r>
+        <w:proofErr w:type="spellEnd"/>
+        <w:r>
+          <w:rPr>
+            <w:rStyle w:val="a4"/>
+          </w:rPr>
+          <w:t xml:space="preserve"> </w:t>
+        </w:r>
+        <w:proofErr w:type="spellStart"/>
+        <w:r>
+          <w:rPr>
+            <w:rStyle w:val="a4"/>
+          </w:rPr>
+          <w:t>get</w:t>
+        </w:r>
+        <w:proofErr w:type="spellEnd"/>
+        <w:r>
+          <w:rPr>
+            <w:rStyle w:val="a4"/>
+          </w:rPr>
+          <w:t xml:space="preserve"> </w:t>
+        </w:r>
+        <w:proofErr w:type="spellStart"/>
+        <w:r>
+          <w:rPr>
+            <w:rStyle w:val="a4"/>
+          </w:rPr>
+          <w:t>started</w:t>
+        </w:r>
+        <w:proofErr w:type="spellEnd"/>
+        <w:r>
+          <w:rPr>
+            <w:rStyle w:val="a4"/>
+          </w:rPr>
+          <w:t>.</w:t>
+        </w:r>
+      </w:hyperlink>
+      <w:r>
+        <w:rPr>
+          <w:lang w:val="en-US"/>
+        </w:rPr>
+        <w:t xml:space="preserve"> </w:t>
+      </w:r>
+    </w:p>
+    <w:p>
+      <w:pPr>
+        <w:jc w:val="both"/>
+        <w:rPr>
           <w:b/>
           <w:bCs/>
           <w:lang w:val="en-US"/>
@@ -376,10 +717,425 @@
     </w:p>
     <w:p>
       <w:pPr>
+        <w:pStyle w:val="a3"/>
+        <w:numPr>
+          <w:ilvl w:val="0"/>
+          <w:numId w:val="1"/>
+        </w:numPr>
         <w:jc w:val="both"/>
         <w:rPr>
           <w:b/>
           <w:bCs/>
+          <w:lang w:val="en-US"/>
+        </w:rPr>
+      </w:pPr>
+      <w:r>
+        <w:rPr>
+          <w:b/>
+          <w:bCs/>
+          <w:lang w:val="en-US"/>
+        </w:rPr>
+        <w:t>Scenario and Storyboards in the User-Centered (UCD) Process</w:t>
+      </w:r>
+    </w:p>
+    <w:p>
+      <w:pPr>
+        <w:jc w:val="both"/>
+        <w:rPr>
+          <w:b/>
+          <w:bCs/>
+          <w:lang w:val="en-US"/>
+        </w:rPr>
+      </w:pPr>
+      <w:r>
+        <w:rPr>
+          <w:b/>
+          <w:bCs/>
+          <w:lang w:val="en-US"/>
+        </w:rPr>
+        <w:t>What are the uses of scenarios and storyboards?</w:t>
+      </w:r>
+    </w:p>
+    <w:p>
+      <w:pPr>
+        <w:jc w:val="both"/>
+        <w:rPr>
+          <w:lang w:val="en-US"/>
+        </w:rPr>
+      </w:pPr>
+      <w:r>
+        <w:rPr>
+          <w:noProof/>
+          <w:lang w:val="en-US"/>
+        </w:rPr>
+        <w:drawing>
+          <wp:inline distT="0" distB="0" distL="0" distR="0" wp14:anchorId="0E55D630" wp14:editId="1A8A6820">
+            <wp:extent cx="5935345" cy="3304540"/>
+            <wp:effectExtent l="0" t="0" r="8255" b="0"/>
+            <wp:docPr id="787025092" name="Рисунок 5"/>
+            <wp:cNvGraphicFramePr>
+              <a:graphicFrameLocks xmlns:a="http://schemas.openxmlformats.org/drawingml/2006/main" noChangeAspect="1"/>
+            </wp:cNvGraphicFramePr>
+            <a:graphic xmlns:a="http://schemas.openxmlformats.org/drawingml/2006/main">
+              <a:graphicData uri="http://schemas.openxmlformats.org/drawingml/2006/picture">
+                <pic:pic xmlns:pic="http://schemas.openxmlformats.org/drawingml/2006/picture">
+                  <pic:nvPicPr>
+                    <pic:cNvPr id="0" name="Picture 5"/>
+                    <pic:cNvPicPr>
+                      <a:picLocks noChangeAspect="1" noChangeArrowheads="1"/>
+                    </pic:cNvPicPr>
+                  </pic:nvPicPr>
+                  <pic:blipFill>
+                    <a:blip r:embed="rId39">
+                      <a:extLst>
+                        <a:ext uri="{28A0092B-C50C-407E-A947-70E740481C1C}">
+                          <a14:useLocalDpi xmlns:a14="http://schemas.microsoft.com/office/drawing/2010/main" val="0"/>
+                        </a:ext>
+                      </a:extLst>
+                    </a:blip>
+                    <a:srcRect/>
+                    <a:stretch>
+                      <a:fillRect/>
+                    </a:stretch>
+                  </pic:blipFill>
+                  <pic:spPr bwMode="auto">
+                    <a:xfrm>
+                      <a:off x="0" y="0"/>
+                      <a:ext cx="5935345" cy="3304540"/>
+                    </a:xfrm>
+                    <a:prstGeom prst="rect">
+                      <a:avLst/>
+                    </a:prstGeom>
+                    <a:noFill/>
+                    <a:ln>
+                      <a:noFill/>
+                    </a:ln>
+                  </pic:spPr>
+                </pic:pic>
+              </a:graphicData>
+            </a:graphic>
+          </wp:inline>
+        </w:drawing>
+      </w:r>
+    </w:p>
+    <w:p>
+      <w:pPr>
+        <w:jc w:val="both"/>
+        <w:rPr>
+          <w:lang w:val="en-US"/>
+        </w:rPr>
+      </w:pPr>
+      <w:hyperlink r:id="rId40" w:history="1">
+        <w:r>
+          <w:rPr>
+            <w:rStyle w:val="a4"/>
+            <w:lang w:val="en-US"/>
+          </w:rPr>
+          <w:t>Scenarios and story boards </w:t>
+        </w:r>
+      </w:hyperlink>
+      <w:hyperlink r:id="rId41" w:history="1">
+        <w:r>
+          <w:rPr>
+            <w:rStyle w:val="a4"/>
+            <w:lang w:val="en-US"/>
+          </w:rPr>
+          <w:t>provide a reality check for your designs. </w:t>
+        </w:r>
+      </w:hyperlink>
+      <w:hyperlink r:id="rId42" w:history="1">
+        <w:r>
+          <w:rPr>
+            <w:rStyle w:val="a4"/>
+            <w:lang w:val="en-US"/>
+          </w:rPr>
+          <w:t>Helping you to consider how the interaction </w:t>
+        </w:r>
+      </w:hyperlink>
+      <w:hyperlink r:id="rId43" w:history="1">
+        <w:r>
+          <w:rPr>
+            <w:rStyle w:val="a4"/>
+            <w:lang w:val="en-US"/>
+          </w:rPr>
+          <w:t>will play out in a real environment. </w:t>
+        </w:r>
+      </w:hyperlink>
+      <w:hyperlink r:id="rId44" w:history="1">
+        <w:r>
+          <w:rPr>
+            <w:rStyle w:val="a4"/>
+            <w:lang w:val="en-US"/>
+          </w:rPr>
+          <w:t>Once you've used ideation techniques to create </w:t>
+        </w:r>
+      </w:hyperlink>
+      <w:hyperlink r:id="rId45" w:history="1">
+        <w:r>
+          <w:rPr>
+            <w:rStyle w:val="a4"/>
+            <w:lang w:val="en-US"/>
+          </w:rPr>
+          <w:t>some concepts for how you might want </w:t>
+        </w:r>
+      </w:hyperlink>
+      <w:hyperlink r:id="rId46" w:history="1">
+        <w:r>
+          <w:rPr>
+            <w:rStyle w:val="a4"/>
+            <w:lang w:val="en-US"/>
+          </w:rPr>
+          <w:t>your new interface to behave, </w:t>
+        </w:r>
+      </w:hyperlink>
+      <w:hyperlink r:id="rId47" w:history="1">
+        <w:r>
+          <w:rPr>
+            <w:rStyle w:val="a4"/>
+            <w:lang w:val="en-US"/>
+          </w:rPr>
+          <w:t>it's time to create a story that incorporates </w:t>
+        </w:r>
+      </w:hyperlink>
+      <w:hyperlink r:id="rId48" w:history="1">
+        <w:r>
+          <w:rPr>
+            <w:rStyle w:val="a4"/>
+            <w:lang w:val="en-US"/>
+          </w:rPr>
+          <w:t>that behavior, there are a couple of reasons to do this, </w:t>
+        </w:r>
+      </w:hyperlink>
+      <w:hyperlink r:id="rId49" w:history="1">
+        <w:r>
+          <w:rPr>
+            <w:rStyle w:val="a4"/>
+            <w:lang w:val="en-US"/>
+          </w:rPr>
+          <w:t>one is that it lets you describe the behavior </w:t>
+        </w:r>
+      </w:hyperlink>
+      <w:hyperlink r:id="rId50" w:history="1">
+        <w:r>
+          <w:rPr>
+            <w:rStyle w:val="a4"/>
+            <w:lang w:val="en-US"/>
+          </w:rPr>
+          <w:t>in more detail to other people. </w:t>
+        </w:r>
+      </w:hyperlink>
+      <w:hyperlink r:id="rId51" w:history="1">
+        <w:r>
+          <w:rPr>
+            <w:rStyle w:val="a4"/>
+            <w:lang w:val="en-US"/>
+          </w:rPr>
+          <w:t>The other reason is that by walking through a user's </w:t>
+        </w:r>
+      </w:hyperlink>
+      <w:hyperlink r:id="rId52" w:history="1">
+        <w:r>
+          <w:rPr>
+            <w:rStyle w:val="a4"/>
+            <w:lang w:val="en-US"/>
+          </w:rPr>
+          <w:t>typical interactions with the interface </w:t>
+        </w:r>
+      </w:hyperlink>
+      <w:hyperlink r:id="rId53" w:history="1">
+        <w:r>
+          <w:rPr>
+            <w:rStyle w:val="a4"/>
+            <w:lang w:val="en-US"/>
+          </w:rPr>
+          <w:t>you'll end up with a deeper understanding </w:t>
+        </w:r>
+      </w:hyperlink>
+      <w:hyperlink r:id="rId54" w:history="1">
+        <w:r>
+          <w:rPr>
+            <w:rStyle w:val="a4"/>
+            <w:lang w:val="en-US"/>
+          </w:rPr>
+          <w:t>of how well your design idea would work in reality </w:t>
+        </w:r>
+      </w:hyperlink>
+      <w:hyperlink r:id="rId55" w:history="1">
+        <w:r>
+          <w:rPr>
+            <w:rStyle w:val="a4"/>
+            <w:lang w:val="en-US"/>
+          </w:rPr>
+          <w:t>if you rush straight from ideation into building </w:t>
+        </w:r>
+      </w:hyperlink>
+      <w:hyperlink r:id="rId56" w:history="1">
+        <w:r>
+          <w:rPr>
+            <w:rStyle w:val="a4"/>
+            <w:lang w:val="en-US"/>
+          </w:rPr>
+          <w:t>a solution, you're likely to miss out </w:t>
+        </w:r>
+      </w:hyperlink>
+      <w:hyperlink r:id="rId57" w:history="1">
+        <w:r>
+          <w:rPr>
+            <w:rStyle w:val="a4"/>
+            <w:lang w:val="en-US"/>
+          </w:rPr>
+          <w:t>on some important nuances that always shows in an interface </w:t>
+        </w:r>
+      </w:hyperlink>
+      <w:hyperlink r:id="rId58" w:history="1">
+        <w:r>
+          <w:rPr>
+            <w:rStyle w:val="a4"/>
+            <w:lang w:val="en-US"/>
+          </w:rPr>
+          <w:t>when parts of it look like they were tucked on later. </w:t>
+        </w:r>
+      </w:hyperlink>
+      <w:hyperlink r:id="rId59" w:history="1">
+        <w:r>
+          <w:rPr>
+            <w:rStyle w:val="a4"/>
+            <w:lang w:val="en-US"/>
+          </w:rPr>
+          <w:t>The truth is, they probably were tucked on, </w:t>
+        </w:r>
+      </w:hyperlink>
+      <w:hyperlink r:id="rId60" w:history="1">
+        <w:r>
+          <w:rPr>
+            <w:rStyle w:val="a4"/>
+            <w:lang w:val="en-US"/>
+          </w:rPr>
+          <w:t>because the developers didn't take the time </w:t>
+        </w:r>
+      </w:hyperlink>
+      <w:hyperlink r:id="rId61" w:history="1">
+        <w:r>
+          <w:rPr>
+            <w:rStyle w:val="a4"/>
+            <w:lang w:val="en-US"/>
+          </w:rPr>
+          <w:t>to consider their user's end to end interaction </w:t>
+        </w:r>
+      </w:hyperlink>
+      <w:hyperlink r:id="rId62" w:history="1">
+        <w:r>
+          <w:rPr>
+            <w:rStyle w:val="a4"/>
+            <w:lang w:val="en-US"/>
+          </w:rPr>
+          <w:t>with the feature, that means they had to go back </w:t>
+        </w:r>
+      </w:hyperlink>
+      <w:hyperlink r:id="rId63" w:history="1">
+        <w:r>
+          <w:rPr>
+            <w:rStyle w:val="a4"/>
+            <w:lang w:val="en-US"/>
+          </w:rPr>
+          <w:t>and add things or change the interface </w:t>
+        </w:r>
+      </w:hyperlink>
+      <w:hyperlink r:id="rId64" w:history="1">
+        <w:r>
+          <w:rPr>
+            <w:rStyle w:val="a4"/>
+            <w:lang w:val="en-US"/>
+          </w:rPr>
+          <w:t>in an attempt to make it feel better. </w:t>
+        </w:r>
+      </w:hyperlink>
+      <w:hyperlink r:id="rId65" w:history="1">
+        <w:r>
+          <w:rPr>
+            <w:rStyle w:val="a4"/>
+            <w:lang w:val="en-US"/>
+          </w:rPr>
+          <w:t>Instead, scenarios and storyboards ensure that you can </w:t>
+        </w:r>
+      </w:hyperlink>
+      <w:hyperlink r:id="rId66" w:history="1">
+        <w:r>
+          <w:rPr>
+            <w:rStyle w:val="a4"/>
+            <w:lang w:val="en-US"/>
+          </w:rPr>
+          <w:t>tell a good story about how your proposed idea </w:t>
+        </w:r>
+      </w:hyperlink>
+      <w:hyperlink r:id="rId67" w:history="1">
+        <w:r>
+          <w:rPr>
+            <w:rStyle w:val="a4"/>
+            <w:lang w:val="en-US"/>
+          </w:rPr>
+          <w:t>helps your personas to complete their task, </w:t>
+        </w:r>
+      </w:hyperlink>
+      <w:hyperlink r:id="rId68" w:history="1">
+        <w:r>
+          <w:rPr>
+            <w:rStyle w:val="a4"/>
+            <w:lang w:val="en-US"/>
+          </w:rPr>
+          <w:t>and how it removes their pain points </w:t>
+        </w:r>
+      </w:hyperlink>
+      <w:hyperlink r:id="rId69" w:history="1">
+        <w:r>
+          <w:rPr>
+            <w:rStyle w:val="a4"/>
+            <w:lang w:val="en-US"/>
+          </w:rPr>
+          <w:t>and meets your goals. </w:t>
+        </w:r>
+      </w:hyperlink>
+      <w:hyperlink r:id="rId70" w:history="1">
+        <w:r>
+          <w:rPr>
+            <w:rStyle w:val="a4"/>
+            <w:lang w:val="en-US"/>
+          </w:rPr>
+          <w:t>Scenarios and story boards help you get closer </w:t>
+        </w:r>
+      </w:hyperlink>
+      <w:hyperlink r:id="rId71" w:history="1">
+        <w:r>
+          <w:rPr>
+            <w:rStyle w:val="a4"/>
+            <w:lang w:val="en-US"/>
+          </w:rPr>
+          <w:t>to a true design solution, and they provide </w:t>
+        </w:r>
+      </w:hyperlink>
+      <w:hyperlink r:id="rId72" w:history="1">
+        <w:r>
+          <w:rPr>
+            <w:rStyle w:val="a4"/>
+            <w:lang w:val="en-US"/>
+          </w:rPr>
+          <w:t>a great communication tool for keeping the whole team </w:t>
+        </w:r>
+      </w:hyperlink>
+      <w:hyperlink r:id="rId73" w:history="1">
+        <w:r>
+          <w:rPr>
+            <w:rStyle w:val="a4"/>
+            <w:lang w:val="en-US"/>
+          </w:rPr>
+          <w:t>on track as you start development work.</w:t>
+        </w:r>
+      </w:hyperlink>
+    </w:p>
+    <w:p>
+      <w:pPr>
+        <w:jc w:val="both"/>
+        <w:rPr>
           <w:lang w:val="en-US"/>
         </w:rPr>
       </w:pPr>
@@ -388,14 +1144,13 @@
       <w:pPr>
         <w:jc w:val="both"/>
         <w:rPr>
-          <w:b/>
-          <w:bCs/>
           <w:lang w:val="en-US"/>
         </w:rPr>
       </w:pPr>
     </w:p>
     <w:p>
       <w:pPr>
+        <w:ind w:left="360"/>
         <w:jc w:val="both"/>
         <w:rPr>
           <w:b/>
@@ -406,20 +1161,1774 @@
     </w:p>
     <w:p>
       <w:pPr>
+        <w:ind w:left="360"/>
         <w:jc w:val="both"/>
         <w:rPr>
           <w:b/>
           <w:bCs/>
+          <w:lang w:val="en-US"/>
+        </w:rPr>
+      </w:pPr>
+      <w:r>
+        <w:rPr>
+          <w:b/>
+          <w:bCs/>
+          <w:lang w:val="en-US"/>
+        </w:rPr>
+        <w:lastRenderedPageBreak/>
+        <w:t>Where these techniques fit in the UCD process</w:t>
+      </w:r>
+    </w:p>
+    <w:p>
+      <w:pPr>
+        <w:ind w:left="360"/>
+        <w:jc w:val="both"/>
+        <w:rPr>
+          <w:b/>
+          <w:bCs/>
+          <w:lang w:val="en-US"/>
+        </w:rPr>
+      </w:pPr>
+      <w:r>
+        <w:rPr>
+          <w:b/>
+          <w:bCs/>
+          <w:noProof/>
+          <w:lang w:val="en-US"/>
+        </w:rPr>
+        <w:drawing>
+          <wp:inline distT="0" distB="0" distL="0" distR="0" wp14:anchorId="625FD549" wp14:editId="13A27448">
+            <wp:extent cx="5935345" cy="3296920"/>
+            <wp:effectExtent l="0" t="0" r="8255" b="0"/>
+            <wp:docPr id="1921927595" name="Рисунок 7"/>
+            <wp:cNvGraphicFramePr>
+              <a:graphicFrameLocks xmlns:a="http://schemas.openxmlformats.org/drawingml/2006/main" noChangeAspect="1"/>
+            </wp:cNvGraphicFramePr>
+            <a:graphic xmlns:a="http://schemas.openxmlformats.org/drawingml/2006/main">
+              <a:graphicData uri="http://schemas.openxmlformats.org/drawingml/2006/picture">
+                <pic:pic xmlns:pic="http://schemas.openxmlformats.org/drawingml/2006/picture">
+                  <pic:nvPicPr>
+                    <pic:cNvPr id="0" name="Picture 7"/>
+                    <pic:cNvPicPr>
+                      <a:picLocks noChangeAspect="1" noChangeArrowheads="1"/>
+                    </pic:cNvPicPr>
+                  </pic:nvPicPr>
+                  <pic:blipFill>
+                    <a:blip r:embed="rId74">
+                      <a:extLst>
+                        <a:ext uri="{28A0092B-C50C-407E-A947-70E740481C1C}">
+                          <a14:useLocalDpi xmlns:a14="http://schemas.microsoft.com/office/drawing/2010/main" val="0"/>
+                        </a:ext>
+                      </a:extLst>
+                    </a:blip>
+                    <a:srcRect/>
+                    <a:stretch>
+                      <a:fillRect/>
+                    </a:stretch>
+                  </pic:blipFill>
+                  <pic:spPr bwMode="auto">
+                    <a:xfrm>
+                      <a:off x="0" y="0"/>
+                      <a:ext cx="5935345" cy="3296920"/>
+                    </a:xfrm>
+                    <a:prstGeom prst="rect">
+                      <a:avLst/>
+                    </a:prstGeom>
+                    <a:noFill/>
+                    <a:ln>
+                      <a:noFill/>
+                    </a:ln>
+                  </pic:spPr>
+                </pic:pic>
+              </a:graphicData>
+            </a:graphic>
+          </wp:inline>
+        </w:drawing>
+      </w:r>
+    </w:p>
+    <w:p>
+      <w:pPr>
+        <w:ind w:left="360"/>
+        <w:jc w:val="both"/>
+        <w:rPr>
+          <w:b/>
+          <w:bCs/>
+          <w:lang w:val="en-US"/>
+        </w:rPr>
+      </w:pPr>
+      <w:r>
+        <w:rPr>
+          <w:b/>
+          <w:bCs/>
+          <w:noProof/>
+          <w:lang w:val="en-US"/>
+        </w:rPr>
+        <w:drawing>
+          <wp:inline distT="0" distB="0" distL="0" distR="0" wp14:anchorId="781488A3" wp14:editId="042179A9">
+            <wp:extent cx="5935345" cy="3328670"/>
+            <wp:effectExtent l="0" t="0" r="8255" b="5080"/>
+            <wp:docPr id="1611479469" name="Рисунок 8"/>
+            <wp:cNvGraphicFramePr>
+              <a:graphicFrameLocks xmlns:a="http://schemas.openxmlformats.org/drawingml/2006/main" noChangeAspect="1"/>
+            </wp:cNvGraphicFramePr>
+            <a:graphic xmlns:a="http://schemas.openxmlformats.org/drawingml/2006/main">
+              <a:graphicData uri="http://schemas.openxmlformats.org/drawingml/2006/picture">
+                <pic:pic xmlns:pic="http://schemas.openxmlformats.org/drawingml/2006/picture">
+                  <pic:nvPicPr>
+                    <pic:cNvPr id="0" name="Picture 8"/>
+                    <pic:cNvPicPr>
+                      <a:picLocks noChangeAspect="1" noChangeArrowheads="1"/>
+                    </pic:cNvPicPr>
+                  </pic:nvPicPr>
+                  <pic:blipFill>
+                    <a:blip r:embed="rId75">
+                      <a:extLst>
+                        <a:ext uri="{28A0092B-C50C-407E-A947-70E740481C1C}">
+                          <a14:useLocalDpi xmlns:a14="http://schemas.microsoft.com/office/drawing/2010/main" val="0"/>
+                        </a:ext>
+                      </a:extLst>
+                    </a:blip>
+                    <a:srcRect/>
+                    <a:stretch>
+                      <a:fillRect/>
+                    </a:stretch>
+                  </pic:blipFill>
+                  <pic:spPr bwMode="auto">
+                    <a:xfrm>
+                      <a:off x="0" y="0"/>
+                      <a:ext cx="5935345" cy="3328670"/>
+                    </a:xfrm>
+                    <a:prstGeom prst="rect">
+                      <a:avLst/>
+                    </a:prstGeom>
+                    <a:noFill/>
+                    <a:ln>
+                      <a:noFill/>
+                    </a:ln>
+                  </pic:spPr>
+                </pic:pic>
+              </a:graphicData>
+            </a:graphic>
+          </wp:inline>
+        </w:drawing>
+      </w:r>
+    </w:p>
+    <w:p>
+      <w:pPr>
+        <w:ind w:left="360"/>
+        <w:jc w:val="both"/>
+        <w:rPr>
+          <w:b/>
+          <w:bCs/>
+          <w:lang w:val="en-US"/>
+        </w:rPr>
+      </w:pPr>
+      <w:r>
+        <w:rPr>
+          <w:b/>
+          <w:bCs/>
+          <w:noProof/>
+          <w:lang w:val="en-US"/>
+        </w:rPr>
+        <w:lastRenderedPageBreak/>
+        <w:drawing>
+          <wp:inline distT="0" distB="0" distL="0" distR="0" wp14:anchorId="553D070E" wp14:editId="484CF545">
+            <wp:extent cx="5935345" cy="3320415"/>
+            <wp:effectExtent l="0" t="0" r="8255" b="0"/>
+            <wp:docPr id="1401122762" name="Рисунок 9"/>
+            <wp:cNvGraphicFramePr>
+              <a:graphicFrameLocks xmlns:a="http://schemas.openxmlformats.org/drawingml/2006/main" noChangeAspect="1"/>
+            </wp:cNvGraphicFramePr>
+            <a:graphic xmlns:a="http://schemas.openxmlformats.org/drawingml/2006/main">
+              <a:graphicData uri="http://schemas.openxmlformats.org/drawingml/2006/picture">
+                <pic:pic xmlns:pic="http://schemas.openxmlformats.org/drawingml/2006/picture">
+                  <pic:nvPicPr>
+                    <pic:cNvPr id="0" name="Picture 9"/>
+                    <pic:cNvPicPr>
+                      <a:picLocks noChangeAspect="1" noChangeArrowheads="1"/>
+                    </pic:cNvPicPr>
+                  </pic:nvPicPr>
+                  <pic:blipFill>
+                    <a:blip r:embed="rId76">
+                      <a:extLst>
+                        <a:ext uri="{28A0092B-C50C-407E-A947-70E740481C1C}">
+                          <a14:useLocalDpi xmlns:a14="http://schemas.microsoft.com/office/drawing/2010/main" val="0"/>
+                        </a:ext>
+                      </a:extLst>
+                    </a:blip>
+                    <a:srcRect/>
+                    <a:stretch>
+                      <a:fillRect/>
+                    </a:stretch>
+                  </pic:blipFill>
+                  <pic:spPr bwMode="auto">
+                    <a:xfrm>
+                      <a:off x="0" y="0"/>
+                      <a:ext cx="5935345" cy="3320415"/>
+                    </a:xfrm>
+                    <a:prstGeom prst="rect">
+                      <a:avLst/>
+                    </a:prstGeom>
+                    <a:noFill/>
+                    <a:ln>
+                      <a:noFill/>
+                    </a:ln>
+                  </pic:spPr>
+                </pic:pic>
+              </a:graphicData>
+            </a:graphic>
+          </wp:inline>
+        </w:drawing>
+      </w:r>
+    </w:p>
+    <w:p>
+      <w:pPr>
+        <w:ind w:left="360"/>
+        <w:jc w:val="both"/>
+        <w:rPr>
+          <w:lang w:val="en-US"/>
+        </w:rPr>
+      </w:pPr>
+      <w:r>
+        <w:fldChar w:fldCharType="begin"/>
+      </w:r>
+      <w:r>
+        <w:rPr>
+          <w:lang w:val="en-US"/>
+        </w:rPr>
+        <w:instrText>HYPERLINK "https://www.linkedin.com/learning/ux-design-5-creating-scenarios-and-storyboards-2/where-these-techniques-fit-in-the-ucd-process?autoSkip=true&amp;contextUrn=urn%3Ali%3AlyndaLearningPath%3A56dfbc9b92015a33b4908fdd&amp;resume=false"</w:instrText>
+      </w:r>
+      <w:r>
+        <w:fldChar w:fldCharType="separate"/>
+      </w:r>
+      <w:r>
+        <w:rPr>
+          <w:rStyle w:val="a4"/>
+          <w:lang w:val="en-US"/>
+        </w:rPr>
+        <w:t>Scenario and storyboard creation </w:t>
+      </w:r>
+      <w:proofErr w:type="spellStart"/>
+      <w:r>
+        <w:rPr>
+          <w:lang w:val="en-US"/>
+        </w:rPr>
+        <w:fldChar w:fldCharType="end"/>
+      </w:r>
+      <w:r>
+        <w:fldChar w:fldCharType="begin"/>
+      </w:r>
+      <w:proofErr w:type="spellEnd"/>
+      <w:r>
+        <w:rPr>
+          <w:lang w:val="en-US"/>
+        </w:rPr>
+        <w:instrText>HYPERLINK "https://www.linkedin.com/learning/ux-design-5-creating-scenarios-and-storyboards-2/where-these-techniques-fit-in-the-ucd-process?autoSkip=true&amp;contextUrn=urn%3Ali%3AlyndaLearningPath%3A56dfbc9b92015a33b4908fdd&amp;resume=false"</w:instrText>
+      </w:r>
+      <w:proofErr w:type="spellStart"/>
+      <w:r>
+        <w:fldChar w:fldCharType="separate"/>
+      </w:r>
+      <w:proofErr w:type="spellEnd"/>
+      <w:r>
+        <w:rPr>
+          <w:rStyle w:val="a4"/>
+          <w:lang w:val="en-US"/>
+        </w:rPr>
+        <w:t>is most useful right after the ideation phase. </w:t>
+      </w:r>
+      <w:r>
+        <w:rPr>
+          <w:lang w:val="en-US"/>
+        </w:rPr>
+        <w:fldChar w:fldCharType="end"/>
+      </w:r>
+      <w:r>
+        <w:fldChar w:fldCharType="begin"/>
+      </w:r>
+      <w:r>
+        <w:rPr>
+          <w:lang w:val="en-US"/>
+        </w:rPr>
+        <w:instrText>HYPERLINK "https://www.linkedin.com/learning/ux-design-5-creating-scenarios-and-storyboards-2/where-these-techniques-fit-in-the-ucd-process?autoSkip=true&amp;contextUrn=urn%3Ali%3AlyndaLearningPath%3A56dfbc9b92015a33b4908fdd&amp;resume=false"</w:instrText>
+      </w:r>
+      <w:r>
+        <w:fldChar w:fldCharType="separate"/>
+      </w:r>
+      <w:r>
+        <w:rPr>
+          <w:rStyle w:val="a4"/>
+          <w:lang w:val="en-US"/>
+        </w:rPr>
+        <w:t>To briefly recap, first you observe users, </w:t>
+      </w:r>
+      <w:proofErr w:type="spellStart"/>
+      <w:r>
+        <w:rPr>
+          <w:lang w:val="en-US"/>
+        </w:rPr>
+        <w:fldChar w:fldCharType="end"/>
+      </w:r>
+      <w:r>
+        <w:fldChar w:fldCharType="begin"/>
+      </w:r>
+      <w:proofErr w:type="spellEnd"/>
+      <w:r>
+        <w:rPr>
+          <w:lang w:val="en-US"/>
+        </w:rPr>
+        <w:instrText>HYPERLINK "https://www.linkedin.com/learning/ux-design-5-creating-scenarios-and-storyboards-2/where-these-techniques-fit-in-the-ucd-process?autoSkip=true&amp;contextUrn=urn%3Ali%3AlyndaLearningPath%3A56dfbc9b92015a33b4908fdd&amp;resume=false"</w:instrText>
+      </w:r>
+      <w:proofErr w:type="spellStart"/>
+      <w:r>
+        <w:fldChar w:fldCharType="separate"/>
+      </w:r>
+      <w:proofErr w:type="spellEnd"/>
+      <w:r>
+        <w:rPr>
+          <w:rStyle w:val="a4"/>
+          <w:lang w:val="en-US"/>
+        </w:rPr>
+        <w:t>and then you create an experience map </w:t>
+      </w:r>
+      <w:proofErr w:type="spellStart"/>
+      <w:r>
+        <w:rPr>
+          <w:lang w:val="en-US"/>
+        </w:rPr>
+        <w:fldChar w:fldCharType="end"/>
+      </w:r>
+      <w:r>
+        <w:fldChar w:fldCharType="begin"/>
+      </w:r>
+      <w:proofErr w:type="spellEnd"/>
+      <w:r>
+        <w:rPr>
+          <w:lang w:val="en-US"/>
+        </w:rPr>
+        <w:instrText>HYPERLINK "https://www.linkedin.com/learning/ux-design-5-creating-scenarios-and-storyboards-2/where-these-techniques-fit-in-the-ucd-process?autoSkip=true&amp;contextUrn=urn%3Ali%3AlyndaLearningPath%3A56dfbc9b92015a33b4908fdd&amp;resume=false"</w:instrText>
+      </w:r>
+      <w:proofErr w:type="spellStart"/>
+      <w:r>
+        <w:fldChar w:fldCharType="separate"/>
+      </w:r>
+      <w:proofErr w:type="spellEnd"/>
+      <w:r>
+        <w:rPr>
+          <w:rStyle w:val="a4"/>
+          <w:lang w:val="en-US"/>
+        </w:rPr>
+        <w:t>to extract pain points, goals, and personas. </w:t>
+      </w:r>
+      <w:proofErr w:type="spellStart"/>
+      <w:r>
+        <w:rPr>
+          <w:lang w:val="en-US"/>
+        </w:rPr>
+        <w:fldChar w:fldCharType="end"/>
+      </w:r>
+      <w:r>
+        <w:fldChar w:fldCharType="begin"/>
+      </w:r>
+      <w:proofErr w:type="spellEnd"/>
+      <w:r>
+        <w:rPr>
+          <w:lang w:val="en-US"/>
+        </w:rPr>
+        <w:instrText>HYPERLINK "https://www.linkedin.com/learning/ux-design-5-creating-scenarios-and-storyboards-2/where-these-techniques-fit-in-the-ucd-process?autoSkip=true&amp;contextUrn=urn%3Ali%3AlyndaLearningPath%3A56dfbc9b92015a33b4908fdd&amp;resume=false"</w:instrText>
+      </w:r>
+      <w:proofErr w:type="spellStart"/>
+      <w:r>
+        <w:fldChar w:fldCharType="separate"/>
+      </w:r>
+      <w:proofErr w:type="spellEnd"/>
+      <w:r>
+        <w:rPr>
+          <w:rStyle w:val="a4"/>
+          <w:lang w:val="en-US"/>
+        </w:rPr>
+        <w:t>This gives you the information you need </w:t>
+      </w:r>
+      <w:proofErr w:type="spellStart"/>
+      <w:r>
+        <w:rPr>
+          <w:lang w:val="en-US"/>
+        </w:rPr>
+        <w:fldChar w:fldCharType="end"/>
+      </w:r>
+      <w:r>
+        <w:fldChar w:fldCharType="begin"/>
+      </w:r>
+      <w:proofErr w:type="spellEnd"/>
+      <w:r>
+        <w:rPr>
+          <w:lang w:val="en-US"/>
+        </w:rPr>
+        <w:instrText>HYPERLINK "https://www.linkedin.com/learning/ux-design-5-creating-scenarios-and-storyboards-2/where-these-techniques-fit-in-the-ucd-process?autoSkip=true&amp;contextUrn=urn%3Ali%3AlyndaLearningPath%3A56dfbc9b92015a33b4908fdd&amp;resume=false"</w:instrText>
+      </w:r>
+      <w:proofErr w:type="spellStart"/>
+      <w:r>
+        <w:fldChar w:fldCharType="separate"/>
+      </w:r>
+      <w:proofErr w:type="spellEnd"/>
+      <w:r>
+        <w:rPr>
+          <w:rStyle w:val="a4"/>
+          <w:lang w:val="en-US"/>
+        </w:rPr>
+        <w:t>to conduct ideation exercises, such as design charrettes. </w:t>
+      </w:r>
+      <w:r>
+        <w:rPr>
+          <w:lang w:val="en-US"/>
+        </w:rPr>
+        <w:fldChar w:fldCharType="end"/>
+      </w:r>
+      <w:r>
+        <w:fldChar w:fldCharType="begin"/>
+      </w:r>
+      <w:r>
+        <w:rPr>
+          <w:lang w:val="en-US"/>
+        </w:rPr>
+        <w:instrText>HYPERLINK "https://www.linkedin.com/learning/ux-design-5-creating-scenarios-and-storyboards-2/where-these-techniques-fit-in-the-ucd-process?autoSkip=true&amp;contextUrn=urn%3Ali%3AlyndaLearningPath%3A56dfbc9b92015a33b4908fdd&amp;resume=false"</w:instrText>
+      </w:r>
+      <w:r>
+        <w:fldChar w:fldCharType="separate"/>
+      </w:r>
+      <w:r>
+        <w:rPr>
+          <w:rStyle w:val="a4"/>
+          <w:lang w:val="en-US"/>
+        </w:rPr>
+        <w:t>Design charrettes give you a set of </w:t>
+      </w:r>
+      <w:proofErr w:type="spellStart"/>
+      <w:r>
+        <w:rPr>
+          <w:lang w:val="en-US"/>
+        </w:rPr>
+        <w:fldChar w:fldCharType="end"/>
+      </w:r>
+      <w:r>
+        <w:fldChar w:fldCharType="begin"/>
+      </w:r>
+      <w:proofErr w:type="spellEnd"/>
+      <w:r>
+        <w:rPr>
+          <w:lang w:val="en-US"/>
+        </w:rPr>
+        <w:instrText>HYPERLINK "https://www.linkedin.com/learning/ux-design-5-creating-scenarios-and-storyboards-2/where-these-techniques-fit-in-the-ucd-process?autoSkip=true&amp;contextUrn=urn%3Ali%3AlyndaLearningPath%3A56dfbc9b92015a33b4908fdd&amp;resume=false"</w:instrText>
+      </w:r>
+      <w:proofErr w:type="spellStart"/>
+      <w:r>
+        <w:fldChar w:fldCharType="separate"/>
+      </w:r>
+      <w:proofErr w:type="spellEnd"/>
+      <w:r>
+        <w:rPr>
+          <w:rStyle w:val="a4"/>
+          <w:lang w:val="en-US"/>
+        </w:rPr>
+        <w:t>potential design concepts to work from. </w:t>
+      </w:r>
+      <w:proofErr w:type="spellStart"/>
+      <w:r>
+        <w:rPr>
+          <w:lang w:val="en-US"/>
+        </w:rPr>
+        <w:fldChar w:fldCharType="end"/>
+      </w:r>
+      <w:r>
+        <w:fldChar w:fldCharType="begin"/>
+      </w:r>
+      <w:proofErr w:type="spellEnd"/>
+      <w:r>
+        <w:rPr>
+          <w:lang w:val="en-US"/>
+        </w:rPr>
+        <w:instrText>HYPERLINK "https://www.linkedin.com/learning/ux-design-5-creating-scenarios-and-storyboards-2/where-these-techniques-fit-in-the-ucd-process?autoSkip=true&amp;contextUrn=urn%3Ali%3AlyndaLearningPath%3A56dfbc9b92015a33b4908fdd&amp;resume=false"</w:instrText>
+      </w:r>
+      <w:proofErr w:type="spellStart"/>
+      <w:r>
+        <w:fldChar w:fldCharType="separate"/>
+      </w:r>
+      <w:proofErr w:type="spellEnd"/>
+      <w:r>
+        <w:rPr>
+          <w:rStyle w:val="a4"/>
+          <w:lang w:val="en-US"/>
+        </w:rPr>
+        <w:t>But to insure that the design charrette ideas </w:t>
+      </w:r>
+      <w:proofErr w:type="spellStart"/>
+      <w:r>
+        <w:rPr>
+          <w:lang w:val="en-US"/>
+        </w:rPr>
+        <w:fldChar w:fldCharType="end"/>
+      </w:r>
+      <w:r>
+        <w:fldChar w:fldCharType="begin"/>
+      </w:r>
+      <w:proofErr w:type="spellEnd"/>
+      <w:r>
+        <w:rPr>
+          <w:lang w:val="en-US"/>
+        </w:rPr>
+        <w:instrText>HYPERLINK "https://www.linkedin.com/learning/ux-design-5-creating-scenarios-and-storyboards-2/where-these-techniques-fit-in-the-ucd-process?autoSkip=true&amp;contextUrn=urn%3Ali%3AlyndaLearningPath%3A56dfbc9b92015a33b4908fdd&amp;resume=false"</w:instrText>
+      </w:r>
+      <w:proofErr w:type="spellStart"/>
+      <w:r>
+        <w:fldChar w:fldCharType="separate"/>
+      </w:r>
+      <w:proofErr w:type="spellEnd"/>
+      <w:r>
+        <w:rPr>
+          <w:rStyle w:val="a4"/>
+          <w:lang w:val="en-US"/>
+        </w:rPr>
+        <w:t>will work in reality, you'll first create written scenarios, </w:t>
+      </w:r>
+      <w:proofErr w:type="spellStart"/>
+      <w:r>
+        <w:rPr>
+          <w:lang w:val="en-US"/>
+        </w:rPr>
+        <w:fldChar w:fldCharType="end"/>
+      </w:r>
+      <w:r>
+        <w:fldChar w:fldCharType="begin"/>
+      </w:r>
+      <w:proofErr w:type="spellEnd"/>
+      <w:r>
+        <w:rPr>
+          <w:lang w:val="en-US"/>
+        </w:rPr>
+        <w:instrText>HYPERLINK "https://www.linkedin.com/learning/ux-design-5-creating-scenarios-and-storyboards-2/where-these-techniques-fit-in-the-ucd-process?autoSkip=true&amp;contextUrn=urn%3Ali%3AlyndaLearningPath%3A56dfbc9b92015a33b4908fdd&amp;resume=false"</w:instrText>
+      </w:r>
+      <w:proofErr w:type="spellStart"/>
+      <w:r>
+        <w:fldChar w:fldCharType="separate"/>
+      </w:r>
+      <w:proofErr w:type="spellEnd"/>
+      <w:r>
+        <w:rPr>
+          <w:rStyle w:val="a4"/>
+          <w:lang w:val="en-US"/>
+        </w:rPr>
+        <w:t>and then draw these out using storyboard techniques. </w:t>
+      </w:r>
+      <w:proofErr w:type="spellStart"/>
+      <w:r>
+        <w:rPr>
+          <w:lang w:val="en-US"/>
+        </w:rPr>
+        <w:fldChar w:fldCharType="end"/>
+      </w:r>
+      <w:r>
+        <w:fldChar w:fldCharType="begin"/>
+      </w:r>
+      <w:proofErr w:type="spellEnd"/>
+      <w:r>
+        <w:rPr>
+          <w:lang w:val="en-US"/>
+        </w:rPr>
+        <w:instrText>HYPERLINK "https://www.linkedin.com/learning/ux-design-5-creating-scenarios-and-storyboards-2/where-these-techniques-fit-in-the-ucd-process?autoSkip=true&amp;contextUrn=urn%3Ali%3AlyndaLearningPath%3A56dfbc9b92015a33b4908fdd&amp;resume=false"</w:instrText>
+      </w:r>
+      <w:proofErr w:type="spellStart"/>
+      <w:r>
+        <w:fldChar w:fldCharType="separate"/>
+      </w:r>
+      <w:proofErr w:type="spellEnd"/>
+      <w:r>
+        <w:rPr>
+          <w:rStyle w:val="a4"/>
+          <w:lang w:val="en-US"/>
+        </w:rPr>
+        <w:t>Creating scenarios and storyboards gives us a head start </w:t>
+      </w:r>
+      <w:proofErr w:type="spellStart"/>
+      <w:r>
+        <w:rPr>
+          <w:lang w:val="en-US"/>
+        </w:rPr>
+        <w:fldChar w:fldCharType="end"/>
+      </w:r>
+      <w:r>
+        <w:fldChar w:fldCharType="begin"/>
+      </w:r>
+      <w:proofErr w:type="spellEnd"/>
+      <w:r>
+        <w:rPr>
+          <w:lang w:val="en-US"/>
+        </w:rPr>
+        <w:instrText>HYPERLINK "https://www.linkedin.com/learning/ux-design-5-creating-scenarios-and-storyboards-2/where-these-techniques-fit-in-the-ucd-process?autoSkip=true&amp;contextUrn=urn%3Ali%3AlyndaLearningPath%3A56dfbc9b92015a33b4908fdd&amp;resume=false"</w:instrText>
+      </w:r>
+      <w:proofErr w:type="spellStart"/>
+      <w:r>
+        <w:fldChar w:fldCharType="separate"/>
+      </w:r>
+      <w:proofErr w:type="spellEnd"/>
+      <w:r>
+        <w:rPr>
+          <w:rStyle w:val="a4"/>
+          <w:lang w:val="en-US"/>
+        </w:rPr>
+        <w:t>on building a prototype that truly meets users' needs. </w:t>
+      </w:r>
+      <w:r>
+        <w:rPr>
+          <w:lang w:val="en-US"/>
+        </w:rPr>
+        <w:fldChar w:fldCharType="end"/>
+      </w:r>
+      <w:r>
+        <w:fldChar w:fldCharType="begin"/>
+      </w:r>
+      <w:r>
+        <w:rPr>
+          <w:lang w:val="en-US"/>
+        </w:rPr>
+        <w:instrText>HYPERLINK "https://www.linkedin.com/learning/ux-design-5-creating-scenarios-and-storyboards-2/where-these-techniques-fit-in-the-ucd-process?autoSkip=true&amp;contextUrn=urn%3Ali%3AlyndaLearningPath%3A56dfbc9b92015a33b4908fdd&amp;resume=false"</w:instrText>
+      </w:r>
+      <w:r>
+        <w:fldChar w:fldCharType="separate"/>
+      </w:r>
+      <w:r>
+        <w:rPr>
+          <w:rStyle w:val="a4"/>
+          <w:lang w:val="en-US"/>
+        </w:rPr>
+        <w:t>Of course, the scenarios are written </w:t>
+      </w:r>
+      <w:proofErr w:type="spellStart"/>
+      <w:r>
+        <w:rPr>
+          <w:lang w:val="en-US"/>
+        </w:rPr>
+        <w:fldChar w:fldCharType="end"/>
+      </w:r>
+      <w:r>
+        <w:fldChar w:fldCharType="begin"/>
+      </w:r>
+      <w:proofErr w:type="spellEnd"/>
+      <w:r>
+        <w:rPr>
+          <w:lang w:val="en-US"/>
+        </w:rPr>
+        <w:instrText>HYPERLINK "https://www.linkedin.com/learning/ux-design-5-creating-scenarios-and-storyboards-2/where-these-techniques-fit-in-the-ucd-process?autoSkip=true&amp;contextUrn=urn%3Ali%3AlyndaLearningPath%3A56dfbc9b92015a33b4908fdd&amp;resume=false"</w:instrText>
+      </w:r>
+      <w:proofErr w:type="spellStart"/>
+      <w:r>
+        <w:fldChar w:fldCharType="separate"/>
+      </w:r>
+      <w:proofErr w:type="spellEnd"/>
+      <w:r>
+        <w:rPr>
+          <w:rStyle w:val="a4"/>
+          <w:lang w:val="en-US"/>
+        </w:rPr>
+        <w:t>from the perspective of the personas you've created, </w:t>
+      </w:r>
+      <w:proofErr w:type="spellStart"/>
+      <w:r>
+        <w:rPr>
+          <w:lang w:val="en-US"/>
+        </w:rPr>
+        <w:fldChar w:fldCharType="end"/>
+      </w:r>
+      <w:r>
+        <w:fldChar w:fldCharType="begin"/>
+      </w:r>
+      <w:proofErr w:type="spellEnd"/>
+      <w:r>
+        <w:rPr>
+          <w:lang w:val="en-US"/>
+        </w:rPr>
+        <w:instrText>HYPERLINK "https://www.linkedin.com/learning/ux-design-5-creating-scenarios-and-storyboards-2/where-these-techniques-fit-in-the-ucd-process?autoSkip=true&amp;contextUrn=urn%3Ali%3AlyndaLearningPath%3A56dfbc9b92015a33b4908fdd&amp;resume=false"</w:instrText>
+      </w:r>
+      <w:proofErr w:type="spellStart"/>
+      <w:r>
+        <w:fldChar w:fldCharType="separate"/>
+      </w:r>
+      <w:proofErr w:type="spellEnd"/>
+      <w:r>
+        <w:rPr>
+          <w:rStyle w:val="a4"/>
+          <w:lang w:val="en-US"/>
+        </w:rPr>
+        <w:t>so that you describe the task and your design solution </w:t>
+      </w:r>
+      <w:proofErr w:type="spellStart"/>
+      <w:r>
+        <w:rPr>
+          <w:lang w:val="en-US"/>
+        </w:rPr>
+        <w:fldChar w:fldCharType="end"/>
+      </w:r>
+      <w:r>
+        <w:fldChar w:fldCharType="begin"/>
+      </w:r>
+      <w:proofErr w:type="spellEnd"/>
+      <w:r>
+        <w:rPr>
+          <w:lang w:val="en-US"/>
+        </w:rPr>
+        <w:instrText>HYPERLINK "https://www.linkedin.com/learning/ux-design-5-creating-scenarios-and-storyboards-2/where-these-techniques-fit-in-the-ucd-process?autoSkip=true&amp;contextUrn=urn%3Ali%3AlyndaLearningPath%3A56dfbc9b92015a33b4908fdd&amp;resume=false"</w:instrText>
+      </w:r>
+      <w:proofErr w:type="spellStart"/>
+      <w:r>
+        <w:fldChar w:fldCharType="separate"/>
+      </w:r>
+      <w:proofErr w:type="spellEnd"/>
+      <w:r>
+        <w:rPr>
+          <w:rStyle w:val="a4"/>
+          <w:lang w:val="en-US"/>
+        </w:rPr>
+        <w:t>in a way that would satisfy your personas' needs. </w:t>
+      </w:r>
+      <w:r>
+        <w:rPr>
+          <w:lang w:val="en-US"/>
+        </w:rPr>
+        <w:fldChar w:fldCharType="end"/>
+      </w:r>
+      <w:r>
+        <w:fldChar w:fldCharType="begin"/>
+      </w:r>
+      <w:r>
+        <w:rPr>
+          <w:lang w:val="en-US"/>
+        </w:rPr>
+        <w:instrText>HYPERLINK "https://www.linkedin.com/learning/ux-design-5-creating-scenarios-and-storyboards-2/where-these-techniques-fit-in-the-ucd-process?autoSkip=true&amp;contextUrn=urn%3Ali%3AlyndaLearningPath%3A56dfbc9b92015a33b4908fdd&amp;resume=false"</w:instrText>
+      </w:r>
+      <w:r>
+        <w:fldChar w:fldCharType="separate"/>
+      </w:r>
+      <w:r>
+        <w:rPr>
+          <w:rStyle w:val="a4"/>
+          <w:lang w:val="en-US"/>
+        </w:rPr>
+        <w:t>The information contained in the storyboards </w:t>
+      </w:r>
+      <w:proofErr w:type="spellStart"/>
+      <w:r>
+        <w:rPr>
+          <w:lang w:val="en-US"/>
+        </w:rPr>
+        <w:fldChar w:fldCharType="end"/>
+      </w:r>
+      <w:r>
+        <w:fldChar w:fldCharType="begin"/>
+      </w:r>
+      <w:proofErr w:type="spellEnd"/>
+      <w:r>
+        <w:rPr>
+          <w:lang w:val="en-US"/>
+        </w:rPr>
+        <w:instrText>HYPERLINK "https://www.linkedin.com/learning/ux-design-5-creating-scenarios-and-storyboards-2/where-these-techniques-fit-in-the-ucd-process?autoSkip=true&amp;contextUrn=urn%3Ali%3AlyndaLearningPath%3A56dfbc9b92015a33b4908fdd&amp;resume=false"</w:instrText>
+      </w:r>
+      <w:proofErr w:type="spellStart"/>
+      <w:r>
+        <w:fldChar w:fldCharType="separate"/>
+      </w:r>
+      <w:proofErr w:type="spellEnd"/>
+      <w:r>
+        <w:rPr>
+          <w:rStyle w:val="a4"/>
+          <w:lang w:val="en-US"/>
+        </w:rPr>
+        <w:t>maps almost directly to the elements </w:t>
+      </w:r>
+      <w:proofErr w:type="spellStart"/>
+      <w:r>
+        <w:rPr>
+          <w:lang w:val="en-US"/>
+        </w:rPr>
+        <w:fldChar w:fldCharType="end"/>
+      </w:r>
+      <w:r>
+        <w:fldChar w:fldCharType="begin"/>
+      </w:r>
+      <w:proofErr w:type="spellEnd"/>
+      <w:r>
+        <w:rPr>
+          <w:lang w:val="en-US"/>
+        </w:rPr>
+        <w:instrText>HYPERLINK "https://www.linkedin.com/learning/ux-design-5-creating-scenarios-and-storyboards-2/where-these-techniques-fit-in-the-ucd-process?autoSkip=true&amp;contextUrn=urn%3Ali%3AlyndaLearningPath%3A56dfbc9b92015a33b4908fdd&amp;resume=false"</w:instrText>
+      </w:r>
+      <w:proofErr w:type="spellStart"/>
+      <w:r>
+        <w:fldChar w:fldCharType="separate"/>
+      </w:r>
+      <w:proofErr w:type="spellEnd"/>
+      <w:r>
+        <w:rPr>
+          <w:rStyle w:val="a4"/>
+          <w:lang w:val="en-US"/>
+        </w:rPr>
+        <w:t>that you'll need to create in order to build </w:t>
+      </w:r>
+      <w:r>
+        <w:rPr>
+          <w:lang w:val="en-US"/>
+        </w:rPr>
+        <w:fldChar w:fldCharType="end"/>
+      </w:r>
+      <w:r>
+        <w:fldChar w:fldCharType="begin"/>
+      </w:r>
+      <w:r>
+        <w:rPr>
+          <w:lang w:val="en-US"/>
+        </w:rPr>
+        <w:instrText>HYPERLINK "https://www.linkedin.com/learning/ux-design-5-creating-scenarios-and-storyboards-2/where-these-techniques-fit-in-the-ucd-process?autoSkip=true&amp;contextUrn=urn%3Ali%3AlyndaLearningPath%3A56dfbc9b92015a33b4908fdd&amp;resume=false"</w:instrText>
+      </w:r>
+      <w:r>
+        <w:fldChar w:fldCharType="separate"/>
+      </w:r>
+      <w:r>
+        <w:rPr>
+          <w:rStyle w:val="a4"/>
+          <w:lang w:val="en-US"/>
+        </w:rPr>
+        <w:t>a suitable prototype. </w:t>
+      </w:r>
+      <w:r>
+        <w:rPr>
+          <w:lang w:val="en-US"/>
+        </w:rPr>
+        <w:fldChar w:fldCharType="end"/>
+      </w:r>
+      <w:r>
+        <w:fldChar w:fldCharType="begin"/>
+      </w:r>
+      <w:r>
+        <w:rPr>
+          <w:lang w:val="en-US"/>
+        </w:rPr>
+        <w:instrText>HYPERLINK "https://www.linkedin.com/learning/ux-design-5-creating-scenarios-and-storyboards-2/where-these-techniques-fit-in-the-ucd-process?autoSkip=true&amp;contextUrn=urn%3Ali%3AlyndaLearningPath%3A56dfbc9b92015a33b4908fdd&amp;resume=false"</w:instrText>
+      </w:r>
+      <w:r>
+        <w:fldChar w:fldCharType="separate"/>
+      </w:r>
+      <w:r>
+        <w:rPr>
+          <w:rStyle w:val="a4"/>
+          <w:lang w:val="en-US"/>
+        </w:rPr>
+        <w:t>You might be wondering why I suggest taking this extra step </w:t>
+      </w:r>
+      <w:proofErr w:type="spellStart"/>
+      <w:r>
+        <w:rPr>
+          <w:lang w:val="en-US"/>
+        </w:rPr>
+        <w:fldChar w:fldCharType="end"/>
+      </w:r>
+      <w:r>
+        <w:fldChar w:fldCharType="begin"/>
+      </w:r>
+      <w:proofErr w:type="spellEnd"/>
+      <w:r>
+        <w:rPr>
+          <w:lang w:val="en-US"/>
+        </w:rPr>
+        <w:instrText>HYPERLINK "https://www.linkedin.com/learning/ux-design-5-creating-scenarios-and-storyboards-2/where-these-techniques-fit-in-the-ucd-process?autoSkip=true&amp;contextUrn=urn%3Ali%3AlyndaLearningPath%3A56dfbc9b92015a33b4908fdd&amp;resume=false"</w:instrText>
+      </w:r>
+      <w:proofErr w:type="spellStart"/>
+      <w:r>
+        <w:fldChar w:fldCharType="separate"/>
+      </w:r>
+      <w:proofErr w:type="spellEnd"/>
+      <w:r>
+        <w:rPr>
+          <w:rStyle w:val="a4"/>
+          <w:lang w:val="en-US"/>
+        </w:rPr>
+        <w:t>between ideation and prototyping. </w:t>
+      </w:r>
+      <w:r>
+        <w:rPr>
+          <w:lang w:val="en-US"/>
+        </w:rPr>
+        <w:fldChar w:fldCharType="end"/>
+      </w:r>
+      <w:r>
+        <w:fldChar w:fldCharType="begin"/>
+      </w:r>
+      <w:r>
+        <w:rPr>
+          <w:lang w:val="en-US"/>
+        </w:rPr>
+        <w:instrText>HYPERLINK "https://www.linkedin.com/learning/ux-design-5-creating-scenarios-and-storyboards-2/where-these-techniques-fit-in-the-ucd-process?autoSkip=true&amp;contextUrn=urn%3Ali%3AlyndaLearningPath%3A56dfbc9b92015a33b4908fdd&amp;resume=false"</w:instrText>
+      </w:r>
+      <w:r>
+        <w:fldChar w:fldCharType="separate"/>
+      </w:r>
+      <w:r>
+        <w:rPr>
+          <w:rStyle w:val="a4"/>
+          <w:lang w:val="en-US"/>
+        </w:rPr>
+        <w:t>What I've found is the creativity you use </w:t>
+      </w:r>
+      <w:proofErr w:type="spellStart"/>
+      <w:r>
+        <w:rPr>
+          <w:lang w:val="en-US"/>
+        </w:rPr>
+        <w:fldChar w:fldCharType="end"/>
+      </w:r>
+      <w:r>
+        <w:fldChar w:fldCharType="begin"/>
+      </w:r>
+      <w:proofErr w:type="spellEnd"/>
+      <w:r>
+        <w:rPr>
+          <w:lang w:val="en-US"/>
+        </w:rPr>
+        <w:instrText>HYPERLINK "https://www.linkedin.com/learning/ux-design-5-creating-scenarios-and-storyboards-2/where-these-techniques-fit-in-the-ucd-process?autoSkip=true&amp;contextUrn=urn%3Ali%3AlyndaLearningPath%3A56dfbc9b92015a33b4908fdd&amp;resume=false"</w:instrText>
+      </w:r>
+      <w:proofErr w:type="spellStart"/>
+      <w:r>
+        <w:fldChar w:fldCharType="separate"/>
+      </w:r>
+      <w:proofErr w:type="spellEnd"/>
+      <w:r>
+        <w:rPr>
+          <w:rStyle w:val="a4"/>
+          <w:lang w:val="en-US"/>
+        </w:rPr>
+        <w:t>during the ideation phase needs to be tempered with reality </w:t>
+      </w:r>
+      <w:proofErr w:type="spellStart"/>
+      <w:r>
+        <w:rPr>
+          <w:lang w:val="en-US"/>
+        </w:rPr>
+        <w:fldChar w:fldCharType="end"/>
+      </w:r>
+      <w:r>
+        <w:fldChar w:fldCharType="begin"/>
+      </w:r>
+      <w:proofErr w:type="spellEnd"/>
+      <w:r>
+        <w:rPr>
+          <w:lang w:val="en-US"/>
+        </w:rPr>
+        <w:instrText>HYPERLINK "https://www.linkedin.com/learning/ux-design-5-creating-scenarios-and-storyboards-2/where-these-techniques-fit-in-the-ucd-process?autoSkip=true&amp;contextUrn=urn%3Ali%3AlyndaLearningPath%3A56dfbc9b92015a33b4908fdd&amp;resume=false"</w:instrText>
+      </w:r>
+      <w:proofErr w:type="spellStart"/>
+      <w:r>
+        <w:fldChar w:fldCharType="separate"/>
+      </w:r>
+      <w:proofErr w:type="spellEnd"/>
+      <w:r>
+        <w:rPr>
+          <w:rStyle w:val="a4"/>
+          <w:lang w:val="en-US"/>
+        </w:rPr>
+        <w:t>before turning it into an interface. </w:t>
+      </w:r>
+      <w:r>
+        <w:rPr>
+          <w:lang w:val="en-US"/>
+        </w:rPr>
+        <w:fldChar w:fldCharType="end"/>
+      </w:r>
+      <w:r>
+        <w:fldChar w:fldCharType="begin"/>
+      </w:r>
+      <w:r>
+        <w:rPr>
+          <w:lang w:val="en-US"/>
+        </w:rPr>
+        <w:instrText>HYPERLINK "https://www.linkedin.com/learning/ux-design-5-creating-scenarios-and-storyboards-2/where-these-techniques-fit-in-the-ucd-process?autoSkip=true&amp;contextUrn=urn%3Ali%3AlyndaLearningPath%3A56dfbc9b92015a33b4908fdd&amp;resume=false"</w:instrText>
+      </w:r>
+      <w:r>
+        <w:fldChar w:fldCharType="separate"/>
+      </w:r>
+      <w:r>
+        <w:rPr>
+          <w:rStyle w:val="a4"/>
+          <w:lang w:val="en-US"/>
+        </w:rPr>
+        <w:t>The process of describing how users would work </w:t>
+      </w:r>
+      <w:proofErr w:type="spellStart"/>
+      <w:r>
+        <w:rPr>
+          <w:lang w:val="en-US"/>
+        </w:rPr>
+        <w:fldChar w:fldCharType="end"/>
+      </w:r>
+      <w:r>
+        <w:fldChar w:fldCharType="begin"/>
+      </w:r>
+      <w:proofErr w:type="spellEnd"/>
+      <w:r>
+        <w:rPr>
+          <w:lang w:val="en-US"/>
+        </w:rPr>
+        <w:instrText>HYPERLINK "https://www.linkedin.com/learning/ux-design-5-creating-scenarios-and-storyboards-2/where-these-techniques-fit-in-the-ucd-process?autoSkip=true&amp;contextUrn=urn%3Ali%3AlyndaLearningPath%3A56dfbc9b92015a33b4908fdd&amp;resume=false"</w:instrText>
+      </w:r>
+      <w:proofErr w:type="spellStart"/>
+      <w:r>
+        <w:fldChar w:fldCharType="separate"/>
+      </w:r>
+      <w:proofErr w:type="spellEnd"/>
+      <w:r>
+        <w:rPr>
+          <w:rStyle w:val="a4"/>
+          <w:lang w:val="en-US"/>
+        </w:rPr>
+        <w:t>with your designs allows you to </w:t>
+      </w:r>
+      <w:proofErr w:type="spellStart"/>
+      <w:r>
+        <w:rPr>
+          <w:lang w:val="en-US"/>
+        </w:rPr>
+        <w:fldChar w:fldCharType="end"/>
+      </w:r>
+      <w:r>
+        <w:fldChar w:fldCharType="begin"/>
+      </w:r>
+      <w:proofErr w:type="spellEnd"/>
+      <w:r>
+        <w:rPr>
+          <w:lang w:val="en-US"/>
+        </w:rPr>
+        <w:instrText>HYPERLINK "https://www.linkedin.com/learning/ux-design-5-creating-scenarios-and-storyboards-2/where-these-techniques-fit-in-the-ucd-process?autoSkip=true&amp;contextUrn=urn%3Ali%3AlyndaLearningPath%3A56dfbc9b92015a33b4908fdd&amp;resume=false"</w:instrText>
+      </w:r>
+      <w:proofErr w:type="spellStart"/>
+      <w:r>
+        <w:fldChar w:fldCharType="separate"/>
+      </w:r>
+      <w:proofErr w:type="spellEnd"/>
+      <w:r>
+        <w:rPr>
+          <w:rStyle w:val="a4"/>
+          <w:lang w:val="en-US"/>
+        </w:rPr>
+        <w:t>explore many elements of that interaction, </w:t>
+      </w:r>
+      <w:proofErr w:type="spellStart"/>
+      <w:r>
+        <w:rPr>
+          <w:lang w:val="en-US"/>
+        </w:rPr>
+        <w:fldChar w:fldCharType="end"/>
+      </w:r>
+      <w:r>
+        <w:fldChar w:fldCharType="begin"/>
+      </w:r>
+      <w:proofErr w:type="spellEnd"/>
+      <w:r>
+        <w:rPr>
+          <w:lang w:val="en-US"/>
+        </w:rPr>
+        <w:instrText>HYPERLINK "https://www.linkedin.com/learning/ux-design-5-creating-scenarios-and-storyboards-2/where-these-techniques-fit-in-the-ucd-process?autoSkip=true&amp;contextUrn=urn%3Ali%3AlyndaLearningPath%3A56dfbc9b92015a33b4908fdd&amp;resume=false"</w:instrText>
+      </w:r>
+      <w:proofErr w:type="spellStart"/>
+      <w:r>
+        <w:fldChar w:fldCharType="separate"/>
+      </w:r>
+      <w:proofErr w:type="spellEnd"/>
+      <w:r>
+        <w:rPr>
+          <w:rStyle w:val="a4"/>
+          <w:lang w:val="en-US"/>
+        </w:rPr>
+        <w:t>be mindful of issues, </w:t>
+      </w:r>
+      <w:proofErr w:type="spellStart"/>
+      <w:r>
+        <w:rPr>
+          <w:lang w:val="en-US"/>
+        </w:rPr>
+        <w:fldChar w:fldCharType="end"/>
+      </w:r>
+      <w:r>
+        <w:fldChar w:fldCharType="begin"/>
+      </w:r>
+      <w:proofErr w:type="spellEnd"/>
+      <w:r>
+        <w:rPr>
+          <w:lang w:val="en-US"/>
+        </w:rPr>
+        <w:instrText>HYPERLINK "https://www.linkedin.com/learning/ux-design-5-creating-scenarios-and-storyboards-2/where-these-techniques-fit-in-the-ucd-process?autoSkip=true&amp;contextUrn=urn%3Ali%3AlyndaLearningPath%3A56dfbc9b92015a33b4908fdd&amp;resume=false"</w:instrText>
+      </w:r>
+      <w:proofErr w:type="spellStart"/>
+      <w:r>
+        <w:fldChar w:fldCharType="separate"/>
+      </w:r>
+      <w:proofErr w:type="spellEnd"/>
+      <w:r>
+        <w:rPr>
+          <w:rStyle w:val="a4"/>
+          <w:lang w:val="en-US"/>
+        </w:rPr>
+        <w:t>and develop coping strategies </w:t>
+      </w:r>
+      <w:proofErr w:type="spellStart"/>
+      <w:r>
+        <w:rPr>
+          <w:lang w:val="en-US"/>
+        </w:rPr>
+        <w:fldChar w:fldCharType="end"/>
+      </w:r>
+      <w:r>
+        <w:fldChar w:fldCharType="begin"/>
+      </w:r>
+      <w:proofErr w:type="spellEnd"/>
+      <w:r>
+        <w:rPr>
+          <w:lang w:val="en-US"/>
+        </w:rPr>
+        <w:instrText>HYPERLINK "https://www.linkedin.com/learning/ux-design-5-creating-scenarios-and-storyboards-2/where-these-techniques-fit-in-the-ucd-process?autoSkip=true&amp;contextUrn=urn%3Ali%3AlyndaLearningPath%3A56dfbc9b92015a33b4908fdd&amp;resume=false"</w:instrText>
+      </w:r>
+      <w:proofErr w:type="spellStart"/>
+      <w:r>
+        <w:fldChar w:fldCharType="separate"/>
+      </w:r>
+      <w:proofErr w:type="spellEnd"/>
+      <w:r>
+        <w:rPr>
+          <w:rStyle w:val="a4"/>
+          <w:lang w:val="en-US"/>
+        </w:rPr>
+        <w:t>before you've started building the interface itself. </w:t>
+      </w:r>
+      <w:proofErr w:type="spellStart"/>
+      <w:r>
+        <w:rPr>
+          <w:lang w:val="en-US"/>
+        </w:rPr>
+        <w:fldChar w:fldCharType="end"/>
+      </w:r>
+      <w:r>
+        <w:fldChar w:fldCharType="begin"/>
+      </w:r>
+      <w:proofErr w:type="spellEnd"/>
+      <w:r>
+        <w:rPr>
+          <w:lang w:val="en-US"/>
+        </w:rPr>
+        <w:instrText>HYPERLINK "https://www.linkedin.com/learning/ux-design-5-creating-scenarios-and-s</w:instrText>
+      </w:r>
+      <w:proofErr w:type="spellStart"/>
+      <w:r>
+        <w:instrText>toryboards-2/where-these-techniques-fit-in-the-ucd-process?autoSkip=true&amp;contextUrn=urn%3Ali%3AlyndaLearningPath%3A56dfbc9b92015a33b4908fdd&amp;resume=false"</w:instrText>
+      </w:r>
+      <w:r>
+        <w:fldChar w:fldCharType="separate"/>
+      </w:r>
+      <w:proofErr w:type="spellEnd"/>
+      <w:r>
+        <w:rPr>
+          <w:rStyle w:val="a4"/>
+          <w:lang w:val="en-US"/>
+        </w:rPr>
+        <w:t>That way, your final interface </w:t>
+      </w:r>
+      <w:proofErr w:type="spellStart"/>
+      <w:r>
+        <w:rPr>
+          <w:lang w:val="en-US"/>
+        </w:rPr>
+        <w:fldChar w:fldCharType="end"/>
+      </w:r>
+      <w:r>
+        <w:fldChar w:fldCharType="begin"/>
+      </w:r>
+      <w:proofErr w:type="spellEnd"/>
+      <w:r>
+        <w:rPr>
+          <w:lang w:val="en-US"/>
+        </w:rPr>
+        <w:instrText>HYPERLINK "https://www.linkedin.com/learning/ux-design-5-creating-scenarios-and-storyboards-2/where-these-techniques-fit-in-the-ucd-process?autoSkip=true&amp;contextUrn=urn%3Ali%3AlyndaLearningPath%3A56dfbc9b92015a33b4908fdd&amp;resume=false"</w:instrText>
+      </w:r>
+      <w:proofErr w:type="spellStart"/>
+      <w:r>
+        <w:fldChar w:fldCharType="separate"/>
+      </w:r>
+      <w:proofErr w:type="spellEnd"/>
+      <w:r>
+        <w:rPr>
+          <w:rStyle w:val="a4"/>
+          <w:lang w:val="en-US"/>
+        </w:rPr>
+        <w:t>will flow smoothly through the interaction, </w:t>
+      </w:r>
+      <w:proofErr w:type="spellStart"/>
+      <w:r>
+        <w:rPr>
+          <w:lang w:val="en-US"/>
+        </w:rPr>
+        <w:fldChar w:fldCharType="end"/>
+      </w:r>
+      <w:r>
+        <w:fldChar w:fldCharType="begin"/>
+      </w:r>
+      <w:proofErr w:type="spellEnd"/>
+      <w:r>
+        <w:rPr>
+          <w:lang w:val="en-US"/>
+        </w:rPr>
+        <w:instrText>HYPERLINK "https://www.linkedin.com/learning/ux-design-5-creating-scenarios-and-storyboards-2/where-these-techniques-fit-in-the-ucd-process?autoSkip=true&amp;contextUrn=urn%3Ali%3AlyndaLearningPath%3A56dfbc9b92015a33b4908fdd&amp;resume=false"</w:instrText>
+      </w:r>
+      <w:proofErr w:type="spellStart"/>
+      <w:r>
+        <w:fldChar w:fldCharType="separate"/>
+      </w:r>
+      <w:proofErr w:type="spellEnd"/>
+      <w:r>
+        <w:rPr>
+          <w:rStyle w:val="a4"/>
+          <w:lang w:val="en-US"/>
+        </w:rPr>
+        <w:t>rather than feeling like it wasn't designed </w:t>
+      </w:r>
+      <w:proofErr w:type="spellStart"/>
+      <w:r>
+        <w:rPr>
+          <w:lang w:val="en-US"/>
+        </w:rPr>
+        <w:fldChar w:fldCharType="end"/>
+      </w:r>
+      <w:r>
+        <w:fldChar w:fldCharType="begin"/>
+      </w:r>
+      <w:proofErr w:type="spellEnd"/>
+      <w:r>
+        <w:rPr>
+          <w:lang w:val="en-US"/>
+        </w:rPr>
+        <w:instrText>HYPERLINK "https://www.linkedin.com/learning/ux-design-5-creating-scenarios-and-storyboards-2/where-these-techniques-fit-in-the-ucd-process?autoSkip=true&amp;contextUrn=urn%3Ali%3AlyndaLearningPath%3A56dfbc9b92015a33b4908fdd&amp;resume=false"</w:instrText>
+      </w:r>
+      <w:proofErr w:type="spellStart"/>
+      <w:r>
+        <w:fldChar w:fldCharType="separate"/>
+      </w:r>
+      <w:proofErr w:type="spellEnd"/>
+      <w:r>
+        <w:rPr>
+          <w:rStyle w:val="a4"/>
+          <w:lang w:val="en-US"/>
+        </w:rPr>
+        <w:t>for the users' full tasks. </w:t>
+      </w:r>
+      <w:proofErr w:type="spellStart"/>
+      <w:r>
+        <w:rPr>
+          <w:lang w:val="en-US"/>
+        </w:rPr>
+        <w:fldChar w:fldCharType="end"/>
+      </w:r>
+      <w:r>
+        <w:fldChar w:fldCharType="begin"/>
+      </w:r>
+      <w:proofErr w:type="spellEnd"/>
+      <w:r>
+        <w:rPr>
+          <w:lang w:val="en-US"/>
+        </w:rPr>
+        <w:instrText>HYPERLINK "https://www.linkedin.com/learning/ux-design-5-creating-scenarios-and-storyboards-2/where-these-techniques-fit-in-the-ucd-process?autoSkip=true&amp;contextUrn=urn%3Ali%3AlyndaLearningPath%3A56dfbc9b92015a33b4908fdd&amp;resume=false"</w:instrText>
+      </w:r>
+      <w:proofErr w:type="spellStart"/>
+      <w:r>
+        <w:fldChar w:fldCharType="separate"/>
+      </w:r>
+      <w:proofErr w:type="spellEnd"/>
+      <w:r>
+        <w:rPr>
+          <w:rStyle w:val="a4"/>
+          <w:lang w:val="en-US"/>
+        </w:rPr>
+        <w:t>Scenario creation is the time </w:t>
+      </w:r>
+      <w:proofErr w:type="spellStart"/>
+      <w:r>
+        <w:rPr>
+          <w:lang w:val="en-US"/>
+        </w:rPr>
+        <w:fldChar w:fldCharType="end"/>
+      </w:r>
+      <w:r>
+        <w:fldChar w:fldCharType="begin"/>
+      </w:r>
+      <w:proofErr w:type="spellEnd"/>
+      <w:r>
+        <w:rPr>
+          <w:lang w:val="en-US"/>
+        </w:rPr>
+        <w:instrText>HYPERLINK "https://www.linkedin.com/learning/ux-design-5-creating-scenarios-and-storyboards-2/where-these-techniques-fit-in-the-ucd-process?autoSkip=true&amp;contextUrn=urn%3Ali%3AlyndaLearningPath%3A56dfbc9b92015a33b4908fdd&amp;resume=false"</w:instrText>
+      </w:r>
+      <w:proofErr w:type="spellStart"/>
+      <w:r>
+        <w:fldChar w:fldCharType="separate"/>
+      </w:r>
+      <w:proofErr w:type="spellEnd"/>
+      <w:r>
+        <w:rPr>
+          <w:rStyle w:val="a4"/>
+          <w:lang w:val="en-US"/>
+        </w:rPr>
+        <w:t>when all the different disciplines' goals come together. </w:t>
+      </w:r>
+      <w:proofErr w:type="spellStart"/>
+      <w:r>
+        <w:rPr>
+          <w:lang w:val="en-US"/>
+        </w:rPr>
+        <w:fldChar w:fldCharType="end"/>
+      </w:r>
+      <w:r>
+        <w:fldChar w:fldCharType="begin"/>
+      </w:r>
+      <w:proofErr w:type="spellEnd"/>
+      <w:r>
+        <w:rPr>
+          <w:lang w:val="en-US"/>
+        </w:rPr>
+        <w:instrText>HYPERLINK "https://www.linkedin.com/learning/ux-design-5-creating-scenarios-and-storyboards-2/where-these-techniques-fit-in-the-ucd-process?autoSkip=true&amp;contextUrn=urn%3Ali%3AlyndaLearningPath%3A56dfbc9b92015a33b4908fdd&amp;resume=false"</w:instrText>
+      </w:r>
+      <w:proofErr w:type="spellStart"/>
+      <w:r>
+        <w:fldChar w:fldCharType="separate"/>
+      </w:r>
+      <w:proofErr w:type="spellEnd"/>
+      <w:r>
+        <w:rPr>
+          <w:rStyle w:val="a4"/>
+          <w:lang w:val="en-US"/>
+        </w:rPr>
+        <w:t>There has to be a good user experience, </w:t>
+      </w:r>
+      <w:proofErr w:type="spellStart"/>
+      <w:r>
+        <w:rPr>
+          <w:lang w:val="en-US"/>
+        </w:rPr>
+        <w:fldChar w:fldCharType="end"/>
+      </w:r>
+      <w:r>
+        <w:fldChar w:fldCharType="begin"/>
+      </w:r>
+      <w:proofErr w:type="spellEnd"/>
+      <w:r>
+        <w:rPr>
+          <w:lang w:val="en-US"/>
+        </w:rPr>
+        <w:instrText>HYPERLINK "https://www.linkedin.com/learning/ux-design-5-creating-scenarios-and-storyboards-2/where-these-techniques-fit-in-the-ucd-process?autoSkip=true&amp;contextUrn=urn%3Ali%3AlyndaLearningPath%3A56dfbc9b92015a33b4908fdd&amp;resume=false"</w:instrText>
+      </w:r>
+      <w:proofErr w:type="spellStart"/>
+      <w:r>
+        <w:fldChar w:fldCharType="separate"/>
+      </w:r>
+      <w:proofErr w:type="spellEnd"/>
+      <w:r>
+        <w:rPr>
+          <w:rStyle w:val="a4"/>
+          <w:lang w:val="en-US"/>
+        </w:rPr>
+        <w:t>the potential for a return on investment, </w:t>
+      </w:r>
+      <w:r>
+        <w:rPr>
+          <w:lang w:val="en-US"/>
+        </w:rPr>
+        <w:fldChar w:fldCharType="end"/>
+      </w:r>
+      <w:r>
+        <w:fldChar w:fldCharType="begin"/>
+      </w:r>
+      <w:r>
+        <w:rPr>
+          <w:lang w:val="en-US"/>
+        </w:rPr>
+        <w:instrText>HYPERLINK "https://www.linkedin.com/learning/ux-design-5-creating-scenarios-and-storyboards-2/where-these-techniques-fit-in-the-ucd-process?autoSkip=true&amp;contextUrn=urn%3Ali%3AlyndaLearningPath%3A56dfbc9b92015a33b4908fdd&amp;resume=false"</w:instrText>
+      </w:r>
+      <w:r>
+        <w:fldChar w:fldCharType="separate"/>
+      </w:r>
+      <w:r>
+        <w:rPr>
+          <w:rStyle w:val="a4"/>
+          <w:lang w:val="en-US"/>
+        </w:rPr>
+        <w:t>a clear marketing value proposition, </w:t>
+      </w:r>
+      <w:proofErr w:type="spellStart"/>
+      <w:r>
+        <w:rPr>
+          <w:lang w:val="en-US"/>
+        </w:rPr>
+        <w:fldChar w:fldCharType="end"/>
+      </w:r>
+      <w:r>
+        <w:fldChar w:fldCharType="begin"/>
+      </w:r>
+      <w:proofErr w:type="spellEnd"/>
+      <w:r>
+        <w:rPr>
+          <w:lang w:val="en-US"/>
+        </w:rPr>
+        <w:instrText>HYPERLINK "https://www.linkedin.com/learning/ux-design-5-creating-scenarios-and-storyboards-2/where-these-techniques-fit-in-the-ucd-process?autoSkip=true&amp;contextUrn=urn%3Ali%3AlyndaLearningPath%3A56dfbc9b92015a33b4908fdd&amp;resume=false"</w:instrText>
+      </w:r>
+      <w:proofErr w:type="spellStart"/>
+      <w:r>
+        <w:fldChar w:fldCharType="separate"/>
+      </w:r>
+      <w:proofErr w:type="spellEnd"/>
+      <w:r>
+        <w:rPr>
+          <w:rStyle w:val="a4"/>
+          <w:lang w:val="en-US"/>
+        </w:rPr>
+        <w:t>and the ability to deliver in a suitable time scale. </w:t>
+      </w:r>
+      <w:r>
+        <w:rPr>
+          <w:lang w:val="en-US"/>
+        </w:rPr>
+        <w:fldChar w:fldCharType="end"/>
+      </w:r>
+      <w:r>
+        <w:fldChar w:fldCharType="begin"/>
+      </w:r>
+      <w:r>
+        <w:rPr>
+          <w:lang w:val="en-US"/>
+        </w:rPr>
+        <w:instrText>HYPERLINK "https://www.linkedin.com/learning/ux-design-5-creating-scenarios-and-storyboards-2/where-these-techniques-fit-in-the-ucd-process?autoSkip=true&amp;contextUrn=urn%3Ali%3AlyndaLearningPath%3A56dfbc9b92015a33b4908fdd&amp;resume=false"</w:instrText>
+      </w:r>
+      <w:r>
+        <w:fldChar w:fldCharType="separate"/>
+      </w:r>
+      <w:r>
+        <w:rPr>
+          <w:rStyle w:val="a4"/>
+          <w:lang w:val="en-US"/>
+        </w:rPr>
+        <w:t>The different team members involved in creating scenarios </w:t>
+      </w:r>
+      <w:proofErr w:type="spellStart"/>
+      <w:r>
+        <w:rPr>
+          <w:lang w:val="en-US"/>
+        </w:rPr>
+        <w:fldChar w:fldCharType="end"/>
+      </w:r>
+      <w:r>
+        <w:fldChar w:fldCharType="begin"/>
+      </w:r>
+      <w:proofErr w:type="spellEnd"/>
+      <w:r>
+        <w:rPr>
+          <w:lang w:val="en-US"/>
+        </w:rPr>
+        <w:instrText>HYPERLINK "https://www.linkedin.com/learning/ux-design-5-creating-scenarios-and-storyboards-2/where-these-techniques-fit-in-the-ucd-process?autoSkip=true&amp;contextUrn=urn%3Ali%3AlyndaLearningPath%3A56dfbc9b92015a33b4908fdd&amp;resume=false"</w:instrText>
+      </w:r>
+      <w:proofErr w:type="spellStart"/>
+      <w:r>
+        <w:fldChar w:fldCharType="separate"/>
+      </w:r>
+      <w:proofErr w:type="spellEnd"/>
+      <w:r>
+        <w:rPr>
+          <w:rStyle w:val="a4"/>
+          <w:lang w:val="en-US"/>
+        </w:rPr>
+        <w:t>will bring the motivation from their various backgrounds </w:t>
+      </w:r>
+      <w:proofErr w:type="spellStart"/>
+      <w:r>
+        <w:rPr>
+          <w:lang w:val="en-US"/>
+        </w:rPr>
+        <w:fldChar w:fldCharType="end"/>
+      </w:r>
+      <w:r>
+        <w:fldChar w:fldCharType="begin"/>
+      </w:r>
+      <w:proofErr w:type="spellEnd"/>
+      <w:r>
+        <w:rPr>
+          <w:lang w:val="en-US"/>
+        </w:rPr>
+        <w:instrText>HYPERLINK "https://www.linkedin.com/learning/ux-design-5-creating-scenarios-and-storyboards-2/where-these-techniques-fit-in-the-ucd-process?autoSkip=true&amp;contextUrn=urn%3Ali%3AlyndaLearningPath%3A56dfbc9b92015a33b4908fdd&amp;resume=false"</w:instrText>
+      </w:r>
+      <w:proofErr w:type="spellStart"/>
+      <w:r>
+        <w:fldChar w:fldCharType="separate"/>
+      </w:r>
+      <w:proofErr w:type="spellEnd"/>
+      <w:r>
+        <w:rPr>
+          <w:rStyle w:val="a4"/>
+          <w:lang w:val="en-US"/>
+        </w:rPr>
+        <w:t>to the session, </w:t>
+      </w:r>
+      <w:proofErr w:type="spellStart"/>
+      <w:r>
+        <w:rPr>
+          <w:lang w:val="en-US"/>
+        </w:rPr>
+        <w:fldChar w:fldCharType="end"/>
+      </w:r>
+      <w:r>
+        <w:fldChar w:fldCharType="begin"/>
+      </w:r>
+      <w:proofErr w:type="spellEnd"/>
+      <w:r>
+        <w:rPr>
+          <w:lang w:val="en-US"/>
+        </w:rPr>
+        <w:instrText>HYPERLINK "https://www.linkedin.com/learning/ux-design-5-creating-scenarios-and-storyboards-2/where-these-techniques-fit-in-the-ucd-process?autoSkip=true&amp;contextUrn=urn%3Ali%3AlyndaLearningPath%3A56dfbc9b92015a33b4908fdd&amp;resume=false"</w:instrText>
+      </w:r>
+      <w:proofErr w:type="spellStart"/>
+      <w:r>
+        <w:fldChar w:fldCharType="separate"/>
+      </w:r>
+      <w:proofErr w:type="spellEnd"/>
+      <w:r>
+        <w:rPr>
+          <w:rStyle w:val="a4"/>
+          <w:lang w:val="en-US"/>
+        </w:rPr>
+        <w:t>and so we'll end up incorporating those elements </w:t>
+      </w:r>
+      <w:proofErr w:type="spellStart"/>
+      <w:r>
+        <w:rPr>
+          <w:lang w:val="en-US"/>
+        </w:rPr>
+        <w:fldChar w:fldCharType="end"/>
+      </w:r>
+      <w:r>
+        <w:fldChar w:fldCharType="begin"/>
+      </w:r>
+      <w:proofErr w:type="spellEnd"/>
+      <w:r>
+        <w:rPr>
+          <w:lang w:val="en-US"/>
+        </w:rPr>
+        <w:instrText>HYPERLINK "https://www.linkedin.com/learning/ux-design-5-creating-scenarios-and-storyboards-2/where-these-techniques-fit-in-the-ucd-process?autoSkip=true&amp;contextUrn=urn%3Ali%3AlyndaLearningPath%3A56dfbc9b92015a33b4908fdd&amp;resume=false"</w:instrText>
+      </w:r>
+      <w:proofErr w:type="spellStart"/>
+      <w:r>
+        <w:fldChar w:fldCharType="separate"/>
+      </w:r>
+      <w:proofErr w:type="spellEnd"/>
+      <w:r>
+        <w:rPr>
+          <w:rStyle w:val="a4"/>
+          <w:lang w:val="en-US"/>
+        </w:rPr>
+        <w:t>into the scenarios you build. </w:t>
+      </w:r>
+      <w:proofErr w:type="spellStart"/>
+      <w:r>
+        <w:rPr>
+          <w:lang w:val="en-US"/>
+        </w:rPr>
+        <w:fldChar w:fldCharType="end"/>
+      </w:r>
+      <w:r>
+        <w:fldChar w:fldCharType="begin"/>
+      </w:r>
+      <w:proofErr w:type="spellEnd"/>
+      <w:r>
+        <w:rPr>
+          <w:lang w:val="en-US"/>
+        </w:rPr>
+        <w:instrText>HYPERLINK "https://www.linkedin.com/learning/ux-design-5-creating-scenarios-and-storyboards-2/where-these-techniques-fit-in-the-ucd-process?autoSkip=true&amp;contextUrn=urn%3Ali%3AlyndaLearningPath%3A56dfbc9b92015a33b4908fdd&amp;resume=false"</w:instrText>
+      </w:r>
+      <w:proofErr w:type="spellStart"/>
+      <w:r>
+        <w:fldChar w:fldCharType="separate"/>
+      </w:r>
+      <w:proofErr w:type="spellEnd"/>
+      <w:r>
+        <w:rPr>
+          <w:rStyle w:val="a4"/>
+          <w:lang w:val="en-US"/>
+        </w:rPr>
+        <w:t>That means your scenarios will be believable, </w:t>
+      </w:r>
+      <w:proofErr w:type="spellStart"/>
+      <w:r>
+        <w:rPr>
+          <w:lang w:val="en-US"/>
+        </w:rPr>
+        <w:fldChar w:fldCharType="end"/>
+      </w:r>
+      <w:r>
+        <w:fldChar w:fldCharType="begin"/>
+      </w:r>
+      <w:proofErr w:type="spellEnd"/>
+      <w:r>
+        <w:rPr>
+          <w:lang w:val="en-US"/>
+        </w:rPr>
+        <w:instrText>HYPERLINK "https://www.linkedin.com/learning/ux-design-5-creating-scenarios-and-storyboards-2/where-these-techniques-fit-in-the-ucd-process?autoSkip=true&amp;contextUrn=urn%3Ali%3AlyndaLearningPath%3A56dfbc9b92015a33b4908fdd&amp;resume=false"</w:instrText>
+      </w:r>
+      <w:proofErr w:type="spellStart"/>
+      <w:r>
+        <w:fldChar w:fldCharType="separate"/>
+      </w:r>
+      <w:proofErr w:type="spellEnd"/>
+      <w:r>
+        <w:rPr>
+          <w:rStyle w:val="a4"/>
+          <w:lang w:val="en-US"/>
+        </w:rPr>
+        <w:t>and everyone on the team can get behind them. </w:t>
+      </w:r>
+      <w:proofErr w:type="spellStart"/>
+      <w:r>
+        <w:rPr>
+          <w:lang w:val="en-US"/>
+        </w:rPr>
+        <w:fldChar w:fldCharType="end"/>
+      </w:r>
+      <w:r>
+        <w:fldChar w:fldCharType="begin"/>
+      </w:r>
+      <w:proofErr w:type="spellEnd"/>
+      <w:r>
+        <w:rPr>
+          <w:lang w:val="en-US"/>
+        </w:rPr>
+        <w:instrText>HYPERLINK "https://www.linkedin.com/learning/ux-design-5-creating-scenarios-and-storyboards-2/where-these-techniques-fit-in-the-ucd-process?autoSkip=true&amp;contextUrn=urn%3Ali%3AlyndaLearningPath%3A56dfbc9b92015a33b4908fdd&amp;resume=false"</w:instrText>
+      </w:r>
+      <w:proofErr w:type="spellStart"/>
+      <w:r>
+        <w:fldChar w:fldCharType="separate"/>
+      </w:r>
+      <w:proofErr w:type="spellEnd"/>
+      <w:r>
+        <w:rPr>
+          <w:rStyle w:val="a4"/>
+          <w:lang w:val="en-US"/>
+        </w:rPr>
+        <w:t>Having this level of agreement between team members </w:t>
+      </w:r>
+      <w:proofErr w:type="spellStart"/>
+      <w:r>
+        <w:rPr>
+          <w:lang w:val="en-US"/>
+        </w:rPr>
+        <w:fldChar w:fldCharType="end"/>
+      </w:r>
+      <w:r>
+        <w:fldChar w:fldCharType="begin"/>
+      </w:r>
+      <w:proofErr w:type="spellEnd"/>
+      <w:r>
+        <w:rPr>
+          <w:lang w:val="en-US"/>
+        </w:rPr>
+        <w:instrText>HYPERLINK "https://www.linkedin.com/learning/ux-design-5-creating-scenarios-and-storyboards-2/where-these-techniques-fit-in-the-ucd-process?autoSkip=true&amp;contextUrn=urn%3Ali%3AlyndaLearningPath%3A56dfbc9b92015a33b4908fdd&amp;resume=false"</w:instrText>
+      </w:r>
+      <w:proofErr w:type="spellStart"/>
+      <w:r>
+        <w:fldChar w:fldCharType="separate"/>
+      </w:r>
+      <w:proofErr w:type="spellEnd"/>
+      <w:r>
+        <w:rPr>
+          <w:rStyle w:val="a4"/>
+          <w:lang w:val="en-US"/>
+        </w:rPr>
+        <w:t>so early in the process means there will be less </w:t>
+      </w:r>
+      <w:proofErr w:type="spellStart"/>
+      <w:r>
+        <w:rPr>
+          <w:lang w:val="en-US"/>
+        </w:rPr>
+        <w:fldChar w:fldCharType="end"/>
+      </w:r>
+      <w:r>
+        <w:fldChar w:fldCharType="begin"/>
+      </w:r>
+      <w:proofErr w:type="spellEnd"/>
+      <w:r>
+        <w:rPr>
+          <w:lang w:val="en-US"/>
+        </w:rPr>
+        <w:instrText>HYPERLINK "https://www.linkedin.com/learning/ux-design-5-creating-scenarios-and-storyboards-2/where-these-techniques-fit-in-the-ucd-process?autoSkip=true&amp;contextUrn=urn%3Ali%3AlyndaLearningPath%3A56dfbc9b92015a33b4908fdd&amp;resume=false"</w:instrText>
+      </w:r>
+      <w:proofErr w:type="spellStart"/>
+      <w:r>
+        <w:fldChar w:fldCharType="separate"/>
+      </w:r>
+      <w:proofErr w:type="spellEnd"/>
+      <w:r>
+        <w:rPr>
+          <w:rStyle w:val="a4"/>
+          <w:lang w:val="en-US"/>
+        </w:rPr>
+        <w:t>chance of hold-ups in subsequent stages </w:t>
+      </w:r>
+      <w:proofErr w:type="spellStart"/>
+      <w:r>
+        <w:rPr>
+          <w:lang w:val="en-US"/>
+        </w:rPr>
+        <w:fldChar w:fldCharType="end"/>
+      </w:r>
+      <w:r>
+        <w:fldChar w:fldCharType="begin"/>
+      </w:r>
+      <w:proofErr w:type="spellEnd"/>
+      <w:r>
+        <w:rPr>
+          <w:lang w:val="en-US"/>
+        </w:rPr>
+        <w:instrText>HYPERLINK "https://www.linkedin.com/learning/ux-design-5-creating-scenarios-and-storyboards-2/where-these-techniques-fit-in-the-ucd-process?autoSkip=true&amp;contextUrn=urn%3Ali%3AlyndaLearningPath%3A56dfbc9b92015a33b4908fdd&amp;resume=false"</w:instrText>
+      </w:r>
+      <w:proofErr w:type="spellStart"/>
+      <w:r>
+        <w:fldChar w:fldCharType="separate"/>
+      </w:r>
+      <w:proofErr w:type="spellEnd"/>
+      <w:r>
+        <w:rPr>
+          <w:rStyle w:val="a4"/>
+          <w:lang w:val="en-US"/>
+        </w:rPr>
+        <w:t>of the development cycle.</w:t>
+      </w:r>
+      <w:r>
+        <w:rPr>
+          <w:lang w:val="en-US"/>
+        </w:rPr>
+        <w:fldChar w:fldCharType="end"/>
+      </w:r>
+    </w:p>
+    <w:p>
+      <w:pPr>
+        <w:ind w:left="360"/>
+        <w:jc w:val="both"/>
+        <w:rPr>
           <w:lang w:val="en-US"/>
         </w:rPr>
       </w:pPr>
     </w:p>
     <w:p>
       <w:pPr>
+        <w:ind w:left="360"/>
         <w:jc w:val="both"/>
         <w:rPr>
-          <w:b/>
-          <w:bCs/>
           <w:lang w:val="en-US"/>
         </w:rPr>
       </w:pPr>
@@ -442,6 +2951,103 @@
     </w:sectPr>
   </w:body>
 </w:document>
+</file>
+
+<file path=word/numbering.xml><?xml version="1.0" encoding="utf-8"?>
+<w:numbering xmlns:wpc="http://schemas.microsoft.com/office/word/2010/wordprocessingCanvas" xmlns:cx="http://schemas.microsoft.com/office/drawing/2014/chartex" xmlns:cx1="http://schemas.microsoft.com/office/drawing/2015/9/8/chartex" xmlns:cx2="http://schemas.microsoft.com/office/drawing/2015/10/21/chartex" xmlns:cx3="http://schemas.microsoft.com/office/drawing/2016/5/9/chartex" xmlns:cx4="http://schemas.microsoft.com/office/drawing/2016/5/10/chartex" xmlns:cx5="http://schemas.microsoft.com/office/drawing/2016/5/11/chartex" xmlns:cx6="http://schemas.microsoft.com/office/drawing/2016/5/12/chartex" xmlns:cx7="http://schemas.microsoft.com/office/drawing/2016/5/13/chartex" xmlns:cx8="http://schemas.microsoft.com/office/drawing/2016/5/14/chartex" xmlns:mc="http://schemas.openxmlformats.org/markup-compatibility/2006" xmlns:aink="http://schemas.microsoft.com/office/drawing/2016/ink" xmlns:am3d="http://schemas.microsoft.com/office/drawing/2017/model3d" xmlns:o="urn:schemas-microsoft-com:office:office" xmlns:oel="http://schemas.microsoft.com/office/2019/extlst" xmlns:r="http://schemas.openxmlformats.org/officeDocument/2006/relationships" xmlns:m="http://schemas.openxmlformats.org/officeDocument/2006/math" xmlns:v="urn:schemas-microsoft-com:vml" xmlns:wp14="http://schemas.microsoft.com/office/word/2010/wordprocessingDrawing" xmlns:wp="http://schemas.openxmlformats.org/drawingml/2006/wordprocessingDrawing" xmlns:w10="urn:schemas-microsoft-com:office:word" xmlns:w="http://schemas.openxmlformats.org/wordprocessingml/2006/main" xmlns:w14="http://schemas.microsoft.com/office/word/2010/wordml" xmlns:w15="http://schemas.microsoft.com/office/word/2012/wordml" xmlns:w16cex="http://schemas.microsoft.com/office/word/2018/wordml/cex" xmlns:w16cid="http://schemas.microsoft.com/office/word/2016/wordml/cid" xmlns:w16="http://schemas.microsoft.com/office/word/2018/wordml" xmlns:w16du="http://schemas.microsoft.com/office/word/2023/wordml/word16du" xmlns:w16sdtdh="http://schemas.microsoft.com/office/word/2020/wordml/sdtdatahash" xmlns:w16sdtfl="http://schemas.microsoft.com/office/word/2024/wordml/sdtformatlock" xmlns:w16se="http://schemas.microsoft.com/office/word/2015/wordml/symex" xmlns:wpg="http://schemas.microsoft.com/office/word/2010/wordprocessingGroup" xmlns:wpi="http://schemas.microsoft.com/office/word/2010/wordprocessingInk" xmlns:wne="http://schemas.microsoft.com/office/word/2006/wordml" xmlns:wps="http://schemas.microsoft.com/office/word/2010/wordprocessingShape" mc:Ignorable="w14 w15 w16se w16cid w16 w16cex w16sdtdh w16sdtfl w16du wp14">
+  <w:abstractNum w:abstractNumId="0" w15:restartNumberingAfterBreak="0">
+    <w:nsid w:val="53522816"/>
+    <w:multiLevelType w:val="hybridMultilevel"/>
+    <w:tmpl w:val="E3CE19F2"/>
+    <w:lvl w:ilvl="0" w:tplc="0419000F">
+      <w:start w:val="1"/>
+      <w:numFmt w:val="decimal"/>
+      <w:lvlText w:val="%1."/>
+      <w:lvlJc w:val="left"/>
+      <w:pPr>
+        <w:ind w:left="720" w:hanging="360"/>
+      </w:pPr>
+      <w:rPr>
+        <w:rFonts w:hint="default"/>
+      </w:rPr>
+    </w:lvl>
+    <w:lvl w:ilvl="1" w:tplc="04190019" w:tentative="1">
+      <w:start w:val="1"/>
+      <w:numFmt w:val="lowerLetter"/>
+      <w:lvlText w:val="%2."/>
+      <w:lvlJc w:val="left"/>
+      <w:pPr>
+        <w:ind w:left="1440" w:hanging="360"/>
+      </w:pPr>
+    </w:lvl>
+    <w:lvl w:ilvl="2" w:tplc="0419001B" w:tentative="1">
+      <w:start w:val="1"/>
+      <w:numFmt w:val="lowerRoman"/>
+      <w:lvlText w:val="%3."/>
+      <w:lvlJc w:val="right"/>
+      <w:pPr>
+        <w:ind w:left="2160" w:hanging="180"/>
+      </w:pPr>
+    </w:lvl>
+    <w:lvl w:ilvl="3" w:tplc="0419000F" w:tentative="1">
+      <w:start w:val="1"/>
+      <w:numFmt w:val="decimal"/>
+      <w:lvlText w:val="%4."/>
+      <w:lvlJc w:val="left"/>
+      <w:pPr>
+        <w:ind w:left="2880" w:hanging="360"/>
+      </w:pPr>
+    </w:lvl>
+    <w:lvl w:ilvl="4" w:tplc="04190019" w:tentative="1">
+      <w:start w:val="1"/>
+      <w:numFmt w:val="lowerLetter"/>
+      <w:lvlText w:val="%5."/>
+      <w:lvlJc w:val="left"/>
+      <w:pPr>
+        <w:ind w:left="3600" w:hanging="360"/>
+      </w:pPr>
+    </w:lvl>
+    <w:lvl w:ilvl="5" w:tplc="0419001B" w:tentative="1">
+      <w:start w:val="1"/>
+      <w:numFmt w:val="lowerRoman"/>
+      <w:lvlText w:val="%6."/>
+      <w:lvlJc w:val="right"/>
+      <w:pPr>
+        <w:ind w:left="4320" w:hanging="180"/>
+      </w:pPr>
+    </w:lvl>
+    <w:lvl w:ilvl="6" w:tplc="0419000F" w:tentative="1">
+      <w:start w:val="1"/>
+      <w:numFmt w:val="decimal"/>
+      <w:lvlText w:val="%7."/>
+      <w:lvlJc w:val="left"/>
+      <w:pPr>
+        <w:ind w:left="5040" w:hanging="360"/>
+      </w:pPr>
+    </w:lvl>
+    <w:lvl w:ilvl="7" w:tplc="04190019" w:tentative="1">
+      <w:start w:val="1"/>
+      <w:numFmt w:val="lowerLetter"/>
+      <w:lvlText w:val="%8."/>
+      <w:lvlJc w:val="left"/>
+      <w:pPr>
+        <w:ind w:left="5760" w:hanging="360"/>
+      </w:pPr>
+    </w:lvl>
+    <w:lvl w:ilvl="8" w:tplc="0419001B" w:tentative="1">
+      <w:start w:val="1"/>
+      <w:numFmt w:val="lowerRoman"/>
+      <w:lvlText w:val="%9."/>
+      <w:lvlJc w:val="right"/>
+      <w:pPr>
+        <w:ind w:left="6480" w:hanging="180"/>
+      </w:pPr>
+    </w:lvl>
+  </w:abstractNum>
+  <w:num w:numId="1" w16cid:durableId="52588377">
+    <w:abstractNumId w:val="0"/>
+  </w:num>
+</w:numbering>
 </file>
 
 <file path=word/styles.xml><?xml version="1.0" encoding="utf-8"?>
@@ -848,7 +3454,6 @@
   <w:style w:type="character" w:default="1" w:styleId="a0">
     <w:name w:val="Default Paragraph Font"/>
     <w:uiPriority w:val="1"/>
-    <w:semiHidden/>
     <w:unhideWhenUsed/>
   </w:style>
   <w:style w:type="table" w:default="1" w:styleId="a1">
@@ -871,6 +3476,40 @@
     <w:uiPriority w:val="99"/>
     <w:semiHidden/>
     <w:unhideWhenUsed/>
+  </w:style>
+  <w:style w:type="paragraph" w:styleId="a3">
+    <w:name w:val="List Paragraph"/>
+    <w:basedOn w:val="a"/>
+    <w:uiPriority w:val="34"/>
+    <w:qFormat/>
+    <w:rsid w:val="00984896"/>
+    <w:pPr>
+      <w:ind w:left="720"/>
+      <w:contextualSpacing/>
+    </w:pPr>
+  </w:style>
+  <w:style w:type="character" w:styleId="a4">
+    <w:name w:val="Hyperlink"/>
+    <w:basedOn w:val="a0"/>
+    <w:uiPriority w:val="99"/>
+    <w:unhideWhenUsed/>
+    <w:rsid w:val="00984896"/>
+    <w:rPr>
+      <w:color w:val="0563C1" w:themeColor="hyperlink"/>
+      <w:u w:val="single"/>
+    </w:rPr>
+  </w:style>
+  <w:style w:type="character" w:styleId="a5">
+    <w:name w:val="Unresolved Mention"/>
+    <w:basedOn w:val="a0"/>
+    <w:uiPriority w:val="99"/>
+    <w:semiHidden/>
+    <w:unhideWhenUsed/>
+    <w:rsid w:val="00984896"/>
+    <w:rPr>
+      <w:color w:val="605E5C"/>
+      <w:shd w:val="clear" w:color="auto" w:fill="E1DFDD"/>
+    </w:rPr>
   </w:style>
 </w:styles>
 </file>

</xml_diff>

<commit_message>
the benefits of scenarios and storyboards
</commit_message>
<xml_diff>
--- a/UX DESIGN 5 CREATING SCENARIOS AND STORYBOARDS.docx
+++ b/UX DESIGN 5 CREATING SCENARIOS AND STORYBOARDS.docx
@@ -1389,1531 +1389,1136 @@
           <w:lang w:val="en-US"/>
         </w:rPr>
       </w:pPr>
+      <w:hyperlink r:id="rId77" w:history="1">
+        <w:r>
+          <w:rPr>
+            <w:rStyle w:val="a4"/>
+            <w:lang w:val="en-US"/>
+          </w:rPr>
+          <w:t>Scenario and storyboard creation </w:t>
+        </w:r>
+      </w:hyperlink>
+      <w:hyperlink r:id="rId78" w:history="1">
+        <w:r>
+          <w:rPr>
+            <w:rStyle w:val="a4"/>
+            <w:lang w:val="en-US"/>
+          </w:rPr>
+          <w:t>is most useful right after the ideation phase. </w:t>
+        </w:r>
+      </w:hyperlink>
+      <w:hyperlink r:id="rId79" w:history="1">
+        <w:r>
+          <w:rPr>
+            <w:rStyle w:val="a4"/>
+            <w:lang w:val="en-US"/>
+          </w:rPr>
+          <w:t>To briefly recap, first you observe users, </w:t>
+        </w:r>
+      </w:hyperlink>
+      <w:hyperlink r:id="rId80" w:history="1">
+        <w:r>
+          <w:rPr>
+            <w:rStyle w:val="a4"/>
+            <w:lang w:val="en-US"/>
+          </w:rPr>
+          <w:t>and then you create an experience map </w:t>
+        </w:r>
+      </w:hyperlink>
+      <w:hyperlink r:id="rId81" w:history="1">
+        <w:r>
+          <w:rPr>
+            <w:rStyle w:val="a4"/>
+            <w:lang w:val="en-US"/>
+          </w:rPr>
+          <w:t>to extract pain points, goals, and personas. </w:t>
+        </w:r>
+      </w:hyperlink>
+      <w:hyperlink r:id="rId82" w:history="1">
+        <w:r>
+          <w:rPr>
+            <w:rStyle w:val="a4"/>
+            <w:lang w:val="en-US"/>
+          </w:rPr>
+          <w:t>This gives you the information you need </w:t>
+        </w:r>
+      </w:hyperlink>
+      <w:hyperlink r:id="rId83" w:history="1">
+        <w:r>
+          <w:rPr>
+            <w:rStyle w:val="a4"/>
+            <w:lang w:val="en-US"/>
+          </w:rPr>
+          <w:t>to conduct ideation exercises, such as design charrettes. </w:t>
+        </w:r>
+      </w:hyperlink>
+      <w:hyperlink r:id="rId84" w:history="1">
+        <w:r>
+          <w:rPr>
+            <w:rStyle w:val="a4"/>
+            <w:lang w:val="en-US"/>
+          </w:rPr>
+          <w:t>Design charrettes give you a set of </w:t>
+        </w:r>
+      </w:hyperlink>
+      <w:hyperlink r:id="rId85" w:history="1">
+        <w:r>
+          <w:rPr>
+            <w:rStyle w:val="a4"/>
+            <w:lang w:val="en-US"/>
+          </w:rPr>
+          <w:t>potential design concepts to work from. </w:t>
+        </w:r>
+      </w:hyperlink>
+      <w:hyperlink r:id="rId86" w:history="1">
+        <w:r>
+          <w:rPr>
+            <w:rStyle w:val="a4"/>
+            <w:lang w:val="en-US"/>
+          </w:rPr>
+          <w:t>But to insure that the design charrette ideas </w:t>
+        </w:r>
+      </w:hyperlink>
+      <w:hyperlink r:id="rId87" w:history="1">
+        <w:r>
+          <w:rPr>
+            <w:rStyle w:val="a4"/>
+            <w:lang w:val="en-US"/>
+          </w:rPr>
+          <w:t>will work in reality, you'll first create written scenarios, </w:t>
+        </w:r>
+      </w:hyperlink>
+      <w:hyperlink r:id="rId88" w:history="1">
+        <w:r>
+          <w:rPr>
+            <w:rStyle w:val="a4"/>
+            <w:lang w:val="en-US"/>
+          </w:rPr>
+          <w:t>and then draw these out using storyboard techniques. </w:t>
+        </w:r>
+      </w:hyperlink>
+      <w:hyperlink r:id="rId89" w:history="1">
+        <w:r>
+          <w:rPr>
+            <w:rStyle w:val="a4"/>
+            <w:lang w:val="en-US"/>
+          </w:rPr>
+          <w:t>Creating scenarios and storyboards gives us a head start </w:t>
+        </w:r>
+      </w:hyperlink>
+      <w:hyperlink r:id="rId90" w:history="1">
+        <w:r>
+          <w:rPr>
+            <w:rStyle w:val="a4"/>
+            <w:lang w:val="en-US"/>
+          </w:rPr>
+          <w:t>on building a prototype that truly meets users' needs. </w:t>
+        </w:r>
+      </w:hyperlink>
+      <w:hyperlink r:id="rId91" w:history="1">
+        <w:r>
+          <w:rPr>
+            <w:rStyle w:val="a4"/>
+            <w:lang w:val="en-US"/>
+          </w:rPr>
+          <w:t>Of course, the scenarios are written </w:t>
+        </w:r>
+      </w:hyperlink>
+      <w:hyperlink r:id="rId92" w:history="1">
+        <w:r>
+          <w:rPr>
+            <w:rStyle w:val="a4"/>
+            <w:lang w:val="en-US"/>
+          </w:rPr>
+          <w:t>from the perspective of the personas you've created, </w:t>
+        </w:r>
+      </w:hyperlink>
+      <w:hyperlink r:id="rId93" w:history="1">
+        <w:r>
+          <w:rPr>
+            <w:rStyle w:val="a4"/>
+            <w:lang w:val="en-US"/>
+          </w:rPr>
+          <w:t>so that you describe the task and your design solution </w:t>
+        </w:r>
+      </w:hyperlink>
+      <w:hyperlink r:id="rId94" w:history="1">
+        <w:r>
+          <w:rPr>
+            <w:rStyle w:val="a4"/>
+            <w:lang w:val="en-US"/>
+          </w:rPr>
+          <w:t>in a way that would satisfy your personas' needs. </w:t>
+        </w:r>
+      </w:hyperlink>
+      <w:hyperlink r:id="rId95" w:history="1">
+        <w:r>
+          <w:rPr>
+            <w:rStyle w:val="a4"/>
+            <w:lang w:val="en-US"/>
+          </w:rPr>
+          <w:t>The information contained in the storyboards </w:t>
+        </w:r>
+      </w:hyperlink>
+      <w:hyperlink r:id="rId96" w:history="1">
+        <w:r>
+          <w:rPr>
+            <w:rStyle w:val="a4"/>
+            <w:lang w:val="en-US"/>
+          </w:rPr>
+          <w:t>maps almost directly to the elements </w:t>
+        </w:r>
+      </w:hyperlink>
+      <w:hyperlink r:id="rId97" w:history="1">
+        <w:r>
+          <w:rPr>
+            <w:rStyle w:val="a4"/>
+            <w:lang w:val="en-US"/>
+          </w:rPr>
+          <w:t>that you'll need to create in order to build </w:t>
+        </w:r>
+      </w:hyperlink>
+      <w:hyperlink r:id="rId98" w:history="1">
+        <w:r>
+          <w:rPr>
+            <w:rStyle w:val="a4"/>
+            <w:lang w:val="en-US"/>
+          </w:rPr>
+          <w:t>a suitable prototype. </w:t>
+        </w:r>
+      </w:hyperlink>
+      <w:hyperlink r:id="rId99" w:history="1">
+        <w:r>
+          <w:rPr>
+            <w:rStyle w:val="a4"/>
+            <w:lang w:val="en-US"/>
+          </w:rPr>
+          <w:t>You might be wondering why I suggest taking this extra step </w:t>
+        </w:r>
+      </w:hyperlink>
+      <w:hyperlink r:id="rId100" w:history="1">
+        <w:r>
+          <w:rPr>
+            <w:rStyle w:val="a4"/>
+            <w:lang w:val="en-US"/>
+          </w:rPr>
+          <w:t>between ideation and prototyping. </w:t>
+        </w:r>
+      </w:hyperlink>
+      <w:hyperlink r:id="rId101" w:history="1">
+        <w:r>
+          <w:rPr>
+            <w:rStyle w:val="a4"/>
+            <w:lang w:val="en-US"/>
+          </w:rPr>
+          <w:t>What I've found is the creativity you use </w:t>
+        </w:r>
+      </w:hyperlink>
+      <w:hyperlink r:id="rId102" w:history="1">
+        <w:r>
+          <w:rPr>
+            <w:rStyle w:val="a4"/>
+            <w:lang w:val="en-US"/>
+          </w:rPr>
+          <w:t>during the ideation phase needs to be tempered with reality </w:t>
+        </w:r>
+      </w:hyperlink>
+      <w:hyperlink r:id="rId103" w:history="1">
+        <w:r>
+          <w:rPr>
+            <w:rStyle w:val="a4"/>
+            <w:lang w:val="en-US"/>
+          </w:rPr>
+          <w:t>before turning it into an interface. </w:t>
+        </w:r>
+      </w:hyperlink>
+      <w:hyperlink r:id="rId104" w:history="1">
+        <w:r>
+          <w:rPr>
+            <w:rStyle w:val="a4"/>
+            <w:lang w:val="en-US"/>
+          </w:rPr>
+          <w:t>The process of describing how users would work </w:t>
+        </w:r>
+      </w:hyperlink>
+      <w:hyperlink r:id="rId105" w:history="1">
+        <w:r>
+          <w:rPr>
+            <w:rStyle w:val="a4"/>
+            <w:lang w:val="en-US"/>
+          </w:rPr>
+          <w:t>with your designs allows you to </w:t>
+        </w:r>
+      </w:hyperlink>
+      <w:hyperlink r:id="rId106" w:history="1">
+        <w:r>
+          <w:rPr>
+            <w:rStyle w:val="a4"/>
+            <w:lang w:val="en-US"/>
+          </w:rPr>
+          <w:t>explore many elements of that interaction, </w:t>
+        </w:r>
+      </w:hyperlink>
+      <w:hyperlink r:id="rId107" w:history="1">
+        <w:r>
+          <w:rPr>
+            <w:rStyle w:val="a4"/>
+            <w:lang w:val="en-US"/>
+          </w:rPr>
+          <w:t>be mindful of issues, </w:t>
+        </w:r>
+      </w:hyperlink>
+      <w:hyperlink r:id="rId108" w:history="1">
+        <w:r>
+          <w:rPr>
+            <w:rStyle w:val="a4"/>
+            <w:lang w:val="en-US"/>
+          </w:rPr>
+          <w:t>and develop coping strategies </w:t>
+        </w:r>
+      </w:hyperlink>
+      <w:hyperlink r:id="rId109" w:history="1">
+        <w:r>
+          <w:rPr>
+            <w:rStyle w:val="a4"/>
+            <w:lang w:val="en-US"/>
+          </w:rPr>
+          <w:t>before you've started building the interface itself. </w:t>
+        </w:r>
+      </w:hyperlink>
+      <w:hyperlink r:id="rId110" w:history="1">
+        <w:r>
+          <w:rPr>
+            <w:rStyle w:val="a4"/>
+            <w:lang w:val="en-US"/>
+          </w:rPr>
+          <w:t>That way, your final interface </w:t>
+        </w:r>
+      </w:hyperlink>
+      <w:hyperlink r:id="rId111" w:history="1">
+        <w:r>
+          <w:rPr>
+            <w:rStyle w:val="a4"/>
+            <w:lang w:val="en-US"/>
+          </w:rPr>
+          <w:t>will flow smoothly through the interaction, </w:t>
+        </w:r>
+      </w:hyperlink>
+      <w:hyperlink r:id="rId112" w:history="1">
+        <w:r>
+          <w:rPr>
+            <w:rStyle w:val="a4"/>
+            <w:lang w:val="en-US"/>
+          </w:rPr>
+          <w:t>rather than feeling like it wasn't designed </w:t>
+        </w:r>
+      </w:hyperlink>
+      <w:hyperlink r:id="rId113" w:history="1">
+        <w:r>
+          <w:rPr>
+            <w:rStyle w:val="a4"/>
+            <w:lang w:val="en-US"/>
+          </w:rPr>
+          <w:t>for the users' full tasks. </w:t>
+        </w:r>
+      </w:hyperlink>
+      <w:hyperlink r:id="rId114" w:history="1">
+        <w:r>
+          <w:rPr>
+            <w:rStyle w:val="a4"/>
+            <w:lang w:val="en-US"/>
+          </w:rPr>
+          <w:t>Scenario creation is the time </w:t>
+        </w:r>
+      </w:hyperlink>
+      <w:hyperlink r:id="rId115" w:history="1">
+        <w:r>
+          <w:rPr>
+            <w:rStyle w:val="a4"/>
+            <w:lang w:val="en-US"/>
+          </w:rPr>
+          <w:t>when all the different disciplines' goals come together. </w:t>
+        </w:r>
+      </w:hyperlink>
+      <w:hyperlink r:id="rId116" w:history="1">
+        <w:r>
+          <w:rPr>
+            <w:rStyle w:val="a4"/>
+            <w:lang w:val="en-US"/>
+          </w:rPr>
+          <w:t>There has to be a good user experience, </w:t>
+        </w:r>
+      </w:hyperlink>
+      <w:hyperlink r:id="rId117" w:history="1">
+        <w:r>
+          <w:rPr>
+            <w:rStyle w:val="a4"/>
+            <w:lang w:val="en-US"/>
+          </w:rPr>
+          <w:t>the potential for a return on investment, </w:t>
+        </w:r>
+      </w:hyperlink>
+      <w:hyperlink r:id="rId118" w:history="1">
+        <w:r>
+          <w:rPr>
+            <w:rStyle w:val="a4"/>
+            <w:lang w:val="en-US"/>
+          </w:rPr>
+          <w:t>a clear marketing value proposition, </w:t>
+        </w:r>
+      </w:hyperlink>
+      <w:hyperlink r:id="rId119" w:history="1">
+        <w:r>
+          <w:rPr>
+            <w:rStyle w:val="a4"/>
+            <w:lang w:val="en-US"/>
+          </w:rPr>
+          <w:t>and the ability to deliver in a suitable time scale. </w:t>
+        </w:r>
+      </w:hyperlink>
+      <w:hyperlink r:id="rId120" w:history="1">
+        <w:r>
+          <w:rPr>
+            <w:rStyle w:val="a4"/>
+            <w:lang w:val="en-US"/>
+          </w:rPr>
+          <w:t>The different team members involved in creating scenarios </w:t>
+        </w:r>
+      </w:hyperlink>
+      <w:hyperlink r:id="rId121" w:history="1">
+        <w:r>
+          <w:rPr>
+            <w:rStyle w:val="a4"/>
+            <w:lang w:val="en-US"/>
+          </w:rPr>
+          <w:t>will bring the motivation from their various backgrounds </w:t>
+        </w:r>
+      </w:hyperlink>
+      <w:hyperlink r:id="rId122" w:history="1">
+        <w:r>
+          <w:rPr>
+            <w:rStyle w:val="a4"/>
+            <w:lang w:val="en-US"/>
+          </w:rPr>
+          <w:t>to the session, </w:t>
+        </w:r>
+      </w:hyperlink>
+      <w:hyperlink r:id="rId123" w:history="1">
+        <w:r>
+          <w:rPr>
+            <w:rStyle w:val="a4"/>
+            <w:lang w:val="en-US"/>
+          </w:rPr>
+          <w:t>and so we'll end up incorporating those elements </w:t>
+        </w:r>
+      </w:hyperlink>
+      <w:hyperlink r:id="rId124" w:history="1">
+        <w:r>
+          <w:rPr>
+            <w:rStyle w:val="a4"/>
+            <w:lang w:val="en-US"/>
+          </w:rPr>
+          <w:t>into the scenarios you build. </w:t>
+        </w:r>
+      </w:hyperlink>
+      <w:hyperlink r:id="rId125" w:history="1">
+        <w:r>
+          <w:rPr>
+            <w:rStyle w:val="a4"/>
+            <w:lang w:val="en-US"/>
+          </w:rPr>
+          <w:t>That means your scenarios will be believable, </w:t>
+        </w:r>
+      </w:hyperlink>
+      <w:hyperlink r:id="rId126" w:history="1">
+        <w:r>
+          <w:rPr>
+            <w:rStyle w:val="a4"/>
+            <w:lang w:val="en-US"/>
+          </w:rPr>
+          <w:t>and everyone on the team can get behind them. </w:t>
+        </w:r>
+      </w:hyperlink>
+      <w:hyperlink r:id="rId127" w:history="1">
+        <w:r>
+          <w:rPr>
+            <w:rStyle w:val="a4"/>
+            <w:lang w:val="en-US"/>
+          </w:rPr>
+          <w:t>Having this level of agreement between team members </w:t>
+        </w:r>
+      </w:hyperlink>
+      <w:hyperlink r:id="rId128" w:history="1">
+        <w:r>
+          <w:rPr>
+            <w:rStyle w:val="a4"/>
+            <w:lang w:val="en-US"/>
+          </w:rPr>
+          <w:t>so early in the process means there will be less </w:t>
+        </w:r>
+      </w:hyperlink>
+      <w:hyperlink r:id="rId129" w:history="1">
+        <w:r>
+          <w:rPr>
+            <w:rStyle w:val="a4"/>
+            <w:lang w:val="en-US"/>
+          </w:rPr>
+          <w:t>chance of hold-ups in subsequent stages </w:t>
+        </w:r>
+      </w:hyperlink>
+      <w:hyperlink r:id="rId130" w:history="1">
+        <w:r>
+          <w:rPr>
+            <w:rStyle w:val="a4"/>
+            <w:lang w:val="en-US"/>
+          </w:rPr>
+          <w:t>of the development cycle.</w:t>
+        </w:r>
+      </w:hyperlink>
+    </w:p>
+    <w:p>
+      <w:pPr>
+        <w:ind w:left="360"/>
+        <w:jc w:val="both"/>
+        <w:rPr>
+          <w:lang w:val="en-US"/>
+        </w:rPr>
+      </w:pPr>
+    </w:p>
+    <w:p>
+      <w:pPr>
+        <w:ind w:left="360"/>
+        <w:jc w:val="both"/>
+        <w:rPr>
+          <w:lang w:val="en-US"/>
+        </w:rPr>
+      </w:pPr>
+    </w:p>
+    <w:p>
+      <w:pPr>
+        <w:ind w:left="360"/>
+        <w:jc w:val="both"/>
+        <w:rPr>
+          <w:lang w:val="en-US"/>
+        </w:rPr>
+      </w:pPr>
+    </w:p>
+    <w:p>
+      <w:pPr>
+        <w:ind w:left="360"/>
+        <w:jc w:val="both"/>
+        <w:rPr>
+          <w:lang w:val="en-US"/>
+        </w:rPr>
+      </w:pPr>
+    </w:p>
+    <w:p>
+      <w:pPr>
+        <w:ind w:left="360"/>
+        <w:jc w:val="both"/>
+        <w:rPr>
+          <w:b/>
+          <w:bCs/>
+          <w:lang w:val="en-US"/>
+        </w:rPr>
+      </w:pPr>
       <w:r>
-        <w:fldChar w:fldCharType="begin"/>
+        <w:rPr>
+          <w:b/>
+          <w:bCs/>
+          <w:lang w:val="en-US"/>
+        </w:rPr>
+        <w:lastRenderedPageBreak/>
+        <w:t>The benefits of scenarios and storyboards</w:t>
       </w:r>
+    </w:p>
+    <w:p>
+      <w:pPr>
+        <w:jc w:val="center"/>
+        <w:rPr>
+          <w:lang w:val="en-US"/>
+        </w:rPr>
+      </w:pPr>
       <w:r>
         <w:rPr>
-          <w:lang w:val="en-US"/>
-        </w:rPr>
-        <w:instrText>HYPERLINK "https://www.linkedin.com/learning/ux-design-5-creating-scenarios-and-storyboards-2/where-these-techniques-fit-in-the-ucd-process?autoSkip=true&amp;contextUrn=urn%3Ali%3AlyndaLearningPath%3A56dfbc9b92015a33b4908fdd&amp;resume=false"</w:instrText>
+          <w:noProof/>
+          <w:lang w:val="en-US"/>
+        </w:rPr>
+        <w:drawing>
+          <wp:inline distT="0" distB="0" distL="0" distR="0" wp14:anchorId="242EF898" wp14:editId="1B94F60F">
+            <wp:extent cx="5935345" cy="3336925"/>
+            <wp:effectExtent l="0" t="0" r="8255" b="0"/>
+            <wp:docPr id="1826960856" name="Рисунок 1"/>
+            <wp:cNvGraphicFramePr>
+              <a:graphicFrameLocks xmlns:a="http://schemas.openxmlformats.org/drawingml/2006/main" noChangeAspect="1"/>
+            </wp:cNvGraphicFramePr>
+            <a:graphic xmlns:a="http://schemas.openxmlformats.org/drawingml/2006/main">
+              <a:graphicData uri="http://schemas.openxmlformats.org/drawingml/2006/picture">
+                <pic:pic xmlns:pic="http://schemas.openxmlformats.org/drawingml/2006/picture">
+                  <pic:nvPicPr>
+                    <pic:cNvPr id="0" name="Picture 1"/>
+                    <pic:cNvPicPr>
+                      <a:picLocks noChangeAspect="1" noChangeArrowheads="1"/>
+                    </pic:cNvPicPr>
+                  </pic:nvPicPr>
+                  <pic:blipFill>
+                    <a:blip r:embed="rId131">
+                      <a:extLst>
+                        <a:ext uri="{28A0092B-C50C-407E-A947-70E740481C1C}">
+                          <a14:useLocalDpi xmlns:a14="http://schemas.microsoft.com/office/drawing/2010/main" val="0"/>
+                        </a:ext>
+                      </a:extLst>
+                    </a:blip>
+                    <a:srcRect/>
+                    <a:stretch>
+                      <a:fillRect/>
+                    </a:stretch>
+                  </pic:blipFill>
+                  <pic:spPr bwMode="auto">
+                    <a:xfrm>
+                      <a:off x="0" y="0"/>
+                      <a:ext cx="5935345" cy="3336925"/>
+                    </a:xfrm>
+                    <a:prstGeom prst="rect">
+                      <a:avLst/>
+                    </a:prstGeom>
+                    <a:noFill/>
+                    <a:ln>
+                      <a:noFill/>
+                    </a:ln>
+                  </pic:spPr>
+                </pic:pic>
+              </a:graphicData>
+            </a:graphic>
+          </wp:inline>
+        </w:drawing>
       </w:r>
+    </w:p>
+    <w:p>
+      <w:pPr>
+        <w:jc w:val="both"/>
+        <w:rPr>
+          <w:lang w:val="en-US"/>
+        </w:rPr>
+      </w:pPr>
       <w:r>
-        <w:fldChar w:fldCharType="separate"/>
+        <w:rPr>
+          <w:noProof/>
+          <w:lang w:val="en-US"/>
+        </w:rPr>
+        <w:drawing>
+          <wp:inline distT="0" distB="0" distL="0" distR="0" wp14:anchorId="69C5A4B6" wp14:editId="09D30AFF">
+            <wp:extent cx="5935345" cy="3312795"/>
+            <wp:effectExtent l="0" t="0" r="8255" b="1905"/>
+            <wp:docPr id="2043776021" name="Рисунок 2"/>
+            <wp:cNvGraphicFramePr>
+              <a:graphicFrameLocks xmlns:a="http://schemas.openxmlformats.org/drawingml/2006/main" noChangeAspect="1"/>
+            </wp:cNvGraphicFramePr>
+            <a:graphic xmlns:a="http://schemas.openxmlformats.org/drawingml/2006/main">
+              <a:graphicData uri="http://schemas.openxmlformats.org/drawingml/2006/picture">
+                <pic:pic xmlns:pic="http://schemas.openxmlformats.org/drawingml/2006/picture">
+                  <pic:nvPicPr>
+                    <pic:cNvPr id="0" name="Picture 2"/>
+                    <pic:cNvPicPr>
+                      <a:picLocks noChangeAspect="1" noChangeArrowheads="1"/>
+                    </pic:cNvPicPr>
+                  </pic:nvPicPr>
+                  <pic:blipFill>
+                    <a:blip r:embed="rId132">
+                      <a:extLst>
+                        <a:ext uri="{28A0092B-C50C-407E-A947-70E740481C1C}">
+                          <a14:useLocalDpi xmlns:a14="http://schemas.microsoft.com/office/drawing/2010/main" val="0"/>
+                        </a:ext>
+                      </a:extLst>
+                    </a:blip>
+                    <a:srcRect/>
+                    <a:stretch>
+                      <a:fillRect/>
+                    </a:stretch>
+                  </pic:blipFill>
+                  <pic:spPr bwMode="auto">
+                    <a:xfrm>
+                      <a:off x="0" y="0"/>
+                      <a:ext cx="5935345" cy="3312795"/>
+                    </a:xfrm>
+                    <a:prstGeom prst="rect">
+                      <a:avLst/>
+                    </a:prstGeom>
+                    <a:noFill/>
+                    <a:ln>
+                      <a:noFill/>
+                    </a:ln>
+                  </pic:spPr>
+                </pic:pic>
+              </a:graphicData>
+            </a:graphic>
+          </wp:inline>
+        </w:drawing>
       </w:r>
-      <w:r>
-        <w:rPr>
-          <w:rStyle w:val="a4"/>
-          <w:lang w:val="en-US"/>
-        </w:rPr>
-        <w:t>Scenario and storyboard creation </w:t>
-      </w:r>
-      <w:proofErr w:type="spellStart"/>
-      <w:r>
-        <w:rPr>
-          <w:lang w:val="en-US"/>
-        </w:rPr>
-        <w:fldChar w:fldCharType="end"/>
-      </w:r>
-      <w:r>
-        <w:fldChar w:fldCharType="begin"/>
-      </w:r>
-      <w:proofErr w:type="spellEnd"/>
-      <w:r>
-        <w:rPr>
-          <w:lang w:val="en-US"/>
-        </w:rPr>
-        <w:instrText>HYPERLINK "https://www.linkedin.com/learning/ux-design-5-creating-scenarios-and-storyboards-2/where-these-techniques-fit-in-the-ucd-process?autoSkip=true&amp;contextUrn=urn%3Ali%3AlyndaLearningPath%3A56dfbc9b92015a33b4908fdd&amp;resume=false"</w:instrText>
-      </w:r>
-      <w:proofErr w:type="spellStart"/>
-      <w:r>
-        <w:fldChar w:fldCharType="separate"/>
-      </w:r>
-      <w:proofErr w:type="spellEnd"/>
-      <w:r>
-        <w:rPr>
-          <w:rStyle w:val="a4"/>
-          <w:lang w:val="en-US"/>
-        </w:rPr>
-        <w:t>is most useful right after the ideation phase. </w:t>
-      </w:r>
-      <w:r>
-        <w:rPr>
-          <w:lang w:val="en-US"/>
-        </w:rPr>
-        <w:fldChar w:fldCharType="end"/>
-      </w:r>
-      <w:r>
-        <w:fldChar w:fldCharType="begin"/>
-      </w:r>
-      <w:r>
-        <w:rPr>
-          <w:lang w:val="en-US"/>
-        </w:rPr>
-        <w:instrText>HYPERLINK "https://www.linkedin.com/learning/ux-design-5-creating-scenarios-and-storyboards-2/where-these-techniques-fit-in-the-ucd-process?autoSkip=true&amp;contextUrn=urn%3Ali%3AlyndaLearningPath%3A56dfbc9b92015a33b4908fdd&amp;resume=false"</w:instrText>
-      </w:r>
-      <w:r>
-        <w:fldChar w:fldCharType="separate"/>
-      </w:r>
-      <w:r>
-        <w:rPr>
-          <w:rStyle w:val="a4"/>
-          <w:lang w:val="en-US"/>
-        </w:rPr>
-        <w:t>To briefly recap, first you observe users, </w:t>
-      </w:r>
-      <w:proofErr w:type="spellStart"/>
-      <w:r>
-        <w:rPr>
-          <w:lang w:val="en-US"/>
-        </w:rPr>
-        <w:fldChar w:fldCharType="end"/>
-      </w:r>
-      <w:r>
-        <w:fldChar w:fldCharType="begin"/>
-      </w:r>
-      <w:proofErr w:type="spellEnd"/>
-      <w:r>
-        <w:rPr>
-          <w:lang w:val="en-US"/>
-        </w:rPr>
-        <w:instrText>HYPERLINK "https://www.linkedin.com/learning/ux-design-5-creating-scenarios-and-storyboards-2/where-these-techniques-fit-in-the-ucd-process?autoSkip=true&amp;contextUrn=urn%3Ali%3AlyndaLearningPath%3A56dfbc9b92015a33b4908fdd&amp;resume=false"</w:instrText>
-      </w:r>
-      <w:proofErr w:type="spellStart"/>
-      <w:r>
-        <w:fldChar w:fldCharType="separate"/>
-      </w:r>
-      <w:proofErr w:type="spellEnd"/>
-      <w:r>
-        <w:rPr>
-          <w:rStyle w:val="a4"/>
-          <w:lang w:val="en-US"/>
-        </w:rPr>
-        <w:t>and then you create an experience map </w:t>
-      </w:r>
-      <w:proofErr w:type="spellStart"/>
-      <w:r>
-        <w:rPr>
-          <w:lang w:val="en-US"/>
-        </w:rPr>
-        <w:fldChar w:fldCharType="end"/>
-      </w:r>
-      <w:r>
-        <w:fldChar w:fldCharType="begin"/>
-      </w:r>
-      <w:proofErr w:type="spellEnd"/>
-      <w:r>
-        <w:rPr>
-          <w:lang w:val="en-US"/>
-        </w:rPr>
-        <w:instrText>HYPERLINK "https://www.linkedin.com/learning/ux-design-5-creating-scenarios-and-storyboards-2/where-these-techniques-fit-in-the-ucd-process?autoSkip=true&amp;contextUrn=urn%3Ali%3AlyndaLearningPath%3A56dfbc9b92015a33b4908fdd&amp;resume=false"</w:instrText>
-      </w:r>
-      <w:proofErr w:type="spellStart"/>
-      <w:r>
-        <w:fldChar w:fldCharType="separate"/>
-      </w:r>
-      <w:proofErr w:type="spellEnd"/>
-      <w:r>
-        <w:rPr>
-          <w:rStyle w:val="a4"/>
-          <w:lang w:val="en-US"/>
-        </w:rPr>
-        <w:t>to extract pain points, goals, and personas. </w:t>
-      </w:r>
-      <w:proofErr w:type="spellStart"/>
-      <w:r>
-        <w:rPr>
-          <w:lang w:val="en-US"/>
-        </w:rPr>
-        <w:fldChar w:fldCharType="end"/>
-      </w:r>
-      <w:r>
-        <w:fldChar w:fldCharType="begin"/>
-      </w:r>
-      <w:proofErr w:type="spellEnd"/>
-      <w:r>
-        <w:rPr>
-          <w:lang w:val="en-US"/>
-        </w:rPr>
-        <w:instrText>HYPERLINK "https://www.linkedin.com/learning/ux-design-5-creating-scenarios-and-storyboards-2/where-these-techniques-fit-in-the-ucd-process?autoSkip=true&amp;contextUrn=urn%3Ali%3AlyndaLearningPath%3A56dfbc9b92015a33b4908fdd&amp;resume=false"</w:instrText>
-      </w:r>
-      <w:proofErr w:type="spellStart"/>
-      <w:r>
-        <w:fldChar w:fldCharType="separate"/>
-      </w:r>
-      <w:proofErr w:type="spellEnd"/>
-      <w:r>
-        <w:rPr>
-          <w:rStyle w:val="a4"/>
-          <w:lang w:val="en-US"/>
-        </w:rPr>
-        <w:t>This gives you the information you need </w:t>
-      </w:r>
-      <w:proofErr w:type="spellStart"/>
-      <w:r>
-        <w:rPr>
-          <w:lang w:val="en-US"/>
-        </w:rPr>
-        <w:fldChar w:fldCharType="end"/>
-      </w:r>
-      <w:r>
-        <w:fldChar w:fldCharType="begin"/>
-      </w:r>
-      <w:proofErr w:type="spellEnd"/>
-      <w:r>
-        <w:rPr>
-          <w:lang w:val="en-US"/>
-        </w:rPr>
-        <w:instrText>HYPERLINK "https://www.linkedin.com/learning/ux-design-5-creating-scenarios-and-storyboards-2/where-these-techniques-fit-in-the-ucd-process?autoSkip=true&amp;contextUrn=urn%3Ali%3AlyndaLearningPath%3A56dfbc9b92015a33b4908fdd&amp;resume=false"</w:instrText>
-      </w:r>
-      <w:proofErr w:type="spellStart"/>
-      <w:r>
-        <w:fldChar w:fldCharType="separate"/>
-      </w:r>
-      <w:proofErr w:type="spellEnd"/>
-      <w:r>
-        <w:rPr>
-          <w:rStyle w:val="a4"/>
-          <w:lang w:val="en-US"/>
-        </w:rPr>
-        <w:t>to conduct ideation exercises, such as design charrettes. </w:t>
-      </w:r>
-      <w:r>
-        <w:rPr>
-          <w:lang w:val="en-US"/>
-        </w:rPr>
-        <w:fldChar w:fldCharType="end"/>
-      </w:r>
-      <w:r>
-        <w:fldChar w:fldCharType="begin"/>
-      </w:r>
-      <w:r>
-        <w:rPr>
-          <w:lang w:val="en-US"/>
-        </w:rPr>
-        <w:instrText>HYPERLINK "https://www.linkedin.com/learning/ux-design-5-creating-scenarios-and-storyboards-2/where-these-techniques-fit-in-the-ucd-process?autoSkip=true&amp;contextUrn=urn%3Ali%3AlyndaLearningPath%3A56dfbc9b92015a33b4908fdd&amp;resume=false"</w:instrText>
-      </w:r>
-      <w:r>
-        <w:fldChar w:fldCharType="separate"/>
-      </w:r>
-      <w:r>
-        <w:rPr>
-          <w:rStyle w:val="a4"/>
-          <w:lang w:val="en-US"/>
-        </w:rPr>
-        <w:t>Design charrettes give you a set of </w:t>
-      </w:r>
-      <w:proofErr w:type="spellStart"/>
-      <w:r>
-        <w:rPr>
-          <w:lang w:val="en-US"/>
-        </w:rPr>
-        <w:fldChar w:fldCharType="end"/>
-      </w:r>
-      <w:r>
-        <w:fldChar w:fldCharType="begin"/>
-      </w:r>
-      <w:proofErr w:type="spellEnd"/>
-      <w:r>
-        <w:rPr>
-          <w:lang w:val="en-US"/>
-        </w:rPr>
-        <w:instrText>HYPERLINK "https://www.linkedin.com/learning/ux-design-5-creating-scenarios-and-storyboards-2/where-these-techniques-fit-in-the-ucd-process?autoSkip=true&amp;contextUrn=urn%3Ali%3AlyndaLearningPath%3A56dfbc9b92015a33b4908fdd&amp;resume=false"</w:instrText>
-      </w:r>
-      <w:proofErr w:type="spellStart"/>
-      <w:r>
-        <w:fldChar w:fldCharType="separate"/>
-      </w:r>
-      <w:proofErr w:type="spellEnd"/>
-      <w:r>
-        <w:rPr>
-          <w:rStyle w:val="a4"/>
-          <w:lang w:val="en-US"/>
-        </w:rPr>
-        <w:t>potential design concepts to work from. </w:t>
-      </w:r>
-      <w:proofErr w:type="spellStart"/>
-      <w:r>
-        <w:rPr>
-          <w:lang w:val="en-US"/>
-        </w:rPr>
-        <w:fldChar w:fldCharType="end"/>
-      </w:r>
-      <w:r>
-        <w:fldChar w:fldCharType="begin"/>
-      </w:r>
-      <w:proofErr w:type="spellEnd"/>
-      <w:r>
-        <w:rPr>
-          <w:lang w:val="en-US"/>
-        </w:rPr>
-        <w:instrText>HYPERLINK "https://www.linkedin.com/learning/ux-design-5-creating-scenarios-and-storyboards-2/where-these-techniques-fit-in-the-ucd-process?autoSkip=true&amp;contextUrn=urn%3Ali%3AlyndaLearningPath%3A56dfbc9b92015a33b4908fdd&amp;resume=false"</w:instrText>
-      </w:r>
-      <w:proofErr w:type="spellStart"/>
-      <w:r>
-        <w:fldChar w:fldCharType="separate"/>
-      </w:r>
-      <w:proofErr w:type="spellEnd"/>
-      <w:r>
-        <w:rPr>
-          <w:rStyle w:val="a4"/>
-          <w:lang w:val="en-US"/>
-        </w:rPr>
-        <w:t>But to insure that the design charrette ideas </w:t>
-      </w:r>
-      <w:proofErr w:type="spellStart"/>
-      <w:r>
-        <w:rPr>
-          <w:lang w:val="en-US"/>
-        </w:rPr>
-        <w:fldChar w:fldCharType="end"/>
-      </w:r>
-      <w:r>
-        <w:fldChar w:fldCharType="begin"/>
-      </w:r>
-      <w:proofErr w:type="spellEnd"/>
-      <w:r>
-        <w:rPr>
-          <w:lang w:val="en-US"/>
-        </w:rPr>
-        <w:instrText>HYPERLINK "https://www.linkedin.com/learning/ux-design-5-creating-scenarios-and-storyboards-2/where-these-techniques-fit-in-the-ucd-process?autoSkip=true&amp;contextUrn=urn%3Ali%3AlyndaLearningPath%3A56dfbc9b92015a33b4908fdd&amp;resume=false"</w:instrText>
-      </w:r>
-      <w:proofErr w:type="spellStart"/>
-      <w:r>
-        <w:fldChar w:fldCharType="separate"/>
-      </w:r>
-      <w:proofErr w:type="spellEnd"/>
-      <w:r>
-        <w:rPr>
-          <w:rStyle w:val="a4"/>
-          <w:lang w:val="en-US"/>
-        </w:rPr>
-        <w:t>will work in reality, you'll first create written scenarios, </w:t>
-      </w:r>
-      <w:proofErr w:type="spellStart"/>
-      <w:r>
-        <w:rPr>
-          <w:lang w:val="en-US"/>
-        </w:rPr>
-        <w:fldChar w:fldCharType="end"/>
-      </w:r>
-      <w:r>
-        <w:fldChar w:fldCharType="begin"/>
-      </w:r>
-      <w:proofErr w:type="spellEnd"/>
-      <w:r>
-        <w:rPr>
-          <w:lang w:val="en-US"/>
-        </w:rPr>
-        <w:instrText>HYPERLINK "https://www.linkedin.com/learning/ux-design-5-creating-scenarios-and-storyboards-2/where-these-techniques-fit-in-the-ucd-process?autoSkip=true&amp;contextUrn=urn%3Ali%3AlyndaLearningPath%3A56dfbc9b92015a33b4908fdd&amp;resume=false"</w:instrText>
-      </w:r>
-      <w:proofErr w:type="spellStart"/>
-      <w:r>
-        <w:fldChar w:fldCharType="separate"/>
-      </w:r>
-      <w:proofErr w:type="spellEnd"/>
-      <w:r>
-        <w:rPr>
-          <w:rStyle w:val="a4"/>
-          <w:lang w:val="en-US"/>
-        </w:rPr>
-        <w:t>and then draw these out using storyboard techniques. </w:t>
-      </w:r>
-      <w:proofErr w:type="spellStart"/>
-      <w:r>
-        <w:rPr>
-          <w:lang w:val="en-US"/>
-        </w:rPr>
-        <w:fldChar w:fldCharType="end"/>
-      </w:r>
-      <w:r>
-        <w:fldChar w:fldCharType="begin"/>
-      </w:r>
-      <w:proofErr w:type="spellEnd"/>
-      <w:r>
-        <w:rPr>
-          <w:lang w:val="en-US"/>
-        </w:rPr>
-        <w:instrText>HYPERLINK "https://www.linkedin.com/learning/ux-design-5-creating-scenarios-and-storyboards-2/where-these-techniques-fit-in-the-ucd-process?autoSkip=true&amp;contextUrn=urn%3Ali%3AlyndaLearningPath%3A56dfbc9b92015a33b4908fdd&amp;resume=false"</w:instrText>
-      </w:r>
-      <w:proofErr w:type="spellStart"/>
-      <w:r>
-        <w:fldChar w:fldCharType="separate"/>
-      </w:r>
-      <w:proofErr w:type="spellEnd"/>
-      <w:r>
-        <w:rPr>
-          <w:rStyle w:val="a4"/>
-          <w:lang w:val="en-US"/>
-        </w:rPr>
-        <w:t>Creating scenarios and storyboards gives us a head start </w:t>
-      </w:r>
-      <w:proofErr w:type="spellStart"/>
-      <w:r>
-        <w:rPr>
-          <w:lang w:val="en-US"/>
-        </w:rPr>
-        <w:fldChar w:fldCharType="end"/>
-      </w:r>
-      <w:r>
-        <w:fldChar w:fldCharType="begin"/>
-      </w:r>
-      <w:proofErr w:type="spellEnd"/>
-      <w:r>
-        <w:rPr>
-          <w:lang w:val="en-US"/>
-        </w:rPr>
-        <w:instrText>HYPERLINK "https://www.linkedin.com/learning/ux-design-5-creating-scenarios-and-storyboards-2/where-these-techniques-fit-in-the-ucd-process?autoSkip=true&amp;contextUrn=urn%3Ali%3AlyndaLearningPath%3A56dfbc9b92015a33b4908fdd&amp;resume=false"</w:instrText>
-      </w:r>
-      <w:proofErr w:type="spellStart"/>
-      <w:r>
-        <w:fldChar w:fldCharType="separate"/>
-      </w:r>
-      <w:proofErr w:type="spellEnd"/>
-      <w:r>
-        <w:rPr>
-          <w:rStyle w:val="a4"/>
-          <w:lang w:val="en-US"/>
-        </w:rPr>
-        <w:t>on building a prototype that truly meets users' needs. </w:t>
-      </w:r>
-      <w:r>
-        <w:rPr>
-          <w:lang w:val="en-US"/>
-        </w:rPr>
-        <w:fldChar w:fldCharType="end"/>
-      </w:r>
-      <w:r>
-        <w:fldChar w:fldCharType="begin"/>
-      </w:r>
-      <w:r>
-        <w:rPr>
-          <w:lang w:val="en-US"/>
-        </w:rPr>
-        <w:instrText>HYPERLINK "https://www.linkedin.com/learning/ux-design-5-creating-scenarios-and-storyboards-2/where-these-techniques-fit-in-the-ucd-process?autoSkip=true&amp;contextUrn=urn%3Ali%3AlyndaLearningPath%3A56dfbc9b92015a33b4908fdd&amp;resume=false"</w:instrText>
-      </w:r>
-      <w:r>
-        <w:fldChar w:fldCharType="separate"/>
-      </w:r>
-      <w:r>
-        <w:rPr>
-          <w:rStyle w:val="a4"/>
-          <w:lang w:val="en-US"/>
-        </w:rPr>
-        <w:t>Of course, the scenarios are written </w:t>
-      </w:r>
-      <w:proofErr w:type="spellStart"/>
-      <w:r>
-        <w:rPr>
-          <w:lang w:val="en-US"/>
-        </w:rPr>
-        <w:fldChar w:fldCharType="end"/>
-      </w:r>
-      <w:r>
-        <w:fldChar w:fldCharType="begin"/>
-      </w:r>
-      <w:proofErr w:type="spellEnd"/>
-      <w:r>
-        <w:rPr>
-          <w:lang w:val="en-US"/>
-        </w:rPr>
-        <w:instrText>HYPERLINK "https://www.linkedin.com/learning/ux-design-5-creating-scenarios-and-storyboards-2/where-these-techniques-fit-in-the-ucd-process?autoSkip=true&amp;contextUrn=urn%3Ali%3AlyndaLearningPath%3A56dfbc9b92015a33b4908fdd&amp;resume=false"</w:instrText>
-      </w:r>
-      <w:proofErr w:type="spellStart"/>
-      <w:r>
-        <w:fldChar w:fldCharType="separate"/>
-      </w:r>
-      <w:proofErr w:type="spellEnd"/>
-      <w:r>
-        <w:rPr>
-          <w:rStyle w:val="a4"/>
-          <w:lang w:val="en-US"/>
-        </w:rPr>
-        <w:t>from the perspective of the personas you've created, </w:t>
-      </w:r>
-      <w:proofErr w:type="spellStart"/>
-      <w:r>
-        <w:rPr>
-          <w:lang w:val="en-US"/>
-        </w:rPr>
-        <w:fldChar w:fldCharType="end"/>
-      </w:r>
-      <w:r>
-        <w:fldChar w:fldCharType="begin"/>
-      </w:r>
-      <w:proofErr w:type="spellEnd"/>
-      <w:r>
-        <w:rPr>
-          <w:lang w:val="en-US"/>
-        </w:rPr>
-        <w:instrText>HYPERLINK "https://www.linkedin.com/learning/ux-design-5-creating-scenarios-and-storyboards-2/where-these-techniques-fit-in-the-ucd-process?autoSkip=true&amp;contextUrn=urn%3Ali%3AlyndaLearningPath%3A56dfbc9b92015a33b4908fdd&amp;resume=false"</w:instrText>
-      </w:r>
-      <w:proofErr w:type="spellStart"/>
-      <w:r>
-        <w:fldChar w:fldCharType="separate"/>
-      </w:r>
-      <w:proofErr w:type="spellEnd"/>
-      <w:r>
-        <w:rPr>
-          <w:rStyle w:val="a4"/>
-          <w:lang w:val="en-US"/>
-        </w:rPr>
-        <w:t>so that you describe the task and your design solution </w:t>
-      </w:r>
-      <w:proofErr w:type="spellStart"/>
-      <w:r>
-        <w:rPr>
-          <w:lang w:val="en-US"/>
-        </w:rPr>
-        <w:fldChar w:fldCharType="end"/>
-      </w:r>
-      <w:r>
-        <w:fldChar w:fldCharType="begin"/>
-      </w:r>
-      <w:proofErr w:type="spellEnd"/>
-      <w:r>
-        <w:rPr>
-          <w:lang w:val="en-US"/>
-        </w:rPr>
-        <w:instrText>HYPERLINK "https://www.linkedin.com/learning/ux-design-5-creating-scenarios-and-storyboards-2/where-these-techniques-fit-in-the-ucd-process?autoSkip=true&amp;contextUrn=urn%3Ali%3AlyndaLearningPath%3A56dfbc9b92015a33b4908fdd&amp;resume=false"</w:instrText>
-      </w:r>
-      <w:proofErr w:type="spellStart"/>
-      <w:r>
-        <w:fldChar w:fldCharType="separate"/>
-      </w:r>
-      <w:proofErr w:type="spellEnd"/>
-      <w:r>
-        <w:rPr>
-          <w:rStyle w:val="a4"/>
-          <w:lang w:val="en-US"/>
-        </w:rPr>
-        <w:t>in a way that would satisfy your personas' needs. </w:t>
-      </w:r>
-      <w:r>
-        <w:rPr>
-          <w:lang w:val="en-US"/>
-        </w:rPr>
-        <w:fldChar w:fldCharType="end"/>
-      </w:r>
-      <w:r>
-        <w:fldChar w:fldCharType="begin"/>
-      </w:r>
-      <w:r>
-        <w:rPr>
-          <w:lang w:val="en-US"/>
-        </w:rPr>
-        <w:instrText>HYPERLINK "https://www.linkedin.com/learning/ux-design-5-creating-scenarios-and-storyboards-2/where-these-techniques-fit-in-the-ucd-process?autoSkip=true&amp;contextUrn=urn%3Ali%3AlyndaLearningPath%3A56dfbc9b92015a33b4908fdd&amp;resume=false"</w:instrText>
-      </w:r>
-      <w:r>
-        <w:fldChar w:fldCharType="separate"/>
-      </w:r>
-      <w:r>
-        <w:rPr>
-          <w:rStyle w:val="a4"/>
-          <w:lang w:val="en-US"/>
-        </w:rPr>
-        <w:t>The information contained in the storyboards </w:t>
-      </w:r>
-      <w:proofErr w:type="spellStart"/>
-      <w:r>
-        <w:rPr>
-          <w:lang w:val="en-US"/>
-        </w:rPr>
-        <w:fldChar w:fldCharType="end"/>
-      </w:r>
-      <w:r>
-        <w:fldChar w:fldCharType="begin"/>
-      </w:r>
-      <w:proofErr w:type="spellEnd"/>
-      <w:r>
-        <w:rPr>
-          <w:lang w:val="en-US"/>
-        </w:rPr>
-        <w:instrText>HYPERLINK "https://www.linkedin.com/learning/ux-design-5-creating-scenarios-and-storyboards-2/where-these-techniques-fit-in-the-ucd-process?autoSkip=true&amp;contextUrn=urn%3Ali%3AlyndaLearningPath%3A56dfbc9b92015a33b4908fdd&amp;resume=false"</w:instrText>
-      </w:r>
-      <w:proofErr w:type="spellStart"/>
-      <w:r>
-        <w:fldChar w:fldCharType="separate"/>
-      </w:r>
-      <w:proofErr w:type="spellEnd"/>
-      <w:r>
-        <w:rPr>
-          <w:rStyle w:val="a4"/>
-          <w:lang w:val="en-US"/>
-        </w:rPr>
-        <w:t>maps almost directly to the elements </w:t>
-      </w:r>
-      <w:proofErr w:type="spellStart"/>
-      <w:r>
-        <w:rPr>
-          <w:lang w:val="en-US"/>
-        </w:rPr>
-        <w:fldChar w:fldCharType="end"/>
-      </w:r>
-      <w:r>
-        <w:fldChar w:fldCharType="begin"/>
-      </w:r>
-      <w:proofErr w:type="spellEnd"/>
-      <w:r>
-        <w:rPr>
-          <w:lang w:val="en-US"/>
-        </w:rPr>
-        <w:instrText>HYPERLINK "https://www.linkedin.com/learning/ux-design-5-creating-scenarios-and-storyboards-2/where-these-techniques-fit-in-the-ucd-process?autoSkip=true&amp;contextUrn=urn%3Ali%3AlyndaLearningPath%3A56dfbc9b92015a33b4908fdd&amp;resume=false"</w:instrText>
-      </w:r>
-      <w:proofErr w:type="spellStart"/>
-      <w:r>
-        <w:fldChar w:fldCharType="separate"/>
-      </w:r>
-      <w:proofErr w:type="spellEnd"/>
-      <w:r>
-        <w:rPr>
-          <w:rStyle w:val="a4"/>
-          <w:lang w:val="en-US"/>
-        </w:rPr>
-        <w:t>that you'll need to create in order to build </w:t>
-      </w:r>
-      <w:r>
-        <w:rPr>
-          <w:lang w:val="en-US"/>
-        </w:rPr>
-        <w:fldChar w:fldCharType="end"/>
-      </w:r>
-      <w:r>
-        <w:fldChar w:fldCharType="begin"/>
-      </w:r>
-      <w:r>
-        <w:rPr>
-          <w:lang w:val="en-US"/>
-        </w:rPr>
-        <w:instrText>HYPERLINK "https://www.linkedin.com/learning/ux-design-5-creating-scenarios-and-storyboards-2/where-these-techniques-fit-in-the-ucd-process?autoSkip=true&amp;contextUrn=urn%3Ali%3AlyndaLearningPath%3A56dfbc9b92015a33b4908fdd&amp;resume=false"</w:instrText>
-      </w:r>
-      <w:r>
-        <w:fldChar w:fldCharType="separate"/>
-      </w:r>
-      <w:r>
-        <w:rPr>
-          <w:rStyle w:val="a4"/>
-          <w:lang w:val="en-US"/>
-        </w:rPr>
-        <w:t>a suitable prototype. </w:t>
-      </w:r>
-      <w:r>
-        <w:rPr>
-          <w:lang w:val="en-US"/>
-        </w:rPr>
-        <w:fldChar w:fldCharType="end"/>
-      </w:r>
-      <w:r>
-        <w:fldChar w:fldCharType="begin"/>
-      </w:r>
-      <w:r>
-        <w:rPr>
-          <w:lang w:val="en-US"/>
-        </w:rPr>
-        <w:instrText>HYPERLINK "https://www.linkedin.com/learning/ux-design-5-creating-scenarios-and-storyboards-2/where-these-techniques-fit-in-the-ucd-process?autoSkip=true&amp;contextUrn=urn%3Ali%3AlyndaLearningPath%3A56dfbc9b92015a33b4908fdd&amp;resume=false"</w:instrText>
-      </w:r>
-      <w:r>
-        <w:fldChar w:fldCharType="separate"/>
-      </w:r>
-      <w:r>
-        <w:rPr>
-          <w:rStyle w:val="a4"/>
-          <w:lang w:val="en-US"/>
-        </w:rPr>
-        <w:t>You might be wondering why I suggest taking this extra step </w:t>
-      </w:r>
-      <w:proofErr w:type="spellStart"/>
-      <w:r>
-        <w:rPr>
-          <w:lang w:val="en-US"/>
-        </w:rPr>
-        <w:fldChar w:fldCharType="end"/>
-      </w:r>
-      <w:r>
-        <w:fldChar w:fldCharType="begin"/>
-      </w:r>
-      <w:proofErr w:type="spellEnd"/>
-      <w:r>
-        <w:rPr>
-          <w:lang w:val="en-US"/>
-        </w:rPr>
-        <w:instrText>HYPERLINK "https://www.linkedin.com/learning/ux-design-5-creating-scenarios-and-storyboards-2/where-these-techniques-fit-in-the-ucd-process?autoSkip=true&amp;contextUrn=urn%3Ali%3AlyndaLearningPath%3A56dfbc9b92015a33b4908fdd&amp;resume=false"</w:instrText>
-      </w:r>
-      <w:proofErr w:type="spellStart"/>
-      <w:r>
-        <w:fldChar w:fldCharType="separate"/>
-      </w:r>
-      <w:proofErr w:type="spellEnd"/>
-      <w:r>
-        <w:rPr>
-          <w:rStyle w:val="a4"/>
-          <w:lang w:val="en-US"/>
-        </w:rPr>
-        <w:t>between ideation and prototyping. </w:t>
-      </w:r>
-      <w:r>
-        <w:rPr>
-          <w:lang w:val="en-US"/>
-        </w:rPr>
-        <w:fldChar w:fldCharType="end"/>
-      </w:r>
-      <w:r>
-        <w:fldChar w:fldCharType="begin"/>
-      </w:r>
-      <w:r>
-        <w:rPr>
-          <w:lang w:val="en-US"/>
-        </w:rPr>
-        <w:instrText>HYPERLINK "https://www.linkedin.com/learning/ux-design-5-creating-scenarios-and-storyboards-2/where-these-techniques-fit-in-the-ucd-process?autoSkip=true&amp;contextUrn=urn%3Ali%3AlyndaLearningPath%3A56dfbc9b92015a33b4908fdd&amp;resume=false"</w:instrText>
-      </w:r>
-      <w:r>
-        <w:fldChar w:fldCharType="separate"/>
-      </w:r>
-      <w:r>
-        <w:rPr>
-          <w:rStyle w:val="a4"/>
-          <w:lang w:val="en-US"/>
-        </w:rPr>
-        <w:t>What I've found is the creativity you use </w:t>
-      </w:r>
-      <w:proofErr w:type="spellStart"/>
-      <w:r>
-        <w:rPr>
-          <w:lang w:val="en-US"/>
-        </w:rPr>
-        <w:fldChar w:fldCharType="end"/>
-      </w:r>
-      <w:r>
-        <w:fldChar w:fldCharType="begin"/>
-      </w:r>
-      <w:proofErr w:type="spellEnd"/>
-      <w:r>
-        <w:rPr>
-          <w:lang w:val="en-US"/>
-        </w:rPr>
-        <w:instrText>HYPERLINK "https://www.linkedin.com/learning/ux-design-5-creating-scenarios-and-storyboards-2/where-these-techniques-fit-in-the-ucd-process?autoSkip=true&amp;contextUrn=urn%3Ali%3AlyndaLearningPath%3A56dfbc9b92015a33b4908fdd&amp;resume=false"</w:instrText>
-      </w:r>
-      <w:proofErr w:type="spellStart"/>
-      <w:r>
-        <w:fldChar w:fldCharType="separate"/>
-      </w:r>
-      <w:proofErr w:type="spellEnd"/>
-      <w:r>
-        <w:rPr>
-          <w:rStyle w:val="a4"/>
-          <w:lang w:val="en-US"/>
-        </w:rPr>
-        <w:t>during the ideation phase needs to be tempered with reality </w:t>
-      </w:r>
-      <w:proofErr w:type="spellStart"/>
-      <w:r>
-        <w:rPr>
-          <w:lang w:val="en-US"/>
-        </w:rPr>
-        <w:fldChar w:fldCharType="end"/>
-      </w:r>
-      <w:r>
-        <w:fldChar w:fldCharType="begin"/>
-      </w:r>
-      <w:proofErr w:type="spellEnd"/>
-      <w:r>
-        <w:rPr>
-          <w:lang w:val="en-US"/>
-        </w:rPr>
-        <w:instrText>HYPERLINK "https://www.linkedin.com/learning/ux-design-5-creating-scenarios-and-storyboards-2/where-these-techniques-fit-in-the-ucd-process?autoSkip=true&amp;contextUrn=urn%3Ali%3AlyndaLearningPath%3A56dfbc9b92015a33b4908fdd&amp;resume=false"</w:instrText>
-      </w:r>
-      <w:proofErr w:type="spellStart"/>
-      <w:r>
-        <w:fldChar w:fldCharType="separate"/>
-      </w:r>
-      <w:proofErr w:type="spellEnd"/>
-      <w:r>
-        <w:rPr>
-          <w:rStyle w:val="a4"/>
-          <w:lang w:val="en-US"/>
-        </w:rPr>
-        <w:t>before turning it into an interface. </w:t>
-      </w:r>
-      <w:r>
-        <w:rPr>
-          <w:lang w:val="en-US"/>
-        </w:rPr>
-        <w:fldChar w:fldCharType="end"/>
-      </w:r>
-      <w:r>
-        <w:fldChar w:fldCharType="begin"/>
-      </w:r>
-      <w:r>
-        <w:rPr>
-          <w:lang w:val="en-US"/>
-        </w:rPr>
-        <w:instrText>HYPERLINK "https://www.linkedin.com/learning/ux-design-5-creating-scenarios-and-storyboards-2/where-these-techniques-fit-in-the-ucd-process?autoSkip=true&amp;contextUrn=urn%3Ali%3AlyndaLearningPath%3A56dfbc9b92015a33b4908fdd&amp;resume=false"</w:instrText>
-      </w:r>
-      <w:r>
-        <w:fldChar w:fldCharType="separate"/>
-      </w:r>
-      <w:r>
-        <w:rPr>
-          <w:rStyle w:val="a4"/>
-          <w:lang w:val="en-US"/>
-        </w:rPr>
-        <w:t>The process of describing how users would work </w:t>
-      </w:r>
-      <w:proofErr w:type="spellStart"/>
-      <w:r>
-        <w:rPr>
-          <w:lang w:val="en-US"/>
-        </w:rPr>
-        <w:fldChar w:fldCharType="end"/>
-      </w:r>
-      <w:r>
-        <w:fldChar w:fldCharType="begin"/>
-      </w:r>
-      <w:proofErr w:type="spellEnd"/>
-      <w:r>
-        <w:rPr>
-          <w:lang w:val="en-US"/>
-        </w:rPr>
-        <w:instrText>HYPERLINK "https://www.linkedin.com/learning/ux-design-5-creating-scenarios-and-storyboards-2/where-these-techniques-fit-in-the-ucd-process?autoSkip=true&amp;contextUrn=urn%3Ali%3AlyndaLearningPath%3A56dfbc9b92015a33b4908fdd&amp;resume=false"</w:instrText>
-      </w:r>
-      <w:proofErr w:type="spellStart"/>
-      <w:r>
-        <w:fldChar w:fldCharType="separate"/>
-      </w:r>
-      <w:proofErr w:type="spellEnd"/>
-      <w:r>
-        <w:rPr>
-          <w:rStyle w:val="a4"/>
-          <w:lang w:val="en-US"/>
-        </w:rPr>
-        <w:t>with your designs allows you to </w:t>
-      </w:r>
-      <w:proofErr w:type="spellStart"/>
-      <w:r>
-        <w:rPr>
-          <w:lang w:val="en-US"/>
-        </w:rPr>
-        <w:fldChar w:fldCharType="end"/>
-      </w:r>
-      <w:r>
-        <w:fldChar w:fldCharType="begin"/>
-      </w:r>
-      <w:proofErr w:type="spellEnd"/>
-      <w:r>
-        <w:rPr>
-          <w:lang w:val="en-US"/>
-        </w:rPr>
-        <w:instrText>HYPERLINK "https://www.linkedin.com/learning/ux-design-5-creating-scenarios-and-storyboards-2/where-these-techniques-fit-in-the-ucd-process?autoSkip=true&amp;contextUrn=urn%3Ali%3AlyndaLearningPath%3A56dfbc9b92015a33b4908fdd&amp;resume=false"</w:instrText>
-      </w:r>
-      <w:proofErr w:type="spellStart"/>
-      <w:r>
-        <w:fldChar w:fldCharType="separate"/>
-      </w:r>
-      <w:proofErr w:type="spellEnd"/>
-      <w:r>
-        <w:rPr>
-          <w:rStyle w:val="a4"/>
-          <w:lang w:val="en-US"/>
-        </w:rPr>
-        <w:t>explore many elements of that interaction, </w:t>
-      </w:r>
-      <w:proofErr w:type="spellStart"/>
-      <w:r>
-        <w:rPr>
-          <w:lang w:val="en-US"/>
-        </w:rPr>
-        <w:fldChar w:fldCharType="end"/>
-      </w:r>
-      <w:r>
-        <w:fldChar w:fldCharType="begin"/>
-      </w:r>
-      <w:proofErr w:type="spellEnd"/>
-      <w:r>
-        <w:rPr>
-          <w:lang w:val="en-US"/>
-        </w:rPr>
-        <w:instrText>HYPERLINK "https://www.linkedin.com/learning/ux-design-5-creating-scenarios-and-storyboards-2/where-these-techniques-fit-in-the-ucd-process?autoSkip=true&amp;contextUrn=urn%3Ali%3AlyndaLearningPath%3A56dfbc9b92015a33b4908fdd&amp;resume=false"</w:instrText>
-      </w:r>
-      <w:proofErr w:type="spellStart"/>
-      <w:r>
-        <w:fldChar w:fldCharType="separate"/>
-      </w:r>
-      <w:proofErr w:type="spellEnd"/>
-      <w:r>
-        <w:rPr>
-          <w:rStyle w:val="a4"/>
-          <w:lang w:val="en-US"/>
-        </w:rPr>
-        <w:t>be mindful of issues, </w:t>
-      </w:r>
-      <w:proofErr w:type="spellStart"/>
-      <w:r>
-        <w:rPr>
-          <w:lang w:val="en-US"/>
-        </w:rPr>
-        <w:fldChar w:fldCharType="end"/>
-      </w:r>
-      <w:r>
-        <w:fldChar w:fldCharType="begin"/>
-      </w:r>
-      <w:proofErr w:type="spellEnd"/>
-      <w:r>
-        <w:rPr>
-          <w:lang w:val="en-US"/>
-        </w:rPr>
-        <w:instrText>HYPERLINK "https://www.linkedin.com/learning/ux-design-5-creating-scenarios-and-storyboards-2/where-these-techniques-fit-in-the-ucd-process?autoSkip=true&amp;contextUrn=urn%3Ali%3AlyndaLearningPath%3A56dfbc9b92015a33b4908fdd&amp;resume=false"</w:instrText>
-      </w:r>
-      <w:proofErr w:type="spellStart"/>
-      <w:r>
-        <w:fldChar w:fldCharType="separate"/>
-      </w:r>
-      <w:proofErr w:type="spellEnd"/>
-      <w:r>
-        <w:rPr>
-          <w:rStyle w:val="a4"/>
-          <w:lang w:val="en-US"/>
-        </w:rPr>
-        <w:t>and develop coping strategies </w:t>
-      </w:r>
-      <w:proofErr w:type="spellStart"/>
-      <w:r>
-        <w:rPr>
-          <w:lang w:val="en-US"/>
-        </w:rPr>
-        <w:fldChar w:fldCharType="end"/>
-      </w:r>
-      <w:r>
-        <w:fldChar w:fldCharType="begin"/>
-      </w:r>
-      <w:proofErr w:type="spellEnd"/>
-      <w:r>
-        <w:rPr>
-          <w:lang w:val="en-US"/>
-        </w:rPr>
-        <w:instrText>HYPERLINK "https://www.linkedin.com/learning/ux-design-5-creating-scenarios-and-storyboards-2/where-these-techniques-fit-in-the-ucd-process?autoSkip=true&amp;contextUrn=urn%3Ali%3AlyndaLearningPath%3A56dfbc9b92015a33b4908fdd&amp;resume=false"</w:instrText>
-      </w:r>
-      <w:proofErr w:type="spellStart"/>
-      <w:r>
-        <w:fldChar w:fldCharType="separate"/>
-      </w:r>
-      <w:proofErr w:type="spellEnd"/>
-      <w:r>
-        <w:rPr>
-          <w:rStyle w:val="a4"/>
-          <w:lang w:val="en-US"/>
-        </w:rPr>
-        <w:t>before you've started building the interface itself. </w:t>
-      </w:r>
-      <w:proofErr w:type="spellStart"/>
-      <w:r>
-        <w:rPr>
-          <w:lang w:val="en-US"/>
-        </w:rPr>
-        <w:fldChar w:fldCharType="end"/>
-      </w:r>
-      <w:r>
-        <w:fldChar w:fldCharType="begin"/>
-      </w:r>
-      <w:proofErr w:type="spellEnd"/>
-      <w:r>
-        <w:rPr>
-          <w:lang w:val="en-US"/>
-        </w:rPr>
-        <w:instrText>HYPERLINK "https://www.linkedin.com/learning/ux-design-5-creating-scenarios-and-s</w:instrText>
-      </w:r>
-      <w:proofErr w:type="spellStart"/>
-      <w:r>
-        <w:instrText>toryboards-2/where-these-techniques-fit-in-the-ucd-process?autoSkip=true&amp;contextUrn=urn%3Ali%3AlyndaLearningPath%3A56dfbc9b92015a33b4908fdd&amp;resume=false"</w:instrText>
-      </w:r>
-      <w:r>
-        <w:fldChar w:fldCharType="separate"/>
-      </w:r>
-      <w:proofErr w:type="spellEnd"/>
-      <w:r>
-        <w:rPr>
-          <w:rStyle w:val="a4"/>
-          <w:lang w:val="en-US"/>
-        </w:rPr>
-        <w:t>That way, your final interface </w:t>
-      </w:r>
-      <w:proofErr w:type="spellStart"/>
-      <w:r>
-        <w:rPr>
-          <w:lang w:val="en-US"/>
-        </w:rPr>
-        <w:fldChar w:fldCharType="end"/>
-      </w:r>
-      <w:r>
-        <w:fldChar w:fldCharType="begin"/>
-      </w:r>
-      <w:proofErr w:type="spellEnd"/>
-      <w:r>
-        <w:rPr>
-          <w:lang w:val="en-US"/>
-        </w:rPr>
-        <w:instrText>HYPERLINK "https://www.linkedin.com/learning/ux-design-5-creating-scenarios-and-storyboards-2/where-these-techniques-fit-in-the-ucd-process?autoSkip=true&amp;contextUrn=urn%3Ali%3AlyndaLearningPath%3A56dfbc9b92015a33b4908fdd&amp;resume=false"</w:instrText>
-      </w:r>
-      <w:proofErr w:type="spellStart"/>
-      <w:r>
-        <w:fldChar w:fldCharType="separate"/>
-      </w:r>
-      <w:proofErr w:type="spellEnd"/>
-      <w:r>
-        <w:rPr>
-          <w:rStyle w:val="a4"/>
-          <w:lang w:val="en-US"/>
-        </w:rPr>
-        <w:t>will flow smoothly through the interaction, </w:t>
-      </w:r>
-      <w:proofErr w:type="spellStart"/>
-      <w:r>
-        <w:rPr>
-          <w:lang w:val="en-US"/>
-        </w:rPr>
-        <w:fldChar w:fldCharType="end"/>
-      </w:r>
-      <w:r>
-        <w:fldChar w:fldCharType="begin"/>
-      </w:r>
-      <w:proofErr w:type="spellEnd"/>
-      <w:r>
-        <w:rPr>
-          <w:lang w:val="en-US"/>
-        </w:rPr>
-        <w:instrText>HYPERLINK "https://www.linkedin.com/learning/ux-design-5-creating-scenarios-and-storyboards-2/where-these-techniques-fit-in-the-ucd-process?autoSkip=true&amp;contextUrn=urn%3Ali%3AlyndaLearningPath%3A56dfbc9b92015a33b4908fdd&amp;resume=false"</w:instrText>
-      </w:r>
-      <w:proofErr w:type="spellStart"/>
-      <w:r>
-        <w:fldChar w:fldCharType="separate"/>
-      </w:r>
-      <w:proofErr w:type="spellEnd"/>
-      <w:r>
-        <w:rPr>
-          <w:rStyle w:val="a4"/>
-          <w:lang w:val="en-US"/>
-        </w:rPr>
-        <w:t>rather than feeling like it wasn't designed </w:t>
-      </w:r>
-      <w:proofErr w:type="spellStart"/>
-      <w:r>
-        <w:rPr>
-          <w:lang w:val="en-US"/>
-        </w:rPr>
-        <w:fldChar w:fldCharType="end"/>
-      </w:r>
-      <w:r>
-        <w:fldChar w:fldCharType="begin"/>
-      </w:r>
-      <w:proofErr w:type="spellEnd"/>
-      <w:r>
-        <w:rPr>
-          <w:lang w:val="en-US"/>
-        </w:rPr>
-        <w:instrText>HYPERLINK "https://www.linkedin.com/learning/ux-design-5-creating-scenarios-and-storyboards-2/where-these-techniques-fit-in-the-ucd-process?autoSkip=true&amp;contextUrn=urn%3Ali%3AlyndaLearningPath%3A56dfbc9b92015a33b4908fdd&amp;resume=false"</w:instrText>
-      </w:r>
-      <w:proofErr w:type="spellStart"/>
-      <w:r>
-        <w:fldChar w:fldCharType="separate"/>
-      </w:r>
-      <w:proofErr w:type="spellEnd"/>
-      <w:r>
-        <w:rPr>
-          <w:rStyle w:val="a4"/>
-          <w:lang w:val="en-US"/>
-        </w:rPr>
-        <w:t>for the users' full tasks. </w:t>
-      </w:r>
-      <w:proofErr w:type="spellStart"/>
-      <w:r>
-        <w:rPr>
-          <w:lang w:val="en-US"/>
-        </w:rPr>
-        <w:fldChar w:fldCharType="end"/>
-      </w:r>
-      <w:r>
-        <w:fldChar w:fldCharType="begin"/>
-      </w:r>
-      <w:proofErr w:type="spellEnd"/>
-      <w:r>
-        <w:rPr>
-          <w:lang w:val="en-US"/>
-        </w:rPr>
-        <w:instrText>HYPERLINK "https://www.linkedin.com/learning/ux-design-5-creating-scenarios-and-storyboards-2/where-these-techniques-fit-in-the-ucd-process?autoSkip=true&amp;contextUrn=urn%3Ali%3AlyndaLearningPath%3A56dfbc9b92015a33b4908fdd&amp;resume=false"</w:instrText>
-      </w:r>
-      <w:proofErr w:type="spellStart"/>
-      <w:r>
-        <w:fldChar w:fldCharType="separate"/>
-      </w:r>
-      <w:proofErr w:type="spellEnd"/>
-      <w:r>
-        <w:rPr>
-          <w:rStyle w:val="a4"/>
-          <w:lang w:val="en-US"/>
-        </w:rPr>
-        <w:t>Scenario creation is the time </w:t>
-      </w:r>
-      <w:proofErr w:type="spellStart"/>
-      <w:r>
-        <w:rPr>
-          <w:lang w:val="en-US"/>
-        </w:rPr>
-        <w:fldChar w:fldCharType="end"/>
-      </w:r>
-      <w:r>
-        <w:fldChar w:fldCharType="begin"/>
-      </w:r>
-      <w:proofErr w:type="spellEnd"/>
-      <w:r>
-        <w:rPr>
-          <w:lang w:val="en-US"/>
-        </w:rPr>
-        <w:instrText>HYPERLINK "https://www.linkedin.com/learning/ux-design-5-creating-scenarios-and-storyboards-2/where-these-techniques-fit-in-the-ucd-process?autoSkip=true&amp;contextUrn=urn%3Ali%3AlyndaLearningPath%3A56dfbc9b92015a33b4908fdd&amp;resume=false"</w:instrText>
-      </w:r>
-      <w:proofErr w:type="spellStart"/>
-      <w:r>
-        <w:fldChar w:fldCharType="separate"/>
-      </w:r>
-      <w:proofErr w:type="spellEnd"/>
-      <w:r>
-        <w:rPr>
-          <w:rStyle w:val="a4"/>
-          <w:lang w:val="en-US"/>
-        </w:rPr>
-        <w:t>when all the different disciplines' goals come together. </w:t>
-      </w:r>
-      <w:proofErr w:type="spellStart"/>
-      <w:r>
-        <w:rPr>
-          <w:lang w:val="en-US"/>
-        </w:rPr>
-        <w:fldChar w:fldCharType="end"/>
-      </w:r>
-      <w:r>
-        <w:fldChar w:fldCharType="begin"/>
-      </w:r>
-      <w:proofErr w:type="spellEnd"/>
-      <w:r>
-        <w:rPr>
-          <w:lang w:val="en-US"/>
-        </w:rPr>
-        <w:instrText>HYPERLINK "https://www.linkedin.com/learning/ux-design-5-creating-scenarios-and-storyboards-2/where-these-techniques-fit-in-the-ucd-process?autoSkip=true&amp;contextUrn=urn%3Ali%3AlyndaLearningPath%3A56dfbc9b92015a33b4908fdd&amp;resume=false"</w:instrText>
-      </w:r>
-      <w:proofErr w:type="spellStart"/>
-      <w:r>
-        <w:fldChar w:fldCharType="separate"/>
-      </w:r>
-      <w:proofErr w:type="spellEnd"/>
-      <w:r>
-        <w:rPr>
-          <w:rStyle w:val="a4"/>
-          <w:lang w:val="en-US"/>
-        </w:rPr>
-        <w:t>There has to be a good user experience, </w:t>
-      </w:r>
-      <w:proofErr w:type="spellStart"/>
-      <w:r>
-        <w:rPr>
-          <w:lang w:val="en-US"/>
-        </w:rPr>
-        <w:fldChar w:fldCharType="end"/>
-      </w:r>
-      <w:r>
-        <w:fldChar w:fldCharType="begin"/>
-      </w:r>
-      <w:proofErr w:type="spellEnd"/>
-      <w:r>
-        <w:rPr>
-          <w:lang w:val="en-US"/>
-        </w:rPr>
-        <w:instrText>HYPERLINK "https://www.linkedin.com/learning/ux-design-5-creating-scenarios-and-storyboards-2/where-these-techniques-fit-in-the-ucd-process?autoSkip=true&amp;contextUrn=urn%3Ali%3AlyndaLearningPath%3A56dfbc9b92015a33b4908fdd&amp;resume=false"</w:instrText>
-      </w:r>
-      <w:proofErr w:type="spellStart"/>
-      <w:r>
-        <w:fldChar w:fldCharType="separate"/>
-      </w:r>
-      <w:proofErr w:type="spellEnd"/>
-      <w:r>
-        <w:rPr>
-          <w:rStyle w:val="a4"/>
-          <w:lang w:val="en-US"/>
-        </w:rPr>
-        <w:t>the potential for a return on investment, </w:t>
-      </w:r>
-      <w:r>
-        <w:rPr>
-          <w:lang w:val="en-US"/>
-        </w:rPr>
-        <w:fldChar w:fldCharType="end"/>
-      </w:r>
-      <w:r>
-        <w:fldChar w:fldCharType="begin"/>
-      </w:r>
-      <w:r>
-        <w:rPr>
-          <w:lang w:val="en-US"/>
-        </w:rPr>
-        <w:instrText>HYPERLINK "https://www.linkedin.com/learning/ux-design-5-creating-scenarios-and-storyboards-2/where-these-techniques-fit-in-the-ucd-process?autoSkip=true&amp;contextUrn=urn%3Ali%3AlyndaLearningPath%3A56dfbc9b92015a33b4908fdd&amp;resume=false"</w:instrText>
-      </w:r>
-      <w:r>
-        <w:fldChar w:fldCharType="separate"/>
-      </w:r>
-      <w:r>
-        <w:rPr>
-          <w:rStyle w:val="a4"/>
-          <w:lang w:val="en-US"/>
-        </w:rPr>
-        <w:t>a clear marketing value proposition, </w:t>
-      </w:r>
-      <w:proofErr w:type="spellStart"/>
-      <w:r>
-        <w:rPr>
-          <w:lang w:val="en-US"/>
-        </w:rPr>
-        <w:fldChar w:fldCharType="end"/>
-      </w:r>
-      <w:r>
-        <w:fldChar w:fldCharType="begin"/>
-      </w:r>
-      <w:proofErr w:type="spellEnd"/>
-      <w:r>
-        <w:rPr>
-          <w:lang w:val="en-US"/>
-        </w:rPr>
-        <w:instrText>HYPERLINK "https://www.linkedin.com/learning/ux-design-5-creating-scenarios-and-storyboards-2/where-these-techniques-fit-in-the-ucd-process?autoSkip=true&amp;contextUrn=urn%3Ali%3AlyndaLearningPath%3A56dfbc9b92015a33b4908fdd&amp;resume=false"</w:instrText>
-      </w:r>
-      <w:proofErr w:type="spellStart"/>
-      <w:r>
-        <w:fldChar w:fldCharType="separate"/>
-      </w:r>
-      <w:proofErr w:type="spellEnd"/>
-      <w:r>
-        <w:rPr>
-          <w:rStyle w:val="a4"/>
-          <w:lang w:val="en-US"/>
-        </w:rPr>
-        <w:t>and the ability to deliver in a suitable time scale. </w:t>
-      </w:r>
-      <w:r>
-        <w:rPr>
-          <w:lang w:val="en-US"/>
-        </w:rPr>
-        <w:fldChar w:fldCharType="end"/>
-      </w:r>
-      <w:r>
-        <w:fldChar w:fldCharType="begin"/>
-      </w:r>
-      <w:r>
-        <w:rPr>
-          <w:lang w:val="en-US"/>
-        </w:rPr>
-        <w:instrText>HYPERLINK "https://www.linkedin.com/learning/ux-design-5-creating-scenarios-and-storyboards-2/where-these-techniques-fit-in-the-ucd-process?autoSkip=true&amp;contextUrn=urn%3Ali%3AlyndaLearningPath%3A56dfbc9b92015a33b4908fdd&amp;resume=false"</w:instrText>
-      </w:r>
-      <w:r>
-        <w:fldChar w:fldCharType="separate"/>
-      </w:r>
-      <w:r>
-        <w:rPr>
-          <w:rStyle w:val="a4"/>
-          <w:lang w:val="en-US"/>
-        </w:rPr>
-        <w:t>The different team members involved in creating scenarios </w:t>
-      </w:r>
-      <w:proofErr w:type="spellStart"/>
-      <w:r>
-        <w:rPr>
-          <w:lang w:val="en-US"/>
-        </w:rPr>
-        <w:fldChar w:fldCharType="end"/>
-      </w:r>
-      <w:r>
-        <w:fldChar w:fldCharType="begin"/>
-      </w:r>
-      <w:proofErr w:type="spellEnd"/>
-      <w:r>
-        <w:rPr>
-          <w:lang w:val="en-US"/>
-        </w:rPr>
-        <w:instrText>HYPERLINK "https://www.linkedin.com/learning/ux-design-5-creating-scenarios-and-storyboards-2/where-these-techniques-fit-in-the-ucd-process?autoSkip=true&amp;contextUrn=urn%3Ali%3AlyndaLearningPath%3A56dfbc9b92015a33b4908fdd&amp;resume=false"</w:instrText>
-      </w:r>
-      <w:proofErr w:type="spellStart"/>
-      <w:r>
-        <w:fldChar w:fldCharType="separate"/>
-      </w:r>
-      <w:proofErr w:type="spellEnd"/>
-      <w:r>
-        <w:rPr>
-          <w:rStyle w:val="a4"/>
-          <w:lang w:val="en-US"/>
-        </w:rPr>
-        <w:t>will bring the motivation from their various backgrounds </w:t>
-      </w:r>
-      <w:proofErr w:type="spellStart"/>
-      <w:r>
-        <w:rPr>
-          <w:lang w:val="en-US"/>
-        </w:rPr>
-        <w:fldChar w:fldCharType="end"/>
-      </w:r>
-      <w:r>
-        <w:fldChar w:fldCharType="begin"/>
-      </w:r>
-      <w:proofErr w:type="spellEnd"/>
-      <w:r>
-        <w:rPr>
-          <w:lang w:val="en-US"/>
-        </w:rPr>
-        <w:instrText>HYPERLINK "https://www.linkedin.com/learning/ux-design-5-creating-scenarios-and-storyboards-2/where-these-techniques-fit-in-the-ucd-process?autoSkip=true&amp;contextUrn=urn%3Ali%3AlyndaLearningPath%3A56dfbc9b92015a33b4908fdd&amp;resume=false"</w:instrText>
-      </w:r>
-      <w:proofErr w:type="spellStart"/>
-      <w:r>
-        <w:fldChar w:fldCharType="separate"/>
-      </w:r>
-      <w:proofErr w:type="spellEnd"/>
-      <w:r>
-        <w:rPr>
-          <w:rStyle w:val="a4"/>
-          <w:lang w:val="en-US"/>
-        </w:rPr>
-        <w:t>to the session, </w:t>
-      </w:r>
-      <w:proofErr w:type="spellStart"/>
-      <w:r>
-        <w:rPr>
-          <w:lang w:val="en-US"/>
-        </w:rPr>
-        <w:fldChar w:fldCharType="end"/>
-      </w:r>
-      <w:r>
-        <w:fldChar w:fldCharType="begin"/>
-      </w:r>
-      <w:proofErr w:type="spellEnd"/>
-      <w:r>
-        <w:rPr>
-          <w:lang w:val="en-US"/>
-        </w:rPr>
-        <w:instrText>HYPERLINK "https://www.linkedin.com/learning/ux-design-5-creating-scenarios-and-storyboards-2/where-these-techniques-fit-in-the-ucd-process?autoSkip=true&amp;contextUrn=urn%3Ali%3AlyndaLearningPath%3A56dfbc9b92015a33b4908fdd&amp;resume=false"</w:instrText>
-      </w:r>
-      <w:proofErr w:type="spellStart"/>
-      <w:r>
-        <w:fldChar w:fldCharType="separate"/>
-      </w:r>
-      <w:proofErr w:type="spellEnd"/>
-      <w:r>
-        <w:rPr>
-          <w:rStyle w:val="a4"/>
-          <w:lang w:val="en-US"/>
-        </w:rPr>
-        <w:t>and so we'll end up incorporating those elements </w:t>
-      </w:r>
-      <w:proofErr w:type="spellStart"/>
-      <w:r>
-        <w:rPr>
-          <w:lang w:val="en-US"/>
-        </w:rPr>
-        <w:fldChar w:fldCharType="end"/>
-      </w:r>
-      <w:r>
-        <w:fldChar w:fldCharType="begin"/>
-      </w:r>
-      <w:proofErr w:type="spellEnd"/>
-      <w:r>
-        <w:rPr>
-          <w:lang w:val="en-US"/>
-        </w:rPr>
-        <w:instrText>HYPERLINK "https://www.linkedin.com/learning/ux-design-5-creating-scenarios-and-storyboards-2/where-these-techniques-fit-in-the-ucd-process?autoSkip=true&amp;contextUrn=urn%3Ali%3AlyndaLearningPath%3A56dfbc9b92015a33b4908fdd&amp;resume=false"</w:instrText>
-      </w:r>
-      <w:proofErr w:type="spellStart"/>
-      <w:r>
-        <w:fldChar w:fldCharType="separate"/>
-      </w:r>
-      <w:proofErr w:type="spellEnd"/>
-      <w:r>
-        <w:rPr>
-          <w:rStyle w:val="a4"/>
-          <w:lang w:val="en-US"/>
-        </w:rPr>
-        <w:t>into the scenarios you build. </w:t>
-      </w:r>
-      <w:proofErr w:type="spellStart"/>
-      <w:r>
-        <w:rPr>
-          <w:lang w:val="en-US"/>
-        </w:rPr>
-        <w:fldChar w:fldCharType="end"/>
-      </w:r>
-      <w:r>
-        <w:fldChar w:fldCharType="begin"/>
-      </w:r>
-      <w:proofErr w:type="spellEnd"/>
-      <w:r>
-        <w:rPr>
-          <w:lang w:val="en-US"/>
-        </w:rPr>
-        <w:instrText>HYPERLINK "https://www.linkedin.com/learning/ux-design-5-creating-scenarios-and-storyboards-2/where-these-techniques-fit-in-the-ucd-process?autoSkip=true&amp;contextUrn=urn%3Ali%3AlyndaLearningPath%3A56dfbc9b92015a33b4908fdd&amp;resume=false"</w:instrText>
-      </w:r>
-      <w:proofErr w:type="spellStart"/>
-      <w:r>
-        <w:fldChar w:fldCharType="separate"/>
-      </w:r>
-      <w:proofErr w:type="spellEnd"/>
-      <w:r>
-        <w:rPr>
-          <w:rStyle w:val="a4"/>
-          <w:lang w:val="en-US"/>
-        </w:rPr>
-        <w:t>That means your scenarios will be believable, </w:t>
-      </w:r>
-      <w:proofErr w:type="spellStart"/>
-      <w:r>
-        <w:rPr>
-          <w:lang w:val="en-US"/>
-        </w:rPr>
-        <w:fldChar w:fldCharType="end"/>
-      </w:r>
-      <w:r>
-        <w:fldChar w:fldCharType="begin"/>
-      </w:r>
-      <w:proofErr w:type="spellEnd"/>
-      <w:r>
-        <w:rPr>
-          <w:lang w:val="en-US"/>
-        </w:rPr>
-        <w:instrText>HYPERLINK "https://www.linkedin.com/learning/ux-design-5-creating-scenarios-and-storyboards-2/where-these-techniques-fit-in-the-ucd-process?autoSkip=true&amp;contextUrn=urn%3Ali%3AlyndaLearningPath%3A56dfbc9b92015a33b4908fdd&amp;resume=false"</w:instrText>
-      </w:r>
-      <w:proofErr w:type="spellStart"/>
-      <w:r>
-        <w:fldChar w:fldCharType="separate"/>
-      </w:r>
-      <w:proofErr w:type="spellEnd"/>
-      <w:r>
-        <w:rPr>
-          <w:rStyle w:val="a4"/>
-          <w:lang w:val="en-US"/>
-        </w:rPr>
-        <w:t>and everyone on the team can get behind them. </w:t>
-      </w:r>
-      <w:proofErr w:type="spellStart"/>
-      <w:r>
-        <w:rPr>
-          <w:lang w:val="en-US"/>
-        </w:rPr>
-        <w:fldChar w:fldCharType="end"/>
-      </w:r>
-      <w:r>
-        <w:fldChar w:fldCharType="begin"/>
-      </w:r>
-      <w:proofErr w:type="spellEnd"/>
-      <w:r>
-        <w:rPr>
-          <w:lang w:val="en-US"/>
-        </w:rPr>
-        <w:instrText>HYPERLINK "https://www.linkedin.com/learning/ux-design-5-creating-scenarios-and-storyboards-2/where-these-techniques-fit-in-the-ucd-process?autoSkip=true&amp;contextUrn=urn%3Ali%3AlyndaLearningPath%3A56dfbc9b92015a33b4908fdd&amp;resume=false"</w:instrText>
-      </w:r>
-      <w:proofErr w:type="spellStart"/>
-      <w:r>
-        <w:fldChar w:fldCharType="separate"/>
-      </w:r>
-      <w:proofErr w:type="spellEnd"/>
-      <w:r>
-        <w:rPr>
-          <w:rStyle w:val="a4"/>
-          <w:lang w:val="en-US"/>
-        </w:rPr>
-        <w:t>Having this level of agreement between team members </w:t>
-      </w:r>
-      <w:proofErr w:type="spellStart"/>
-      <w:r>
-        <w:rPr>
-          <w:lang w:val="en-US"/>
-        </w:rPr>
-        <w:fldChar w:fldCharType="end"/>
-      </w:r>
-      <w:r>
-        <w:fldChar w:fldCharType="begin"/>
-      </w:r>
-      <w:proofErr w:type="spellEnd"/>
-      <w:r>
-        <w:rPr>
-          <w:lang w:val="en-US"/>
-        </w:rPr>
-        <w:instrText>HYPERLINK "https://www.linkedin.com/learning/ux-design-5-creating-scenarios-and-storyboards-2/where-these-techniques-fit-in-the-ucd-process?autoSkip=true&amp;contextUrn=urn%3Ali%3AlyndaLearningPath%3A56dfbc9b92015a33b4908fdd&amp;resume=false"</w:instrText>
-      </w:r>
-      <w:proofErr w:type="spellStart"/>
-      <w:r>
-        <w:fldChar w:fldCharType="separate"/>
-      </w:r>
-      <w:proofErr w:type="spellEnd"/>
-      <w:r>
-        <w:rPr>
-          <w:rStyle w:val="a4"/>
-          <w:lang w:val="en-US"/>
-        </w:rPr>
-        <w:t>so early in the process means there will be less </w:t>
-      </w:r>
-      <w:proofErr w:type="spellStart"/>
-      <w:r>
-        <w:rPr>
-          <w:lang w:val="en-US"/>
-        </w:rPr>
-        <w:fldChar w:fldCharType="end"/>
-      </w:r>
-      <w:r>
-        <w:fldChar w:fldCharType="begin"/>
-      </w:r>
-      <w:proofErr w:type="spellEnd"/>
-      <w:r>
-        <w:rPr>
-          <w:lang w:val="en-US"/>
-        </w:rPr>
-        <w:instrText>HYPERLINK "https://www.linkedin.com/learning/ux-design-5-creating-scenarios-and-storyboards-2/where-these-techniques-fit-in-the-ucd-process?autoSkip=true&amp;contextUrn=urn%3Ali%3AlyndaLearningPath%3A56dfbc9b92015a33b4908fdd&amp;resume=false"</w:instrText>
-      </w:r>
-      <w:proofErr w:type="spellStart"/>
-      <w:r>
-        <w:fldChar w:fldCharType="separate"/>
-      </w:r>
-      <w:proofErr w:type="spellEnd"/>
-      <w:r>
-        <w:rPr>
-          <w:rStyle w:val="a4"/>
-          <w:lang w:val="en-US"/>
-        </w:rPr>
-        <w:t>chance of hold-ups in subsequent stages </w:t>
-      </w:r>
-      <w:proofErr w:type="spellStart"/>
-      <w:r>
-        <w:rPr>
-          <w:lang w:val="en-US"/>
-        </w:rPr>
-        <w:fldChar w:fldCharType="end"/>
-      </w:r>
-      <w:r>
-        <w:fldChar w:fldCharType="begin"/>
-      </w:r>
-      <w:proofErr w:type="spellEnd"/>
-      <w:r>
-        <w:rPr>
-          <w:lang w:val="en-US"/>
-        </w:rPr>
-        <w:instrText>HYPERLINK "https://www.linkedin.com/learning/ux-design-5-creating-scenarios-and-storyboards-2/where-these-techniques-fit-in-the-ucd-process?autoSkip=true&amp;contextUrn=urn%3Ali%3AlyndaLearningPath%3A56dfbc9b92015a33b4908fdd&amp;resume=false"</w:instrText>
-      </w:r>
-      <w:proofErr w:type="spellStart"/>
-      <w:r>
-        <w:fldChar w:fldCharType="separate"/>
-      </w:r>
-      <w:proofErr w:type="spellEnd"/>
-      <w:r>
-        <w:rPr>
-          <w:rStyle w:val="a4"/>
-          <w:lang w:val="en-US"/>
-        </w:rPr>
-        <w:t>of the development cycle.</w:t>
-      </w:r>
-      <w:r>
-        <w:rPr>
-          <w:lang w:val="en-US"/>
-        </w:rPr>
-        <w:fldChar w:fldCharType="end"/>
-      </w:r>
+    </w:p>
+    <w:p>
+      <w:pPr>
+        <w:jc w:val="both"/>
+        <w:rPr>
+          <w:lang w:val="en-US"/>
+        </w:rPr>
+      </w:pPr>
+      <w:hyperlink r:id="rId133" w:history="1">
+        <w:r>
+          <w:rPr>
+            <w:rStyle w:val="a4"/>
+            <w:lang w:val="en-US"/>
+          </w:rPr>
+          <w:t>These techniques ensure </w:t>
+        </w:r>
+      </w:hyperlink>
+      <w:hyperlink r:id="rId134" w:history="1">
+        <w:r>
+          <w:rPr>
+            <w:rStyle w:val="a4"/>
+            <w:lang w:val="en-US"/>
+          </w:rPr>
+          <w:t>that the design ideas you have are workable, </w:t>
+        </w:r>
+      </w:hyperlink>
+      <w:hyperlink r:id="rId135" w:history="1">
+        <w:r>
+          <w:rPr>
+            <w:rStyle w:val="a4"/>
+            <w:lang w:val="en-US"/>
+          </w:rPr>
+          <w:t>show you what types of interactions will be required, </w:t>
+        </w:r>
+      </w:hyperlink>
+      <w:hyperlink r:id="rId136" w:history="1">
+        <w:r>
+          <w:rPr>
+            <w:rStyle w:val="a4"/>
+            <w:lang w:val="en-US"/>
+          </w:rPr>
+          <w:t>help you to explore what error conditions might exist, </w:t>
+        </w:r>
+      </w:hyperlink>
+      <w:hyperlink r:id="rId137" w:history="1">
+        <w:r>
+          <w:rPr>
+            <w:rStyle w:val="a4"/>
+            <w:lang w:val="en-US"/>
+          </w:rPr>
+          <w:t>and help to predict how users might interact </w:t>
+        </w:r>
+      </w:hyperlink>
+      <w:hyperlink r:id="rId138" w:history="1">
+        <w:r>
+          <w:rPr>
+            <w:rStyle w:val="a4"/>
+            <w:lang w:val="en-US"/>
+          </w:rPr>
+          <w:t>with the interface. </w:t>
+        </w:r>
+      </w:hyperlink>
+      <w:hyperlink r:id="rId139" w:history="1">
+        <w:r>
+          <w:rPr>
+            <w:rStyle w:val="a4"/>
+            <w:lang w:val="en-US"/>
+          </w:rPr>
+          <w:t>This all happens before you do any actual interface design. </w:t>
+        </w:r>
+      </w:hyperlink>
+      <w:hyperlink r:id="rId140" w:history="1">
+        <w:r>
+          <w:rPr>
+            <w:rStyle w:val="a4"/>
+            <w:lang w:val="en-US"/>
+          </w:rPr>
+          <w:t>As with all the other user-centered design techniques </w:t>
+        </w:r>
+      </w:hyperlink>
+      <w:hyperlink r:id="rId141" w:history="1">
+        <w:r>
+          <w:rPr>
+            <w:rStyle w:val="a4"/>
+            <w:lang w:val="en-US"/>
+          </w:rPr>
+          <w:t>that we've discussed, the idea </w:t>
+        </w:r>
+      </w:hyperlink>
+      <w:hyperlink r:id="rId142" w:history="1">
+        <w:r>
+          <w:rPr>
+            <w:rStyle w:val="a4"/>
+            <w:lang w:val="en-US"/>
+          </w:rPr>
+          <w:t>behind scenarios and storyboards </w:t>
+        </w:r>
+      </w:hyperlink>
+      <w:hyperlink r:id="rId143" w:history="1">
+        <w:r>
+          <w:rPr>
+            <w:rStyle w:val="a4"/>
+            <w:lang w:val="en-US"/>
+          </w:rPr>
+          <w:t>is to prevent you from having </w:t>
+        </w:r>
+      </w:hyperlink>
+      <w:hyperlink r:id="rId144" w:history="1">
+        <w:r>
+          <w:rPr>
+            <w:rStyle w:val="a4"/>
+            <w:lang w:val="en-US"/>
+          </w:rPr>
+          <w:t>to do rework later in the process. </w:t>
+        </w:r>
+      </w:hyperlink>
+      <w:hyperlink r:id="rId145" w:history="1">
+        <w:r>
+          <w:rPr>
+            <w:rStyle w:val="a4"/>
+            <w:lang w:val="en-US"/>
+          </w:rPr>
+          <w:t>Gathering user requirements early prevents rework </w:t>
+        </w:r>
+      </w:hyperlink>
+      <w:hyperlink r:id="rId146" w:history="1">
+        <w:r>
+          <w:rPr>
+            <w:rStyle w:val="a4"/>
+            <w:lang w:val="en-US"/>
+          </w:rPr>
+          <w:t>you'd have to do when you finally learned </w:t>
+        </w:r>
+      </w:hyperlink>
+      <w:hyperlink r:id="rId147" w:history="1">
+        <w:r>
+          <w:rPr>
+            <w:rStyle w:val="a4"/>
+            <w:lang w:val="en-US"/>
+          </w:rPr>
+          <w:t>about user's true behavior. </w:t>
+        </w:r>
+      </w:hyperlink>
+      <w:hyperlink r:id="rId148" w:history="1">
+        <w:r>
+          <w:rPr>
+            <w:rStyle w:val="a4"/>
+            <w:lang w:val="en-US"/>
+          </w:rPr>
+          <w:t>Ideation prevents rework by identifying </w:t>
+        </w:r>
+      </w:hyperlink>
+      <w:hyperlink r:id="rId149" w:history="1">
+        <w:r>
+          <w:rPr>
+            <w:rStyle w:val="a4"/>
+            <w:lang w:val="en-US"/>
+          </w:rPr>
+          <w:t>many potential design solutions </w:t>
+        </w:r>
+      </w:hyperlink>
+      <w:hyperlink r:id="rId150" w:history="1">
+        <w:r>
+          <w:rPr>
+            <w:rStyle w:val="a4"/>
+            <w:lang w:val="en-US"/>
+          </w:rPr>
+          <w:t>before you get too engrossed in a single way forward. </w:t>
+        </w:r>
+      </w:hyperlink>
+      <w:hyperlink r:id="rId151" w:history="1">
+        <w:r>
+          <w:rPr>
+            <w:rStyle w:val="a4"/>
+            <w:lang w:val="en-US"/>
+          </w:rPr>
+          <w:t>By stepping through how users might react </w:t>
+        </w:r>
+      </w:hyperlink>
+      <w:hyperlink r:id="rId152" w:history="1">
+        <w:r>
+          <w:rPr>
+            <w:rStyle w:val="a4"/>
+            <w:lang w:val="en-US"/>
+          </w:rPr>
+          <w:t>to those design ideas. </w:t>
+        </w:r>
+      </w:hyperlink>
+      <w:hyperlink r:id="rId153" w:history="1">
+        <w:r>
+          <w:rPr>
+            <w:rStyle w:val="a4"/>
+            <w:lang w:val="en-US"/>
+          </w:rPr>
+          <w:t>Scenarios and storyboards prevent rework </w:t>
+        </w:r>
+      </w:hyperlink>
+      <w:hyperlink r:id="rId154" w:history="1">
+        <w:r>
+          <w:rPr>
+            <w:rStyle w:val="a4"/>
+            <w:lang w:val="en-US"/>
+          </w:rPr>
+          <w:t>by ensuring that there's a clear story to tell </w:t>
+        </w:r>
+      </w:hyperlink>
+      <w:hyperlink r:id="rId155" w:history="1">
+        <w:r>
+          <w:rPr>
+            <w:rStyle w:val="a4"/>
+            <w:lang w:val="en-US"/>
+          </w:rPr>
+          <w:t>for your chosen design ideas. </w:t>
+        </w:r>
+      </w:hyperlink>
+      <w:hyperlink r:id="rId156" w:history="1">
+        <w:r>
+          <w:rPr>
+            <w:rStyle w:val="a4"/>
+            <w:lang w:val="en-US"/>
+          </w:rPr>
+          <w:t>Storyboards are also an incredibly visual depiction </w:t>
+        </w:r>
+      </w:hyperlink>
+      <w:hyperlink r:id="rId157" w:history="1">
+        <w:r>
+          <w:rPr>
+            <w:rStyle w:val="a4"/>
+            <w:lang w:val="en-US"/>
+          </w:rPr>
+          <w:t>of the solution you intend to produce. </w:t>
+        </w:r>
+      </w:hyperlink>
+      <w:hyperlink r:id="rId158" w:history="1">
+        <w:r>
+          <w:rPr>
+            <w:rStyle w:val="a4"/>
+            <w:lang w:val="en-US"/>
+          </w:rPr>
+          <w:t>More than almost any other artifacts you create </w:t>
+        </w:r>
+      </w:hyperlink>
+      <w:hyperlink r:id="rId159" w:history="1">
+        <w:r>
+          <w:rPr>
+            <w:rStyle w:val="a4"/>
+            <w:lang w:val="en-US"/>
+          </w:rPr>
+          <w:t>during the user-centered design process. </w:t>
+        </w:r>
+      </w:hyperlink>
+      <w:hyperlink r:id="rId160" w:history="1">
+        <w:r>
+          <w:rPr>
+            <w:rStyle w:val="a4"/>
+            <w:lang w:val="en-US"/>
+          </w:rPr>
+          <w:t xml:space="preserve">Storyboards describe a combination of user </w:t>
+        </w:r>
+        <w:r>
+          <w:rPr>
+            <w:rStyle w:val="a4"/>
+            <w:lang w:val="en-US"/>
+          </w:rPr>
+          <w:lastRenderedPageBreak/>
+          <w:t>needs, </w:t>
+        </w:r>
+      </w:hyperlink>
+      <w:hyperlink r:id="rId161" w:history="1">
+        <w:r>
+          <w:rPr>
+            <w:rStyle w:val="a4"/>
+            <w:lang w:val="en-US"/>
+          </w:rPr>
+          <w:t>design concepts, input conditions, and expected outputs. </w:t>
+        </w:r>
+      </w:hyperlink>
+      <w:hyperlink r:id="rId162" w:history="1">
+        <w:r>
+          <w:rPr>
+            <w:rStyle w:val="a4"/>
+            <w:lang w:val="en-US"/>
+          </w:rPr>
+          <w:t>They do this in a compact and believable way </w:t>
+        </w:r>
+      </w:hyperlink>
+      <w:hyperlink r:id="rId163" w:history="1">
+        <w:r>
+          <w:rPr>
+            <w:rStyle w:val="a4"/>
+            <w:lang w:val="en-US"/>
+          </w:rPr>
+          <w:t>that's immediately accessible </w:t>
+        </w:r>
+      </w:hyperlink>
+      <w:hyperlink r:id="rId164" w:history="1">
+        <w:r>
+          <w:rPr>
+            <w:rStyle w:val="a4"/>
+            <w:lang w:val="en-US"/>
+          </w:rPr>
+          <w:t>to team members, management, and product sponsors. </w:t>
+        </w:r>
+      </w:hyperlink>
+      <w:hyperlink r:id="rId165" w:history="1">
+        <w:r>
+          <w:rPr>
+            <w:rStyle w:val="a4"/>
+            <w:lang w:val="en-US"/>
+          </w:rPr>
+          <w:t>Anyone who's ever read a comic strip in the newspaper </w:t>
+        </w:r>
+      </w:hyperlink>
+      <w:hyperlink r:id="rId166" w:history="1">
+        <w:r>
+          <w:rPr>
+            <w:rStyle w:val="a4"/>
+            <w:lang w:val="en-US"/>
+          </w:rPr>
+          <w:t>will be able to relate to storyboards. </w:t>
+        </w:r>
+      </w:hyperlink>
+      <w:hyperlink r:id="rId167" w:history="1">
+        <w:r>
+          <w:rPr>
+            <w:rStyle w:val="a4"/>
+            <w:lang w:val="en-US"/>
+          </w:rPr>
+          <w:t>Although they depict a great deal </w:t>
+        </w:r>
+      </w:hyperlink>
+      <w:hyperlink r:id="rId168" w:history="1">
+        <w:r>
+          <w:rPr>
+            <w:rStyle w:val="a4"/>
+            <w:lang w:val="en-US"/>
+          </w:rPr>
+          <w:t>of information about the interaction, </w:t>
+        </w:r>
+      </w:hyperlink>
+      <w:hyperlink r:id="rId169" w:history="1">
+        <w:r>
+          <w:rPr>
+            <w:rStyle w:val="a4"/>
+            <w:lang w:val="en-US"/>
+          </w:rPr>
+          <w:t>storyboards do not dive into the interface itself. </w:t>
+        </w:r>
+      </w:hyperlink>
+      <w:hyperlink r:id="rId170" w:history="1">
+        <w:r>
+          <w:rPr>
+            <w:rStyle w:val="a4"/>
+            <w:lang w:val="en-US"/>
+          </w:rPr>
+          <w:t>That prevents people from getting </w:t>
+        </w:r>
+      </w:hyperlink>
+      <w:hyperlink r:id="rId171" w:history="1">
+        <w:r>
+          <w:rPr>
+            <w:rStyle w:val="a4"/>
+            <w:lang w:val="en-US"/>
+          </w:rPr>
+          <w:t>too carried away by specifics, </w:t>
+        </w:r>
+      </w:hyperlink>
+      <w:hyperlink r:id="rId172" w:history="1">
+        <w:r>
+          <w:rPr>
+            <w:rStyle w:val="a4"/>
+            <w:lang w:val="en-US"/>
+          </w:rPr>
+          <w:t>instead it helps to keep the focus </w:t>
+        </w:r>
+      </w:hyperlink>
+      <w:hyperlink r:id="rId173" w:history="1">
+        <w:r>
+          <w:rPr>
+            <w:rStyle w:val="a4"/>
+            <w:lang w:val="en-US"/>
+          </w:rPr>
+          <w:t>on the most important level at this point </w:t>
+        </w:r>
+      </w:hyperlink>
+      <w:hyperlink r:id="rId174" w:history="1">
+        <w:r>
+          <w:rPr>
+            <w:rStyle w:val="a4"/>
+            <w:lang w:val="en-US"/>
+          </w:rPr>
+          <w:t>and that is ensuring that user's needs </w:t>
+        </w:r>
+      </w:hyperlink>
+      <w:hyperlink r:id="rId175" w:history="1">
+        <w:r>
+          <w:rPr>
+            <w:rStyle w:val="a4"/>
+            <w:lang w:val="en-US"/>
+          </w:rPr>
+          <w:t>and the project's goals will be met </w:t>
+        </w:r>
+      </w:hyperlink>
+      <w:hyperlink r:id="rId176" w:history="1">
+        <w:r>
+          <w:rPr>
+            <w:rStyle w:val="a4"/>
+            <w:lang w:val="en-US"/>
+          </w:rPr>
+          <w:t>by the proposed solution.</w:t>
+        </w:r>
+      </w:hyperlink>
+    </w:p>
+    <w:p>
+      <w:pPr>
+        <w:jc w:val="both"/>
+        <w:rPr>
+          <w:lang w:val="en-US"/>
+        </w:rPr>
+      </w:pPr>
+    </w:p>
+    <w:p>
+      <w:pPr>
+        <w:pBdr>
+          <w:bottom w:val="single" w:sz="12" w:space="1" w:color="auto"/>
+        </w:pBdr>
+        <w:jc w:val="both"/>
+        <w:rPr>
+          <w:lang w:val="en-US"/>
+        </w:rPr>
+      </w:pPr>
+    </w:p>
+    <w:p>
+      <w:pPr>
+        <w:jc w:val="both"/>
+        <w:rPr>
+          <w:lang w:val="en-US"/>
+        </w:rPr>
+      </w:pPr>
+    </w:p>
+    <w:p>
+      <w:pPr>
+        <w:jc w:val="both"/>
+        <w:rPr>
+          <w:lang w:val="en-US"/>
+        </w:rPr>
+      </w:pPr>
+    </w:p>
+    <w:p>
+      <w:pPr>
+        <w:jc w:val="both"/>
+        <w:rPr>
+          <w:lang w:val="en-US"/>
+        </w:rPr>
+      </w:pPr>
+    </w:p>
+    <w:p>
+      <w:pPr>
+        <w:ind w:left="360"/>
+        <w:jc w:val="both"/>
+        <w:rPr>
+          <w:lang w:val="en-US"/>
+        </w:rPr>
+      </w:pPr>
     </w:p>
     <w:p>
       <w:pPr>

</xml_diff>